<commit_message>
altype usability testing: chapter and software
</commit_message>
<xml_diff>
--- a/thesis/thesis.docx
+++ b/thesis/thesis.docx
@@ -2491,7 +2491,13 @@
         <w:t>, altype had to be otherwise devised and arranged without compromising on functionality and the determined implementation. Hence, a</w:t>
       </w:r>
       <w:r>
-        <w:t xml:space="preserve">n emulator was created that would work with the physical altype version as well as with a standard keyboard where the user could either pick their own keys in place of the four  implemented on altype or use the set keys ‘S’, ‘R’, ‘T’, and ‘H’. Those keys were chosen owed to their arrangement on a physical QWERTY keyboard. If the index finger </w:t>
+        <w:t>n emulator was created that would work with the physical altype version as well as with a standard keyboard where the user could either pick their own keys in place of the four  implemented on altype or use the set keys ‘S’, ‘R’, ‘T’, and ‘H’. Those keys were chosen owed to their arrangement on a physical QWERTY keyboard. If the index finger</w:t>
+      </w:r>
+      <w:r>
+        <w:t xml:space="preserve"> of the left hand</w:t>
+      </w:r>
+      <w:r>
+        <w:t xml:space="preserve"> </w:t>
       </w:r>
       <w:r>
         <w:t>is</w:t>
@@ -2499,6 +2505,14 @@
       <w:r>
         <w:t xml:space="preserve"> placed on the key ‘H’, the fingers would approximately land on the pre-set keys. </w:t>
       </w:r>
+      <w:r>
+        <w:t>This key configuration also works for the right hand, with the index finger on the ‘S’. In this case, the button order within the emulator has to be changed.</w:t>
+      </w:r>
+    </w:p>
+    <w:p>
+      <w:r>
+        <w:t>{TODO}</w:t>
+      </w:r>
     </w:p>
     <w:p>
       <w:r>
@@ -2510,6 +2524,7 @@
     </w:p>
     <w:p>
       <w:r>
+        <w:lastRenderedPageBreak/>
         <w:t>The menu bar contains</w:t>
       </w:r>
       <w:r>
@@ -2549,245 +2564,498 @@
         <w:t>’</w:t>
       </w:r>
       <w:r>
-        <w:t xml:space="preserve">, a </w:t>
-      </w:r>
-      <w:r>
+        <w:t>, a small window is displayed which features the explanation of use</w:t>
+      </w:r>
+      <w:r>
+        <w:t>,</w:t>
+      </w:r>
+      <w:r>
+        <w:t xml:space="preserve"> as described in{reference}</w:t>
+      </w:r>
+      <w:r>
+        <w:t>. ‘About’ simply displays a small description of the project overall and the link to this thesis. The implementation of the mentioned, additional options will not be further illustrated.</w:t>
+      </w:r>
+    </w:p>
+    <w:p>
+      <w:pPr>
+        <w:rPr>
+          <w:b/>
+          <w:bCs/>
+        </w:rPr>
+      </w:pPr>
+      <w:r>
+        <w:rPr>
+          <w:b/>
+          <w:bCs/>
+        </w:rPr>
+        <w:t>Code examination</w:t>
+      </w:r>
+    </w:p>
+    <w:p>
+      <w:r>
+        <w:t xml:space="preserve">In order to register key-events the </w:t>
+      </w:r>
+      <w:r>
+        <w:rPr>
+          <w:i/>
+          <w:iCs/>
+        </w:rPr>
+        <w:t>java.awt.event.KeyListener</w:t>
+      </w:r>
+      <w:r>
+        <w:t xml:space="preserve"> interface </w:t>
+      </w:r>
+      <w:r>
+        <w:t>is</w:t>
+      </w:r>
+      <w:r>
+        <w:t xml:space="preserve"> used{reference}.</w:t>
+      </w:r>
+      <w:r>
+        <w:t xml:space="preserve"> The interface provides the class which extends it with three main methods, of which keyPressed and keyReleased </w:t>
+      </w:r>
+      <w:r>
+        <w:t>are</w:t>
+      </w:r>
+      <w:r>
+        <w:t xml:space="preserve"> used.</w:t>
+      </w:r>
+      <w:r>
+        <w:t xml:space="preserve">  While keyPressed registers the buttons and adds them to the combination, only when the keys are released, the combination is logged and checked for a valid combination. The variable KeyEvent e holds a numeric int value which corresponds with the characters pressed key in ASCII code. In a switch case, the pressed key</w:t>
+      </w:r>
+      <w:r>
+        <w:t>’s ASCII value is</w:t>
+      </w:r>
+      <w:r>
+        <w:t xml:space="preserve"> </w:t>
+      </w:r>
+      <w:r>
+        <w:t xml:space="preserve">substituted with the number of the button pressed in order of appearance and added to the combination. </w:t>
+      </w:r>
+    </w:p>
+    <w:p>
+      <w:r>
+        <w:t xml:space="preserve">As some keyboards have trouble registering multiple key-events at once, the emulator might not work with every user as of now. Because some keyboards are also prone to registering a keystroke multiple times, a method was implemented to remove doubles from the combination, as combinations with repetitions allowed create a different set of rules and combinations. Only when the first key entered, saved in the temporary integer variable </w:t>
+      </w:r>
+      <w:r>
+        <w:rPr>
+          <w:i/>
+          <w:iCs/>
+        </w:rPr>
+        <w:t>firstKey</w:t>
+      </w:r>
+      <w:r>
+        <w:t xml:space="preserve">, is released, the combination entered is logged and checked for validity and then their corresponding letter assignments. This is done in keyReleased, which alongside keyPressed runs and checks key events continuously at runtime of the program. The two </w:t>
+      </w:r>
+      <w:r>
+        <w:t xml:space="preserve">mentioned </w:t>
+      </w:r>
+      <w:r>
+        <w:t>methods are shown in {reference}.</w:t>
+      </w:r>
+    </w:p>
+    <w:p>
+      <w:r>
+        <w:t>{code}</w:t>
+      </w:r>
+      <w:r>
+        <w:t xml:space="preserve"> </w:t>
+      </w:r>
+      <w:r>
+        <w:t>{TODO select code, add label}</w:t>
+      </w:r>
+    </w:p>
+    <w:p>
+      <w:pPr>
+        <w:rPr>
+          <w:iCs/>
+        </w:rPr>
+      </w:pPr>
+      <w:r>
+        <w:t>In {reference}, two additional methods are called: removeDoubles() and getLetter(). While</w:t>
+      </w:r>
+      <w:r>
+        <w:t xml:space="preserve"> </w:t>
+      </w:r>
+      <w:r>
+        <w:t xml:space="preserve">removeDoubles() just removes duplicate values in the input combination, getLetter() checks the combination for validity and returns the assigned letter, if valid. This is done by positioning the letters of the alphabet in a three-dimensional array and the combinations of three out of four check the location in said array for entered letters. If no letter is assigned, a zero is returned, which is then declared as an invalid Character and not added as a letter in the combined </w:t>
+      </w:r>
+      <w:r>
+        <w:rPr>
+          <w:i/>
+          <w:iCs/>
+        </w:rPr>
+        <w:t>text</w:t>
+      </w:r>
+      <w:r>
+        <w:rPr>
+          <w:i/>
+          <w:iCs/>
+        </w:rPr>
+        <w:t xml:space="preserve"> </w:t>
+      </w:r>
+      <w:r>
+        <w:rPr>
+          <w:iCs/>
+        </w:rPr>
+        <w:t xml:space="preserve">variable which contains all letters typed until this point. </w:t>
+      </w:r>
+    </w:p>
+    <w:p>
+      <w:pPr>
+        <w:rPr>
+          <w:iCs/>
+        </w:rPr>
+      </w:pPr>
+      <w:r>
+        <w:rPr>
+          <w:iCs/>
+        </w:rPr>
+        <w:t>{code}</w:t>
+      </w:r>
+    </w:p>
+    <w:p>
+      <w:pPr>
+        <w:rPr>
+          <w:iCs/>
+        </w:rPr>
+      </w:pPr>
+      <w:r>
+        <w:rPr>
+          <w:iCs/>
+        </w:rPr>
+        <w:t>In the case of a zero being returned no character is entered, as well as when all four buttons are pressed simultaneously. This case is checked before calling getLetter()</w:t>
+      </w:r>
+      <w:r>
+        <w:rPr>
+          <w:iCs/>
+        </w:rPr>
+        <w:t xml:space="preserve"> and thus not included in the character array containing the alphabet</w:t>
+      </w:r>
+      <w:r>
+        <w:rPr>
+          <w:iCs/>
+        </w:rPr>
+        <w:t>. By pressing all four buttons, the user is able to backspace and delete a typing error or an incorrectly selected character.</w:t>
+      </w:r>
+      <w:r>
+        <w:rPr>
+          <w:iCs/>
+        </w:rPr>
+        <w:t xml:space="preserve"> In {reference} the three-dimensional array can be seen. Thought was given to placing the alphabet in a simple array or list and accessing the letters by the indices of a joint combination but discarded as this would produce more empty indices as a 3d array would.</w:t>
+      </w:r>
+    </w:p>
+    <w:p>
+      <w:pPr>
+        <w:rPr>
+          <w:iCs/>
+        </w:rPr>
+      </w:pPr>
+      <w:r>
+        <w:rPr>
+          <w:iCs/>
+        </w:rPr>
+        <w:t>{array}</w:t>
+      </w:r>
+    </w:p>
+    <w:p>
+      <w:pPr>
+        <w:rPr>
+          <w:iCs/>
+        </w:rPr>
+      </w:pPr>
+      <w:r>
+        <w:rPr>
+          <w:iCs/>
+        </w:rPr>
+        <w:t>After</w:t>
+      </w:r>
+      <w:r>
+        <w:rPr>
+          <w:iCs/>
+        </w:rPr>
+        <w:t xml:space="preserve"> the selected letter is entered and added to the text, it is output to the main window where the text and the guide can be seen. In a similar manner as the letter selection process, via converting the combination to indices in an 3d array, the guide is determined. The main difference </w:t>
+      </w:r>
+      <w:r>
+        <w:rPr>
+          <w:iCs/>
+        </w:rPr>
+        <w:t>being</w:t>
+      </w:r>
+      <w:r>
+        <w:rPr>
+          <w:iCs/>
+        </w:rPr>
+        <w:t xml:space="preserve"> that the </w:t>
+      </w:r>
+      <w:r>
+        <w:rPr>
+          <w:iCs/>
+        </w:rPr>
         <w:lastRenderedPageBreak/>
-        <w:t>small window is displayed which features the explanation of use</w:t>
-      </w:r>
-      <w:r>
+        <w:t xml:space="preserve">first button determines the second menu option and the second button the third. This offset is due to the </w:t>
+      </w:r>
+      <w:r>
+        <w:rPr>
+          <w:iCs/>
+        </w:rPr>
+        <w:t>selection</w:t>
+      </w:r>
+      <w:r>
+        <w:rPr>
+          <w:iCs/>
+        </w:rPr>
+        <w:t xml:space="preserve"> options given by the guide</w:t>
+      </w:r>
+      <w:r>
+        <w:rPr>
+          <w:iCs/>
+        </w:rPr>
         <w:t>,</w:t>
       </w:r>
       <w:r>
-        <w:t xml:space="preserve"> as described in{reference}</w:t>
-      </w:r>
-      <w:r>
-        <w:t>. ‘About’ simply displays a small description of the project overall and the link to this thesis. The implementation of the mentioned, additional options will not be further illustrated.</w:t>
-      </w:r>
-    </w:p>
-    <w:p>
-      <w:pPr>
-        <w:rPr>
-          <w:b/>
-          <w:bCs/>
-        </w:rPr>
-      </w:pPr>
-      <w:r>
-        <w:rPr>
-          <w:b/>
-          <w:bCs/>
-        </w:rPr>
-        <w:t>Code examination</w:t>
-      </w:r>
-    </w:p>
-    <w:p>
-      <w:r>
-        <w:t xml:space="preserve">In order to register key-events the </w:t>
-      </w:r>
-      <w:r>
-        <w:rPr>
-          <w:i/>
-          <w:iCs/>
-        </w:rPr>
-        <w:t>java.awt.event.KeyListener</w:t>
-      </w:r>
-      <w:r>
-        <w:t xml:space="preserve"> interface </w:t>
-      </w:r>
-      <w:r>
-        <w:t>is</w:t>
-      </w:r>
-      <w:r>
-        <w:t xml:space="preserve"> used{reference}.</w:t>
-      </w:r>
-      <w:r>
-        <w:t xml:space="preserve"> The interface provides the class which extends it with three main methods, of which keyPressed and keyReleased </w:t>
-      </w:r>
-      <w:r>
-        <w:t>are</w:t>
-      </w:r>
-      <w:r>
-        <w:t xml:space="preserve"> used.</w:t>
-      </w:r>
-      <w:r>
-        <w:t xml:space="preserve">  While keyPressed registers the buttons and adds them to the combination, only when the keys are released, the combination is logged and checked for a valid combination. The variable KeyEvent e holds a numeric int value which corresponds with the characters pressed key in ASCII code. In a switch case, the pressed key</w:t>
-      </w:r>
-      <w:r>
-        <w:t>’s ASCII value is</w:t>
-      </w:r>
-      <w:r>
+        <w:rPr>
+          <w:iCs/>
+        </w:rPr>
+        <w:t xml:space="preserve"> previous to pressing a</w:t>
+      </w:r>
+      <w:r>
+        <w:rPr>
+          <w:iCs/>
+        </w:rPr>
+        <w:t>ny</w:t>
+      </w:r>
+      <w:r>
+        <w:rPr>
+          <w:iCs/>
+        </w:rPr>
+        <w:t xml:space="preserve"> button.</w:t>
+      </w:r>
+    </w:p>
+    <w:p>
+      <w:pPr>
+        <w:rPr>
+          <w:iCs/>
+        </w:rPr>
+      </w:pPr>
+      <w:r>
+        <w:rPr>
+          <w:iCs/>
+        </w:rPr>
+        <w:t xml:space="preserve">To create conditions and meet requirements set in place for </w:t>
+      </w:r>
+      <w:r>
+        <w:rPr>
+          <w:iCs/>
+        </w:rPr>
+        <w:t>te</w:t>
+      </w:r>
+      <w:r>
+        <w:rPr>
+          <w:iCs/>
+        </w:rPr>
+        <w:t>sting</w:t>
+      </w:r>
+      <w:r>
+        <w:rPr>
+          <w:iCs/>
+        </w:rPr>
+        <w:t xml:space="preserve"> the device with novice users</w:t>
+      </w:r>
+      <w:r>
+        <w:rPr>
+          <w:iCs/>
+        </w:rPr>
+        <w:t>, an additional menu was added where on-screen feedback regarding typing speed and accuracy could be enabled</w:t>
+      </w:r>
+      <w:r>
+        <w:rPr>
+          <w:iCs/>
+        </w:rPr>
+        <w:t xml:space="preserve"> and analysed accordingly</w:t>
+      </w:r>
+      <w:r>
+        <w:rPr>
+          <w:iCs/>
+        </w:rPr>
+        <w:t>. This will be treated in {reference}.</w:t>
+      </w:r>
+    </w:p>
+    <w:p>
+      <w:pPr>
+        <w:rPr>
+          <w:iCs/>
+        </w:rPr>
+      </w:pPr>
+      <w:r>
+        <w:rPr>
+          <w:iCs/>
+        </w:rPr>
+        <w:t>{pictures}</w:t>
+      </w:r>
+    </w:p>
+    <w:p>
+      <w:pPr>
+        <w:rPr>
+          <w:iCs/>
+        </w:rPr>
+      </w:pPr>
+      <w:r>
+        <w:rPr>
+          <w:iCs/>
+        </w:rPr>
+        <w:br w:type="page"/>
+      </w:r>
+    </w:p>
+    <w:p>
+      <w:pPr>
+        <w:rPr>
+          <w:b/>
+          <w:bCs/>
+          <w:iCs/>
+        </w:rPr>
+      </w:pPr>
+      <w:r>
+        <w:rPr>
+          <w:b/>
+          <w:bCs/>
+          <w:iCs/>
+        </w:rPr>
+        <w:lastRenderedPageBreak/>
+        <w:t>Evaluation of efficiency and accuracy on the base of usability testing</w:t>
+      </w:r>
+    </w:p>
+    <w:p>
+      <w:pPr>
+        <w:rPr>
+          <w:iCs/>
+        </w:rPr>
+      </w:pPr>
+      <w:r>
+        <w:rPr>
+          <w:iCs/>
+        </w:rPr>
+        <w:t>The study was designed  to determine the learning rates, efficiency measured by WPM{footnote}words per minute and accuracy.</w:t>
+      </w:r>
+      <w:r>
+        <w:rPr>
+          <w:iCs/>
+        </w:rPr>
+        <w:t xml:space="preserve"> It was carried out as a longitudinal study, where repeated observations under the same circumstances could be made. </w:t>
+      </w:r>
+      <w:r>
+        <w:rPr>
+          <w:iCs/>
+        </w:rPr>
+        <w:t xml:space="preserve">In terms of experiment type, it could be classified as an explanatory experiment, as no clear hypothesis was </w:t>
+      </w:r>
+      <w:r>
+        <w:rPr>
+          <w:iCs/>
+        </w:rPr>
+        <w:t>stated,</w:t>
+      </w:r>
+      <w:r>
+        <w:rPr>
+          <w:iCs/>
+        </w:rPr>
+        <w:t xml:space="preserve"> and its raison d’être was mainly to test the design and to aid and validate the preceding predictions and interaction design choices.</w:t>
+      </w:r>
+    </w:p>
+    <w:p>
+      <w:pPr>
+        <w:rPr>
+          <w:b/>
+          <w:bCs/>
+          <w:iCs/>
+        </w:rPr>
+      </w:pPr>
+      <w:r>
+        <w:rPr>
+          <w:b/>
+          <w:bCs/>
+          <w:iCs/>
+        </w:rPr>
+        <w:t xml:space="preserve">Statement </w:t>
+      </w:r>
+      <w:r>
+        <w:rPr>
+          <w:b/>
+          <w:bCs/>
+          <w:iCs/>
+        </w:rPr>
+        <w:t>on</w:t>
+      </w:r>
+      <w:r>
+        <w:rPr>
+          <w:b/>
+          <w:bCs/>
+          <w:iCs/>
+        </w:rPr>
+        <w:t xml:space="preserve"> objectivity based on </w:t>
+      </w:r>
+      <w:proofErr w:type="spellStart"/>
+      <w:r>
+        <w:rPr>
+          <w:b/>
+          <w:bCs/>
+          <w:iCs/>
+        </w:rPr>
+        <w:t>self</w:t>
+      </w:r>
+      <w:r>
+        <w:rPr>
+          <w:b/>
+          <w:bCs/>
+          <w:iCs/>
+        </w:rPr>
         <w:t xml:space="preserve"> </w:t>
       </w:r>
       <w:r>
-        <w:t xml:space="preserve">substituted with the number of the button pressed in order of appearance and added to the combination. </w:t>
-      </w:r>
-    </w:p>
-    <w:p>
-      <w:r>
-        <w:t xml:space="preserve">As some keyboards have trouble registering multiple key-events at once, the emulator might not work with every user as of now. Because some keyboards are also prone to registering a keystroke multiple times, a method was implemented to remove doubles from the combination, as combinations with repetitions allowed create a different set of rules and combinations. Only when the first key entered, saved in the temporary integer variable </w:t>
-      </w:r>
-      <w:r>
-        <w:rPr>
-          <w:i/>
-          <w:iCs/>
-        </w:rPr>
-        <w:t>firstKey</w:t>
-      </w:r>
-      <w:r>
-        <w:t xml:space="preserve">, is released, the combination entered is logged and checked for validity and then their corresponding letter assignments. This is done in keyReleased, which alongside keyPressed runs and checks key events continuously at runtime of the program. The two </w:t>
-      </w:r>
-      <w:r>
-        <w:t xml:space="preserve">mentioned </w:t>
-      </w:r>
-      <w:r>
-        <w:t>methods are shown in {reference}.</w:t>
-      </w:r>
-    </w:p>
-    <w:p>
-      <w:r>
-        <w:t>{code}</w:t>
-      </w:r>
-      <w:r>
-        <w:t xml:space="preserve"> </w:t>
-      </w:r>
-      <w:r>
-        <w:t>{TODO select code, add label}</w:t>
-      </w:r>
-    </w:p>
-    <w:p>
-      <w:pPr>
-        <w:rPr>
-          <w:iCs/>
-        </w:rPr>
-      </w:pPr>
-      <w:r>
-        <w:t>In {reference}, two additional methods are called: removeDoubles() and getLetter(). While</w:t>
-      </w:r>
-      <w:r>
-        <w:t xml:space="preserve"> </w:t>
-      </w:r>
-      <w:r>
-        <w:t xml:space="preserve">removeDoubles() just removes duplicate values in the input combination, getLetter() checks the combination for validity and returns the assigned letter, if valid. This is done by positioning the letters of the alphabet in a three-dimensional array and the combinations of three out of four check the location in said array for entered letters. If no letter is assigned, a zero is returned, which is then declared as an invalid Character and not added as a letter in the combined </w:t>
-      </w:r>
-      <w:r>
-        <w:rPr>
-          <w:i/>
-          <w:iCs/>
-        </w:rPr>
-        <w:t>text</w:t>
-      </w:r>
-      <w:r>
-        <w:rPr>
-          <w:i/>
-          <w:iCs/>
-        </w:rPr>
-        <w:t xml:space="preserve"> </w:t>
-      </w:r>
-      <w:r>
-        <w:rPr>
-          <w:iCs/>
-        </w:rPr>
-        <w:t xml:space="preserve">variable which contains all letters typed until this point. </w:t>
-      </w:r>
-    </w:p>
-    <w:p>
-      <w:pPr>
-        <w:rPr>
-          <w:iCs/>
-        </w:rPr>
-      </w:pPr>
-      <w:r>
-        <w:rPr>
-          <w:iCs/>
-        </w:rPr>
-        <w:t>{code}</w:t>
-      </w:r>
-    </w:p>
-    <w:p>
-      <w:pPr>
-        <w:rPr>
-          <w:iCs/>
-        </w:rPr>
-      </w:pPr>
-      <w:r>
-        <w:rPr>
-          <w:iCs/>
-        </w:rPr>
-        <w:t>In the case of a zero being returned no character is entered, as well as when all four buttons are pressed simultaneously. This case is checked before calling getLetter()</w:t>
-      </w:r>
-      <w:r>
-        <w:rPr>
-          <w:iCs/>
-        </w:rPr>
-        <w:t xml:space="preserve"> and thus not included in the character array containing the alphabet</w:t>
-      </w:r>
-      <w:r>
-        <w:rPr>
-          <w:iCs/>
-        </w:rPr>
-        <w:t>. By pressing all four buttons, the user is able to backspace and delete a typing error or an incorrectly selected character.</w:t>
-      </w:r>
-      <w:r>
-        <w:rPr>
-          <w:iCs/>
-        </w:rPr>
-        <w:t xml:space="preserve"> In {reference} the three-dimensional array can be seen. Thought was given to placing the alphabet in a simple array or list and accessing the letters by the indices of a joint combination but discarded as this would produce more empty indices as a 3d array would.</w:t>
-      </w:r>
-    </w:p>
-    <w:p>
-      <w:pPr>
-        <w:rPr>
-          <w:iCs/>
-        </w:rPr>
-      </w:pPr>
-      <w:r>
-        <w:rPr>
-          <w:iCs/>
-        </w:rPr>
-        <w:t>{array}</w:t>
-      </w:r>
-    </w:p>
-    <w:p>
-      <w:pPr>
-        <w:rPr>
-          <w:iCs/>
-        </w:rPr>
-      </w:pPr>
-      <w:r>
-        <w:rPr>
-          <w:iCs/>
-        </w:rPr>
-        <w:t>After</w:t>
-      </w:r>
-      <w:r>
-        <w:rPr>
-          <w:iCs/>
-        </w:rPr>
-        <w:t xml:space="preserve"> the selected letter is entered and added to the text, it is output to the main window where the text and the guide can be seen. In a similar manner as the letter selection process, via converting the combination to indices in an 3d array, the guide is determined. The main difference </w:t>
-      </w:r>
-      <w:r>
-        <w:rPr>
-          <w:iCs/>
-        </w:rPr>
-        <w:t>being</w:t>
-      </w:r>
-      <w:r>
-        <w:rPr>
-          <w:iCs/>
-        </w:rPr>
-        <w:t xml:space="preserve"> that the first button determines the second menu option and the second button the third. This offset is due to the </w:t>
-      </w:r>
-      <w:r>
-        <w:rPr>
-          <w:iCs/>
-        </w:rPr>
-        <w:t>selection</w:t>
-      </w:r>
-      <w:r>
-        <w:rPr>
-          <w:iCs/>
-        </w:rPr>
-        <w:t xml:space="preserve"> options given by the guide</w:t>
+        <w:rPr>
+          <w:b/>
+          <w:bCs/>
+          <w:iCs/>
+        </w:rPr>
+        <w:t>participation</w:t>
+      </w:r>
+      <w:proofErr w:type="spellEnd"/>
+    </w:p>
+    <w:p>
+      <w:pPr>
+        <w:rPr>
+          <w:iCs/>
+        </w:rPr>
+      </w:pPr>
+      <w:r>
+        <w:rPr>
+          <w:iCs/>
+        </w:rPr>
+        <w:t xml:space="preserve">Important to mention, before further depicting </w:t>
+      </w:r>
+      <w:r>
+        <w:rPr>
+          <w:iCs/>
+        </w:rPr>
+        <w:t xml:space="preserve">the study as a whole and </w:t>
+      </w:r>
+      <w:r>
+        <w:rPr>
+          <w:iCs/>
+        </w:rPr>
+        <w:t xml:space="preserve">participants </w:t>
+      </w:r>
+      <w:r>
+        <w:rPr>
+          <w:iCs/>
+        </w:rPr>
+        <w:t xml:space="preserve">including the </w:t>
+      </w:r>
+      <w:r>
+        <w:rPr>
+          <w:iCs/>
+        </w:rPr>
+        <w:t xml:space="preserve"> recruiting requirements, it has to be mentioned that during the conducted usability testing, I acted as the conductor and observer</w:t>
       </w:r>
       <w:r>
         <w:rPr>
@@ -2799,181 +3067,371 @@
         <w:rPr>
           <w:iCs/>
         </w:rPr>
-        <w:t xml:space="preserve"> previous to pressing a</w:t>
-      </w:r>
-      <w:r>
-        <w:rPr>
-          <w:iCs/>
-        </w:rPr>
-        <w:t>ny</w:t>
-      </w:r>
-      <w:r>
-        <w:rPr>
-          <w:iCs/>
-        </w:rPr>
-        <w:t xml:space="preserve"> button.</w:t>
-      </w:r>
-    </w:p>
-    <w:p>
-      <w:pPr>
-        <w:rPr>
-          <w:iCs/>
-        </w:rPr>
-      </w:pPr>
+        <w:t xml:space="preserve"> but also participated in the study myself. The integrity of the objectivity shall not be harmed, as my understanding and me being the developer of the device does not put me at an advantage over other participants in terms of efficiency and accuracy. My usage of the device and training sessions were</w:t>
+      </w:r>
+      <w:r>
+        <w:rPr>
+          <w:iCs/>
+        </w:rPr>
+        <w:t xml:space="preserve"> strictly</w:t>
+      </w:r>
+      <w:r>
+        <w:rPr>
+          <w:iCs/>
+        </w:rPr>
+        <w:t xml:space="preserve"> recorded</w:t>
+      </w:r>
+      <w:r>
+        <w:rPr>
+          <w:iCs/>
+        </w:rPr>
+        <w:t>. O</w:t>
+      </w:r>
+      <w:r>
+        <w:rPr>
+          <w:iCs/>
+        </w:rPr>
+        <w:t xml:space="preserve">nly </w:t>
+      </w:r>
+      <w:r>
+        <w:rPr>
+          <w:iCs/>
+        </w:rPr>
+        <w:t xml:space="preserve">comparable </w:t>
+      </w:r>
+      <w:r>
+        <w:rPr>
+          <w:iCs/>
+        </w:rPr>
+        <w:t>data</w:t>
+      </w:r>
+      <w:r>
+        <w:rPr>
+          <w:iCs/>
+        </w:rPr>
+        <w:t xml:space="preserve">, </w:t>
+      </w:r>
+      <w:r>
+        <w:rPr>
+          <w:iCs/>
+        </w:rPr>
+        <w:t xml:space="preserve">collected with the same conditions and rules of external participants in effect, </w:t>
+      </w:r>
+      <w:r>
+        <w:rPr>
+          <w:iCs/>
+        </w:rPr>
+        <w:t xml:space="preserve">was taken into calculation and was analysed. </w:t>
+      </w:r>
+    </w:p>
+    <w:p>
+      <w:pPr>
+        <w:rPr>
+          <w:b/>
+          <w:bCs/>
+          <w:iCs/>
+        </w:rPr>
+      </w:pPr>
+      <w:r>
+        <w:rPr>
+          <w:b/>
+          <w:bCs/>
+          <w:iCs/>
+        </w:rPr>
+        <w:t>Method</w:t>
+      </w:r>
+    </w:p>
+    <w:p>
+      <w:pPr>
+        <w:rPr>
+          <w:b/>
+          <w:bCs/>
+          <w:iCs/>
+        </w:rPr>
+      </w:pPr>
+      <w:r>
+        <w:rPr>
+          <w:b/>
+          <w:bCs/>
+          <w:iCs/>
+        </w:rPr>
+        <w:t>Participants</w:t>
+      </w:r>
+    </w:p>
+    <w:p>
+      <w:pPr>
+        <w:rPr>
+          <w:iCs/>
+        </w:rPr>
+      </w:pPr>
+      <w:r>
+        <w:rPr>
+          <w:iCs/>
+        </w:rPr>
+        <w:t xml:space="preserve">Five participants were recruited based on their ability to type on a QWERTY keyboard in varying speed ranging from 25- 50 wpm, </w:t>
+      </w:r>
+      <w:r>
+        <w:rPr>
+          <w:iCs/>
+        </w:rPr>
+        <w:t xml:space="preserve">their </w:t>
+      </w:r>
+      <w:r>
+        <w:rPr>
+          <w:iCs/>
+        </w:rPr>
+        <w:t xml:space="preserve">technical proficiency, </w:t>
+      </w:r>
+      <w:r>
+        <w:rPr>
+          <w:iCs/>
+        </w:rPr>
+        <w:t>as well as</w:t>
+      </w:r>
+      <w:r>
+        <w:rPr>
+          <w:iCs/>
+        </w:rPr>
+        <w:t xml:space="preserve"> handedness and native tongue or</w:t>
+      </w:r>
+      <w:r>
+        <w:rPr>
+          <w:iCs/>
+        </w:rPr>
+        <w:t xml:space="preserve"> degree of</w:t>
+      </w:r>
+      <w:r>
+        <w:rPr>
+          <w:iCs/>
+        </w:rPr>
+        <w:t xml:space="preserve"> fluency of the English language.</w:t>
+      </w:r>
+    </w:p>
+    <w:p>
+      <w:pPr>
+        <w:rPr>
+          <w:iCs/>
+        </w:rPr>
+      </w:pPr>
+      <w:r>
+        <w:rPr>
+          <w:iCs/>
+        </w:rPr>
+        <w:t>These factors were chosen based on the following reasonings.</w:t>
+      </w:r>
+    </w:p>
+    <w:p>
+      <w:pPr>
+        <w:ind w:firstLine="720"/>
+        <w:rPr>
+          <w:iCs/>
+        </w:rPr>
+      </w:pPr>
+      <w:r>
+        <w:rPr>
+          <w:iCs/>
+        </w:rPr>
+        <w:t>Ability to type on a QWERTY keyboard: the user of altype should be familiar with at least one version of the QWERTY keyboard on a daily basis</w:t>
+      </w:r>
+      <w:r>
+        <w:rPr>
+          <w:iCs/>
+        </w:rPr>
+        <w:t xml:space="preserve"> with varying typing speeds</w:t>
+      </w:r>
+      <w:r>
+        <w:rPr>
+          <w:iCs/>
+        </w:rPr>
+        <w:t xml:space="preserve">. QWERTY versions including different language arrangements as mentioned in{reference} and/or mini-QWERTY on mobile phones. </w:t>
+      </w:r>
+    </w:p>
+    <w:p>
+      <w:pPr>
+        <w:ind w:firstLine="720"/>
+        <w:rPr>
+          <w:iCs/>
+        </w:rPr>
+      </w:pPr>
+      <w:r>
+        <w:rPr>
+          <w:iCs/>
+        </w:rPr>
+        <w:t xml:space="preserve">Technical proficiency: linked with the daily use of a keyboard, the user should be proficient in using an application such as the altype emulator. One </w:t>
+      </w:r>
+      <w:r>
+        <w:rPr>
+          <w:iCs/>
+        </w:rPr>
+        <w:t>added factor</w:t>
+      </w:r>
+      <w:r>
+        <w:rPr>
+          <w:iCs/>
+        </w:rPr>
+        <w:t xml:space="preserve"> that </w:t>
+      </w:r>
+      <w:r>
+        <w:rPr>
+          <w:iCs/>
+        </w:rPr>
+        <w:t>is also</w:t>
+      </w:r>
+      <w:r>
+        <w:rPr>
+          <w:iCs/>
+        </w:rPr>
+        <w:t xml:space="preserve"> linked to technical proficiency </w:t>
+      </w:r>
+      <w:r>
+        <w:rPr>
+          <w:iCs/>
+        </w:rPr>
+        <w:t xml:space="preserve">in terms of keyboard use is age, as mentioned in{reference}. Therefore, in order to </w:t>
+      </w:r>
+      <w:r>
+        <w:rPr>
+          <w:iCs/>
+        </w:rPr>
+        <w:t>maximise the research scope, a wider age range within the participants was encouraged</w:t>
+      </w:r>
+      <w:r>
+        <w:rPr>
+          <w:iCs/>
+        </w:rPr>
+        <w:t xml:space="preserve">. </w:t>
+      </w:r>
+    </w:p>
+    <w:p>
+      <w:pPr>
+        <w:ind w:firstLine="720"/>
+        <w:rPr>
+          <w:iCs/>
+        </w:rPr>
+      </w:pPr>
+      <w:r>
+        <w:rPr>
+          <w:iCs/>
+        </w:rPr>
+        <w:t xml:space="preserve">Handedness: because altype can be used with both hands </w:t>
+      </w:r>
+      <w:r>
+        <w:rPr>
+          <w:iCs/>
+        </w:rPr>
+        <w:t>without the need of physical changes, participants with different handedness’ were chosen. All changes made were the assigned order of buttons within the emulator code.</w:t>
+      </w:r>
+    </w:p>
+    <w:p>
+      <w:pPr>
+        <w:ind w:firstLine="720"/>
+        <w:rPr>
+          <w:iCs/>
+        </w:rPr>
+      </w:pPr>
+      <w:r>
+        <w:rPr>
+          <w:iCs/>
+        </w:rPr>
+        <w:t>Native tongue: As the used test-set phrases were in the English language, and no inquiry</w:t>
+      </w:r>
+      <w:r>
+        <w:rPr>
+          <w:iCs/>
+        </w:rPr>
+        <w:t xml:space="preserve"> and comparison</w:t>
+      </w:r>
+      <w:r>
+        <w:rPr>
+          <w:iCs/>
+        </w:rPr>
+        <w:t xml:space="preserve"> on performance based on different native tongues was intended, only participants with proficient control over the English language were chosen. Proficiency was measured by daily use of the English language in word and writing and not on the ability to </w:t>
+      </w:r>
+      <w:r>
+        <w:rPr>
+          <w:iCs/>
+        </w:rPr>
+        <w:t>talk and verbally articulate themselves.</w:t>
+      </w:r>
+    </w:p>
+    <w:p>
+      <w:pPr>
+        <w:rPr>
+          <w:iCs/>
+        </w:rPr>
+      </w:pPr>
+      <w:r>
+        <w:rPr>
+          <w:iCs/>
+        </w:rPr>
+        <w:t>Each participant was</w:t>
+      </w:r>
+      <w:r>
+        <w:rPr>
+          <w:iCs/>
+        </w:rPr>
+        <w:t xml:space="preserve"> informed of the significant time commitment required </w:t>
+      </w:r>
+      <w:r>
+        <w:rPr>
+          <w:iCs/>
+        </w:rPr>
+        <w:t xml:space="preserve">and were motivated by a competition among themselves and the prospect of </w:t>
+      </w:r>
+      <w:r>
+        <w:rPr>
+          <w:iCs/>
+        </w:rPr>
+        <w:t xml:space="preserve">a small financial reward for the participant achieving the highest relative change on efficiency with using altype. With giving the distributions of </w:t>
+      </w:r>
       <w:r>
         <w:rPr>
           <w:iCs/>
         </w:rPr>
         <w:lastRenderedPageBreak/>
-        <w:t xml:space="preserve">To create conditions and meet requirements set in place for </w:t>
-      </w:r>
-      <w:r>
-        <w:rPr>
-          <w:iCs/>
-        </w:rPr>
-        <w:t>te</w:t>
-      </w:r>
-      <w:r>
-        <w:rPr>
-          <w:iCs/>
-        </w:rPr>
-        <w:t>sting</w:t>
-      </w:r>
-      <w:r>
-        <w:rPr>
-          <w:iCs/>
-        </w:rPr>
-        <w:t xml:space="preserve"> the device with novice users</w:t>
-      </w:r>
-      <w:r>
-        <w:rPr>
-          <w:iCs/>
-        </w:rPr>
-        <w:t>, an additional menu was added where on-screen feedback regarding typing speed and accuracy could be enabled</w:t>
-      </w:r>
-      <w:r>
-        <w:rPr>
-          <w:iCs/>
-        </w:rPr>
-        <w:t xml:space="preserve"> and analysed accordingly</w:t>
-      </w:r>
-      <w:r>
-        <w:rPr>
-          <w:iCs/>
-        </w:rPr>
-        <w:t>. This will be treated in {reference}.</w:t>
-      </w:r>
-    </w:p>
-    <w:p>
-      <w:pPr>
-        <w:rPr>
-          <w:iCs/>
-        </w:rPr>
-      </w:pPr>
-      <w:r>
-        <w:rPr>
-          <w:iCs/>
-        </w:rPr>
-        <w:t>{pictures}</w:t>
-      </w:r>
-    </w:p>
-    <w:p>
-      <w:pPr>
-        <w:rPr>
-          <w:iCs/>
-        </w:rPr>
-      </w:pPr>
-    </w:p>
-    <w:p>
-      <w:pPr>
-        <w:rPr>
-          <w:b/>
-          <w:bCs/>
-          <w:iCs/>
-        </w:rPr>
-      </w:pPr>
-      <w:r>
-        <w:rPr>
-          <w:b/>
-          <w:bCs/>
-          <w:iCs/>
-        </w:rPr>
-        <w:t>Evaluation of efficiency and accuracy on the base of usability testing</w:t>
-      </w:r>
-    </w:p>
-    <w:p>
-      <w:pPr>
-        <w:rPr>
-          <w:iCs/>
-        </w:rPr>
-      </w:pPr>
-      <w:r>
-        <w:rPr>
-          <w:iCs/>
-        </w:rPr>
-        <w:t>Objective, motivation,</w:t>
-      </w:r>
-    </w:p>
-    <w:p>
-      <w:pPr>
-        <w:rPr>
-          <w:b/>
-          <w:bCs/>
-          <w:iCs/>
-        </w:rPr>
-      </w:pPr>
-      <w:r>
-        <w:rPr>
-          <w:b/>
-          <w:bCs/>
-          <w:iCs/>
-        </w:rPr>
-        <w:t>Method</w:t>
-      </w:r>
-    </w:p>
-    <w:p>
-      <w:pPr>
-        <w:ind w:left="720"/>
-        <w:rPr>
-          <w:b/>
-          <w:bCs/>
-          <w:iCs/>
-        </w:rPr>
-      </w:pPr>
-      <w:r>
-        <w:rPr>
-          <w:b/>
-          <w:bCs/>
-          <w:iCs/>
-        </w:rPr>
-        <w:t>Participants</w:t>
-      </w:r>
-    </w:p>
-    <w:p>
-      <w:pPr>
-        <w:ind w:left="720"/>
-        <w:rPr>
-          <w:iCs/>
-        </w:rPr>
-      </w:pPr>
-      <w:r>
-        <w:rPr>
-          <w:iCs/>
-        </w:rPr>
-        <w:t xml:space="preserve">Who, why, specification, </w:t>
-      </w:r>
-      <w:proofErr w:type="gramStart"/>
-      <w:r>
-        <w:rPr>
-          <w:iCs/>
-        </w:rPr>
-        <w:t>motivation</w:t>
-      </w:r>
-      <w:proofErr w:type="gramEnd"/>
-    </w:p>
-    <w:p>
-      <w:pPr>
-        <w:ind w:left="720"/>
+        <w:t>factors among participants, I am included in the statistics and therefore the sample number of participants is six.</w:t>
+      </w:r>
+    </w:p>
+    <w:p>
+      <w:pPr>
+        <w:rPr>
+          <w:iCs/>
+        </w:rPr>
+      </w:pPr>
+      <w:r>
+        <w:rPr>
+          <w:iCs/>
+        </w:rPr>
+        <w:t xml:space="preserve">Half of the participants were female. Not related to gender, also half of the participants dominant hand was the right hand. </w:t>
+      </w:r>
+      <w:r>
+        <w:rPr>
+          <w:iCs/>
+        </w:rPr>
+        <w:t xml:space="preserve">Two participants were under the age of 25 an one was over the age of 50, with three participants ranging from 26-49 remaining. Four participants were native English speakers and two used written English as part of their daily life due to their education or work with at least two hours of writing per day. </w:t>
+      </w:r>
+      <w:r>
+        <w:rPr>
+          <w:iCs/>
+        </w:rPr>
+        <w:t>Not part of the altype assessment but part of the collected comparison variables, two of the participants typed with one of their index-fingers on the mini-QWERTY keyboard whereas the other four typed with either one or two thumbs. While typing on a standard keyboard, all but one typed with the use of more than 8 fingers on both hands while only one person entered text with up to four fingers, albeit also on two hands.</w:t>
+      </w:r>
+    </w:p>
+    <w:p>
+      <w:pPr>
+        <w:rPr>
+          <w:iCs/>
+        </w:rPr>
+      </w:pPr>
+      <w:r>
+        <w:rPr>
+          <w:iCs/>
+        </w:rPr>
+        <w:t>Not included in the participation requirements but worth mentioning nevertheless, two participants played the piano for more than six years, which could potentially increase their ability to apply the concept of chording on altype.</w:t>
+      </w:r>
+    </w:p>
+    <w:p>
+      <w:pPr>
         <w:rPr>
           <w:b/>
           <w:bCs/>
@@ -2991,21 +3449,92 @@
     </w:p>
     <w:p>
       <w:pPr>
-        <w:ind w:left="720"/>
-        <w:rPr>
-          <w:iCs/>
-        </w:rPr>
-      </w:pPr>
-      <w:r>
-        <w:rPr>
-          <w:iCs/>
-        </w:rPr>
-        <w:t>What, how(why)</w:t>
-      </w:r>
-    </w:p>
-    <w:p>
-      <w:pPr>
-        <w:ind w:left="720"/>
+        <w:rPr>
+          <w:iCs/>
+        </w:rPr>
+      </w:pPr>
+      <w:r>
+        <w:rPr>
+          <w:iCs/>
+        </w:rPr>
+        <w:t xml:space="preserve">Due to the given remote nature of the conducted study, each participant was required to possess an  end device capable of running the java emulator as well as a keyboard where up to four simultaneous keystrokes had to be able to be registered. </w:t>
+      </w:r>
+      <w:r>
+        <w:rPr>
+          <w:iCs/>
+        </w:rPr>
+        <w:t>Other than the different locations of subject and conductor, the test was a stationary one</w:t>
+      </w:r>
+      <w:r>
+        <w:rPr>
+          <w:iCs/>
+        </w:rPr>
+        <w:t xml:space="preserve"> with the user sitting at their device running the software. Additionally, a video call was held with the camera of the participant facing their hand during text input and their screen shared while testing and the emulator running. </w:t>
+      </w:r>
+      <w:r>
+        <w:rPr>
+          <w:iCs/>
+        </w:rPr>
+        <w:t xml:space="preserve">The emulator and usability testing software is self-administered with the conditions within which the experiment is conducted being under researcher supervision. </w:t>
+      </w:r>
+    </w:p>
+    <w:p>
+      <w:pPr>
+        <w:rPr>
+          <w:iCs/>
+        </w:rPr>
+      </w:pPr>
+      <w:r>
+        <w:rPr>
+          <w:iCs/>
+        </w:rPr>
+        <w:t>All participants had their keyboards attached and connected to the end device vi</w:t>
+      </w:r>
+      <w:r>
+        <w:rPr>
+          <w:iCs/>
+        </w:rPr>
+        <w:t>a</w:t>
+      </w:r>
+      <w:r>
+        <w:rPr>
+          <w:iCs/>
+        </w:rPr>
+        <w:t xml:space="preserve"> a serial cable which continually sent the state of the selected keys to the computer. The serial stream was parsed as text input by the </w:t>
+      </w:r>
+      <w:r>
+        <w:rPr>
+          <w:iCs/>
+        </w:rPr>
+        <w:t>emulator software</w:t>
+      </w:r>
+      <w:r>
+        <w:rPr>
+          <w:iCs/>
+        </w:rPr>
+        <w:t>.</w:t>
+      </w:r>
+      <w:r>
+        <w:rPr>
+          <w:iCs/>
+        </w:rPr>
+        <w:t xml:space="preserve"> To minimise distraction by the printed or engraved letters on their keyboard, the participants were implored to tape over or </w:t>
+      </w:r>
+      <w:r>
+        <w:rPr>
+          <w:iCs/>
+        </w:rPr>
+        <w:t xml:space="preserve">to </w:t>
+      </w:r>
+      <w:r>
+        <w:rPr>
+          <w:iCs/>
+        </w:rPr>
+        <w:t>cover the keys not used.</w:t>
+      </w:r>
+    </w:p>
+    <w:p>
+      <w:pPr>
         <w:rPr>
           <w:b/>
           <w:bCs/>
@@ -3023,21 +3552,19 @@
     </w:p>
     <w:p>
       <w:pPr>
-        <w:ind w:left="720"/>
-        <w:rPr>
-          <w:iCs/>
-        </w:rPr>
-      </w:pPr>
-      <w:r>
-        <w:rPr>
-          <w:iCs/>
-        </w:rPr>
-        <w:t>General layout, specifics on when and how often</w:t>
-      </w:r>
-    </w:p>
-    <w:p>
-      <w:pPr>
-        <w:ind w:left="720"/>
+        <w:rPr>
+          <w:iCs/>
+        </w:rPr>
+      </w:pPr>
+      <w:r>
+        <w:rPr>
+          <w:iCs/>
+        </w:rPr>
+        <w:t>The study had two independent variables with each having three levels over the span of 10 sessions. Expressed differently, the study was structured as a 2x3x10 within-subjects factorial design.</w:t>
+      </w:r>
+    </w:p>
+    <w:p>
+      <w:pPr>
         <w:rPr>
           <w:b/>
           <w:bCs/>
@@ -3055,7 +3582,6 @@
     </w:p>
     <w:p>
       <w:pPr>
-        <w:ind w:left="720"/>
         <w:rPr>
           <w:iCs/>
         </w:rPr>
@@ -3066,6 +3592,13 @@
         </w:rPr>
         <w:t>What and how</w:t>
       </w:r>
+    </w:p>
+    <w:p>
+      <w:pPr>
+        <w:rPr>
+          <w:iCs/>
+        </w:rPr>
+      </w:pPr>
     </w:p>
     <w:p>
       <w:pPr>

</xml_diff>

<commit_message>
update overleaf and pdf
</commit_message>
<xml_diff>
--- a/thesis/thesis.docx
+++ b/thesis/thesis.docx
@@ -110,7 +110,19 @@
     </w:p>
     <w:p>
       <w:r>
-        <w:t xml:space="preserve">To fulfil said{reference} criteria following characters </w:t>
+        <w:t xml:space="preserve">To fulfil </w:t>
+      </w:r>
+      <w:r>
+        <w:t xml:space="preserve">the </w:t>
+      </w:r>
+      <w:r>
+        <w:t xml:space="preserve">criteria </w:t>
+      </w:r>
+      <w:r>
+        <w:t xml:space="preserve">mentioned in section{reference} </w:t>
+      </w:r>
+      <w:r>
+        <w:t xml:space="preserve">following characters </w:t>
       </w:r>
       <w:r>
         <w:t>will be</w:t>
@@ -254,8 +266,17 @@
           <w:b/>
           <w:bCs/>
         </w:rPr>
-        <w:t>Repeated, single button push sequence</w:t>
-      </w:r>
+        <w:t xml:space="preserve">Repeated, single button push </w:t>
+      </w:r>
+      <w:proofErr w:type="gramStart"/>
+      <w:r>
+        <w:rPr>
+          <w:b/>
+          <w:bCs/>
+        </w:rPr>
+        <w:t>sequence</w:t>
+      </w:r>
+      <w:proofErr w:type="gramEnd"/>
     </w:p>
     <w:p>
       <w:r>
@@ -399,19 +420,6 @@
         <w:rPr>
           <w:rFonts w:eastAsiaTheme="minorEastAsia"/>
         </w:rPr>
-        <w:t>{TODO label}</w:t>
-      </w:r>
-    </w:p>
-    <w:p>
-      <w:pPr>
-        <w:rPr>
-          <w:rFonts w:eastAsiaTheme="minorEastAsia"/>
-        </w:rPr>
-      </w:pPr>
-      <w:r>
-        <w:rPr>
-          <w:rFonts w:eastAsiaTheme="minorEastAsia"/>
-        </w:rPr>
         <w:t>As the absence of any keypresses counts as a combination of five off-state keys, 31 assignable combinations</w:t>
       </w:r>
       <w:r>
@@ -483,8 +491,18 @@
           <w:b/>
           <w:bCs/>
         </w:rPr>
-        <w:t>Permutations, sequence order is important</w:t>
-      </w:r>
+        <w:t xml:space="preserve">Permutations, sequence order is </w:t>
+      </w:r>
+      <w:proofErr w:type="gramStart"/>
+      <w:r>
+        <w:rPr>
+          <w:rFonts w:eastAsiaTheme="minorEastAsia"/>
+          <w:b/>
+          <w:bCs/>
+        </w:rPr>
+        <w:t>important</w:t>
+      </w:r>
+      <w:proofErr w:type="gramEnd"/>
     </w:p>
     <w:p>
       <w:pPr>
@@ -762,19 +780,6 @@
           </m:nary>
         </m:oMath>
       </m:oMathPara>
-    </w:p>
-    <w:p>
-      <w:pPr>
-        <w:rPr>
-          <w:rFonts w:eastAsiaTheme="minorEastAsia"/>
-        </w:rPr>
-      </w:pPr>
-      <w:r>
-        <w:rPr>
-          <w:rFonts w:eastAsiaTheme="minorEastAsia"/>
-        </w:rPr>
-        <w:t>{TODO labels, one formula and references}</w:t>
-      </w:r>
     </w:p>
     <w:p>
       <w:pPr>
@@ -1214,51 +1219,57 @@
           <w:b/>
           <w:bCs/>
         </w:rPr>
+        <w:t>Extended sequenced combinations</w:t>
+      </w:r>
+    </w:p>
+    <w:p>
+      <w:pPr>
+        <w:rPr>
+          <w:rFonts w:eastAsiaTheme="minorEastAsia"/>
+        </w:rPr>
+      </w:pPr>
+      <w:r>
+        <w:rPr>
+          <w:rFonts w:eastAsiaTheme="minorEastAsia"/>
+        </w:rPr>
+        <w:t>Although</w:t>
+      </w:r>
+      <w:r>
+        <w:rPr>
+          <w:rFonts w:eastAsiaTheme="minorEastAsia"/>
+        </w:rPr>
+        <w:t xml:space="preserve"> not necessary in a simple implementation, the use of permutations could be further </w:t>
+      </w:r>
+      <w:r>
+        <w:rPr>
+          <w:rFonts w:eastAsiaTheme="minorEastAsia"/>
+        </w:rPr>
+        <w:t>expanded</w:t>
+      </w:r>
+      <w:r>
+        <w:rPr>
+          <w:rFonts w:eastAsiaTheme="minorEastAsia"/>
+        </w:rPr>
+        <w:t xml:space="preserve">. When </w:t>
+      </w:r>
+      <w:r>
+        <w:rPr>
+          <w:rFonts w:eastAsiaTheme="minorEastAsia"/>
+        </w:rPr>
+        <w:t>considering</w:t>
+      </w:r>
+      <w:r>
+        <w:rPr>
+          <w:rFonts w:eastAsiaTheme="minorEastAsia"/>
+        </w:rPr>
+        <w:t xml:space="preserve"> that once the keys are pressed, the order in which they are released is </w:t>
+      </w:r>
+      <w:r>
+        <w:rPr>
+          <w:rFonts w:eastAsiaTheme="minorEastAsia"/>
+        </w:rPr>
         <w:lastRenderedPageBreak/>
-        <w:t>Extended sequenced combinations</w:t>
-      </w:r>
-    </w:p>
-    <w:p>
-      <w:pPr>
-        <w:rPr>
-          <w:rFonts w:eastAsiaTheme="minorEastAsia"/>
-        </w:rPr>
-      </w:pPr>
-      <w:r>
-        <w:rPr>
-          <w:rFonts w:eastAsiaTheme="minorEastAsia"/>
-        </w:rPr>
-        <w:t>Although</w:t>
-      </w:r>
-      <w:r>
-        <w:rPr>
-          <w:rFonts w:eastAsiaTheme="minorEastAsia"/>
-        </w:rPr>
-        <w:t xml:space="preserve"> not necessary in a simple implementation, the use of permutations could be further </w:t>
-      </w:r>
-      <w:r>
-        <w:rPr>
-          <w:rFonts w:eastAsiaTheme="minorEastAsia"/>
-        </w:rPr>
-        <w:t>expanded</w:t>
-      </w:r>
-      <w:r>
-        <w:rPr>
-          <w:rFonts w:eastAsiaTheme="minorEastAsia"/>
-        </w:rPr>
-        <w:t xml:space="preserve">. When </w:t>
-      </w:r>
-      <w:r>
-        <w:rPr>
-          <w:rFonts w:eastAsiaTheme="minorEastAsia"/>
-        </w:rPr>
-        <w:t>considering</w:t>
-      </w:r>
-      <w:r>
-        <w:rPr>
-          <w:rFonts w:eastAsiaTheme="minorEastAsia"/>
-        </w:rPr>
-        <w:t xml:space="preserve"> that once the keys are pressed, the order in which they are released is also important, a bigger sum of combinations can be reached. For five keys this would come to</w:t>
+        <w:t>also important, a bigger sum of combinations can be reached. For five keys this would come to</w:t>
       </w:r>
       <w:r>
         <w:rPr>
@@ -1367,19 +1378,6 @@
         <w:rPr>
           <w:rFonts w:eastAsiaTheme="minorEastAsia"/>
         </w:rPr>
-        <w:t>{TODO label}</w:t>
-      </w:r>
-    </w:p>
-    <w:p>
-      <w:pPr>
-        <w:rPr>
-          <w:rFonts w:eastAsiaTheme="minorEastAsia"/>
-        </w:rPr>
-      </w:pPr>
-      <w:r>
-        <w:rPr>
-          <w:rFonts w:eastAsiaTheme="minorEastAsia"/>
-        </w:rPr>
         <w:t>I</w:t>
       </w:r>
       <w:r>
@@ -1491,6 +1489,7 @@
         </w:rPr>
         <w:t xml:space="preserve">sorting and </w:t>
       </w:r>
+      <w:proofErr w:type="gramStart"/>
       <w:r>
         <w:rPr>
           <w:rFonts w:eastAsiaTheme="minorEastAsia"/>
@@ -1507,6 +1506,7 @@
         </w:rPr>
         <w:t>lacement</w:t>
       </w:r>
+      <w:proofErr w:type="gramEnd"/>
     </w:p>
     <w:p>
       <w:pPr>
@@ -1627,27 +1627,33 @@
         <w:t xml:space="preserve"> </w:t>
       </w:r>
       <w:r>
-        <w:t xml:space="preserve">In that way, the </w:t>
-      </w:r>
-      <w:r>
+        <w:t>In that way, the letters could be grouped, and each key press divides it into smaller groups until the desired character is reached. This approach will be further examined in {reference}. Alphabetical order could also be used on a 12-key device, as each key has three or four consecutive letters assigned to them and thus making it uncomplicated to either estimate where the desired character is placed, or to memorise the character placement easier.</w:t>
+      </w:r>
+    </w:p>
+    <w:p>
+      <w:pPr>
+        <w:rPr>
+          <w:b/>
+          <w:bCs/>
+        </w:rPr>
+      </w:pPr>
+      <w:r>
+        <w:rPr>
+          <w:b/>
+          <w:bCs/>
+        </w:rPr>
         <w:lastRenderedPageBreak/>
-        <w:t>letters could be grouped, and each key press divides it into smaller groups until the desired character is reached. This approach will be further examined in {reference}. Alphabetical order could also be used on a 12-key device, as each key has three or four consecutive letters assigned to them and thus making it uncomplicated to either estimate where the desired character is placed, or to memorise the character placement easier.</w:t>
-      </w:r>
-    </w:p>
-    <w:p>
-      <w:pPr>
-        <w:rPr>
-          <w:b/>
-          <w:bCs/>
-        </w:rPr>
-      </w:pPr>
-      <w:r>
-        <w:rPr>
-          <w:b/>
-          <w:bCs/>
-        </w:rPr>
-        <w:t>Order based on empirical evaluation of frequency of use</w:t>
-      </w:r>
+        <w:t xml:space="preserve">Order based on empirical evaluation of frequency of </w:t>
+      </w:r>
+      <w:proofErr w:type="gramStart"/>
+      <w:r>
+        <w:rPr>
+          <w:b/>
+          <w:bCs/>
+        </w:rPr>
+        <w:t>use</w:t>
+      </w:r>
+      <w:proofErr w:type="gramEnd"/>
     </w:p>
     <w:p>
       <w:r>
@@ -1794,35 +1800,38 @@
           <w:b/>
           <w:bCs/>
         </w:rPr>
+        <w:t>Al</w:t>
+      </w:r>
+      <w:r>
+        <w:rPr>
+          <w:b/>
+          <w:bCs/>
+        </w:rPr>
+        <w:t>type</w:t>
+      </w:r>
+    </w:p>
+    <w:p>
+      <w:pPr>
+        <w:rPr>
+          <w:b/>
+          <w:bCs/>
+        </w:rPr>
+      </w:pPr>
+      <w:r>
+        <w:rPr>
+          <w:b/>
+          <w:bCs/>
+        </w:rPr>
+        <w:t>General Description</w:t>
+      </w:r>
+    </w:p>
+    <w:p>
+      <w:r>
+        <w:t xml:space="preserve">As the name might suggest, altype is an alternative way to enter text using a handheld device. The design, interaction and technicality of the device will be further explained in the upcoming sections. Based on the findings of intensive research on already developed one handed keyboard </w:t>
+      </w:r>
+      <w:r>
         <w:lastRenderedPageBreak/>
-        <w:t>Al</w:t>
-      </w:r>
-      <w:r>
-        <w:rPr>
-          <w:b/>
-          <w:bCs/>
-        </w:rPr>
-        <w:t>type</w:t>
-      </w:r>
-    </w:p>
-    <w:p>
-      <w:pPr>
-        <w:rPr>
-          <w:b/>
-          <w:bCs/>
-        </w:rPr>
-      </w:pPr>
-      <w:r>
-        <w:rPr>
-          <w:b/>
-          <w:bCs/>
-        </w:rPr>
-        <w:t>General Description</w:t>
-      </w:r>
-    </w:p>
-    <w:p>
-      <w:r>
-        <w:t>As the name might suggest, altype is an alternative way to enter text using a handheld device. The design, interaction and technicality of the device will be further explained in the upcoming sections. Based on the findings of intensive research on already developed one handed keyboard implementations</w:t>
+        <w:t>implementations</w:t>
       </w:r>
       <w:r>
         <w:t>,</w:t>
@@ -2002,16 +2011,19 @@
           <w:b/>
           <w:bCs/>
         </w:rPr>
+        <w:t>Principle of operation</w:t>
+      </w:r>
+    </w:p>
+    <w:p>
+      <w:r>
+        <w:t>The pins on the PCB are grouped into two sections, consisting of 8 and 18 pins, with each group connected to one membrane. Hereafter, the two groups are called ‘Side A’ with eight pins and ‘Side B’ with the remaining 18.</w:t>
+      </w:r>
+      <w:r>
+        <w:t xml:space="preserve"> In combining two pins with one from each side, the circuit is closed, and a key-event registered. By joining every possible two pins, a total amount of 144 combinations can be </w:t>
+      </w:r>
+      <w:r>
         <w:lastRenderedPageBreak/>
-        <w:t>Principle of operation</w:t>
-      </w:r>
-    </w:p>
-    <w:p>
-      <w:r>
-        <w:t>The pins on the PCB are grouped into two sections, consisting of 8 and 18 pins, with each group connected to one membrane. Hereafter, the two groups are called ‘Side A’ with eight pins and ‘Side B’ with the remaining 18.</w:t>
-      </w:r>
-      <w:r>
-        <w:t xml:space="preserve"> In combining two pins with one from each side, the circuit is closed, and a key-event registered. By joining every possible two pins, a total amount of 144 combinations can be achieved, but not all combinations are assigned to keys. In the table{reference} the keymapping can be seen. </w:t>
+        <w:t xml:space="preserve">achieved, but not all combinations are assigned to keys. In the table{reference} the keymapping can be seen. </w:t>
       </w:r>
       <w:r>
         <w:t>For instance, by connecting pin number five of Side A with pin number eight of Side B, the letter S is produced.</w:t>
@@ -2511,11 +2523,6 @@
     </w:p>
     <w:p>
       <w:r>
-        <w:t>{TODO}</w:t>
-      </w:r>
-    </w:p>
-    <w:p>
-      <w:r>
         <w:t xml:space="preserve">The Altype Emulator consists of a main window from which the altype or a prototype version of a 12-key keyboard with letter arrangement based on frequency  can be selected and started. The 12-key variant was implemented for a potential control group while user testing. </w:t>
       </w:r>
       <w:r>
@@ -3011,6 +3018,7 @@
         </w:rPr>
         <w:t xml:space="preserve"> </w:t>
       </w:r>
+      <w:proofErr w:type="gramStart"/>
       <w:r>
         <w:rPr>
           <w:b/>
@@ -3020,54 +3028,19 @@
         <w:t>participation</w:t>
       </w:r>
       <w:proofErr w:type="spellEnd"/>
-    </w:p>
-    <w:p>
-      <w:pPr>
-        <w:rPr>
-          <w:iCs/>
-        </w:rPr>
-      </w:pPr>
-      <w:r>
-        <w:rPr>
-          <w:iCs/>
-        </w:rPr>
-        <w:t xml:space="preserve">Important to mention, before further depicting </w:t>
-      </w:r>
-      <w:r>
-        <w:rPr>
-          <w:iCs/>
-        </w:rPr>
-        <w:t xml:space="preserve">the study as a whole and </w:t>
-      </w:r>
-      <w:r>
-        <w:rPr>
-          <w:iCs/>
-        </w:rPr>
-        <w:t xml:space="preserve">participants </w:t>
-      </w:r>
-      <w:r>
-        <w:rPr>
-          <w:iCs/>
-        </w:rPr>
-        <w:t xml:space="preserve">including the </w:t>
-      </w:r>
-      <w:r>
-        <w:rPr>
-          <w:iCs/>
-        </w:rPr>
-        <w:t xml:space="preserve"> recruiting requirements, it has to be mentioned that during the conducted usability testing, I acted as the conductor and observer</w:t>
-      </w:r>
-      <w:r>
-        <w:rPr>
-          <w:iCs/>
-        </w:rPr>
-        <w:t>,</w:t>
-      </w:r>
-      <w:r>
-        <w:rPr>
-          <w:iCs/>
-        </w:rPr>
-        <w:t xml:space="preserve"> but also participated in the study myself. The integrity of the objectivity shall not be harmed, as my understanding and me being the developer of the device does not put me at an advantage over other participants in terms of efficiency and accuracy. My usage of the device and training sessions were</w:t>
+      <w:proofErr w:type="gramEnd"/>
+    </w:p>
+    <w:p>
+      <w:pPr>
+        <w:rPr>
+          <w:iCs/>
+        </w:rPr>
+      </w:pPr>
+      <w:r>
+        <w:rPr>
+          <w:iCs/>
+        </w:rPr>
+        <w:t>Important to mention, before further depicting the study as a whole and participants including the  recruiting requirements, it has to be mentioned that during the conducted usability testing, I acted as the conductor and observer, but also participated in the study myself. The integrity of the objectivity shall not be harmed, as my understanding and me being the developer of the device does not put me at an advantage over other participants in terms of efficiency and accuracy. My usage of the device and training sessions were</w:t>
       </w:r>
       <w:r>
         <w:rPr>
@@ -3091,19 +3064,7 @@
         <w:rPr>
           <w:iCs/>
         </w:rPr>
-        <w:t xml:space="preserve">nly </w:t>
-      </w:r>
-      <w:r>
-        <w:rPr>
-          <w:iCs/>
-        </w:rPr>
-        <w:t xml:space="preserve">comparable </w:t>
-      </w:r>
-      <w:r>
-        <w:rPr>
-          <w:iCs/>
-        </w:rPr>
-        <w:t>data</w:t>
+        <w:t>nly comparable data</w:t>
       </w:r>
       <w:r>
         <w:rPr>
@@ -3115,13 +3076,7 @@
         <w:rPr>
           <w:iCs/>
         </w:rPr>
-        <w:t xml:space="preserve">collected with the same conditions and rules of external participants in effect, </w:t>
-      </w:r>
-      <w:r>
-        <w:rPr>
-          <w:iCs/>
-        </w:rPr>
-        <w:t xml:space="preserve">was taken into calculation and was analysed. </w:t>
+        <w:t xml:space="preserve">collected with the same conditions and rules of external participants in effect, was taken into calculation and was analysed. </w:t>
       </w:r>
     </w:p>
     <w:p>
@@ -3174,19 +3129,7 @@
         <w:rPr>
           <w:iCs/>
         </w:rPr>
-        <w:t xml:space="preserve">their </w:t>
-      </w:r>
-      <w:r>
-        <w:rPr>
-          <w:iCs/>
-        </w:rPr>
-        <w:t xml:space="preserve">technical proficiency, </w:t>
-      </w:r>
-      <w:r>
-        <w:rPr>
-          <w:iCs/>
-        </w:rPr>
-        <w:t>as well as</w:t>
+        <w:t>their technical proficiency, as well as</w:t>
       </w:r>
       <w:r>
         <w:rPr>

</xml_diff>

<commit_message>
update thesis chapter evaluation
</commit_message>
<xml_diff>
--- a/thesis/thesis.docx
+++ b/thesis/thesis.docx
@@ -3129,7 +3129,64 @@
         <w:rPr>
           <w:iCs/>
         </w:rPr>
-        <w:t xml:space="preserve">Five participants were recruited based on their ability to type on a QWERTY keyboard in varying speed ranging from 25- 50 wpm, </w:t>
+        <w:t>\label</w:t>
+      </w:r>
+      <w:r>
+        <w:rPr>
+          <w:iCs/>
+        </w:rPr>
+        <w:t>{</w:t>
+      </w:r>
+      <w:proofErr w:type="spellStart"/>
+      <w:r>
+        <w:rPr>
+          <w:iCs/>
+        </w:rPr>
+        <w:t>sec:participants</w:t>
+      </w:r>
+      <w:proofErr w:type="spellEnd"/>
+      <w:r>
+        <w:rPr>
+          <w:iCs/>
+        </w:rPr>
+        <w:t>}</w:t>
+      </w:r>
+    </w:p>
+    <w:p>
+      <w:pPr>
+        <w:rPr>
+          <w:iCs/>
+        </w:rPr>
+      </w:pPr>
+      <w:r>
+        <w:rPr>
+          <w:iCs/>
+        </w:rPr>
+        <w:t xml:space="preserve">Five participants were recruited based on their ability to type on a QWERTY keyboard in varying </w:t>
+      </w:r>
+      <w:r>
+        <w:rPr>
+          <w:iCs/>
+        </w:rPr>
+        <w:t>(!!)</w:t>
+      </w:r>
+      <w:r>
+        <w:rPr>
+          <w:iCs/>
+        </w:rPr>
+        <w:t xml:space="preserve">speed ranging from 25- </w:t>
+      </w:r>
+      <w:r>
+        <w:rPr>
+          <w:iCs/>
+        </w:rPr>
+        <w:t>6</w:t>
+      </w:r>
+      <w:r>
+        <w:rPr>
+          <w:iCs/>
+        </w:rPr>
+        <w:t xml:space="preserve">0 wpm, </w:t>
       </w:r>
       <w:r>
         <w:rPr>
@@ -3331,14 +3388,14 @@
         <w:rPr>
           <w:iCs/>
         </w:rPr>
-        <w:t xml:space="preserve">a small financial reward for the participant achieving the highest relative change on efficiency with using altype. With giving the distributions of </w:t>
+        <w:t xml:space="preserve">a small financial reward for the participant </w:t>
       </w:r>
       <w:r>
         <w:rPr>
           <w:iCs/>
         </w:rPr>
         <w:lastRenderedPageBreak/>
-        <w:t>factors among participants, I am included in the statistics and therefore the sample number of participants is six.</w:t>
+        <w:t>achieving the highest relative change on efficiency with using altype. With giving the distributions of factors among participants, I am included in the statistics and therefore the sample number of participants is six.</w:t>
       </w:r>
     </w:p>
     <w:p>
@@ -3646,6 +3703,7 @@
         <w:rPr>
           <w:iCs/>
         </w:rPr>
+        <w:lastRenderedPageBreak/>
         <w:t>The participants were shown the keymapping guide alongside the WMP on their screen</w:t>
       </w:r>
       <w:r>
@@ -3658,14 +3716,7 @@
         <w:rPr>
           <w:iCs/>
         </w:rPr>
-        <w:t xml:space="preserve">. The accuracy was calculated after finishing each phrase. Before starting the measurements, each </w:t>
-      </w:r>
-      <w:r>
-        <w:rPr>
-          <w:iCs/>
-        </w:rPr>
-        <w:lastRenderedPageBreak/>
-        <w:t>participant was guided through the alphabet once by highlighting the button that needed to be pressed. A second ‘warm up phrase’, also made up out of the alphabet, was entered without aid but with the guide present still. After finishing the alphabet in full, with 100 percent accuracy, a phrase was shown</w:t>
+        <w:t>. The accuracy was calculated after finishing each phrase. Before starting the measurements, each participant was guided through the alphabet once by highlighting the button that needed to be pressed. A second ‘warm up phrase’, also made up out of the alphabet, was entered without aid but with the guide present still. After finishing the alphabet in full, with 100 percent accuracy, a phrase was shown</w:t>
       </w:r>
       <w:r>
         <w:rPr>
@@ -3747,44 +3798,1911 @@
         <w:rPr>
           <w:iCs/>
         </w:rPr>
+        <w:t>}. The phrases are short, were designed to be memorable, and are written with American spelling {reference}.</w:t>
+      </w:r>
+    </w:p>
+    <w:p>
+      <w:pPr>
+        <w:rPr>
+          <w:iCs/>
+        </w:rPr>
+      </w:pPr>
+      <w:r>
+        <w:rPr>
+          <w:iCs/>
+        </w:rPr>
+        <w:t xml:space="preserve">As the original phrases consisted of upper and lowercase letters, they were converted into lowercase. The phrases lacked punctuation marks and as altype is able to enter punctuation marks in limited form, they were added to the phrases at random with the same probability for each character. In the first </w:t>
+      </w:r>
+      <w:r>
+        <w:rPr>
+          <w:iCs/>
+        </w:rPr>
+        <w:t>four</w:t>
+      </w:r>
+      <w:r>
+        <w:rPr>
+          <w:iCs/>
+        </w:rPr>
+        <w:t xml:space="preserve"> sessions each participant was tasked to complete </w:t>
+      </w:r>
+      <w:r>
+        <w:rPr>
+          <w:iCs/>
+        </w:rPr>
+        <w:t>one</w:t>
+      </w:r>
+      <w:r>
+        <w:rPr>
+          <w:iCs/>
+        </w:rPr>
+        <w:t xml:space="preserve"> phrase per hand and alteration, resulting in </w:t>
+      </w:r>
+      <w:r>
+        <w:rPr>
+          <w:iCs/>
+        </w:rPr>
+        <w:t>four</w:t>
+      </w:r>
+      <w:r>
+        <w:rPr>
+          <w:iCs/>
+        </w:rPr>
+        <w:t xml:space="preserve"> phrases. With each following session, the number of phrases was increased by </w:t>
+      </w:r>
+      <w:r>
+        <w:rPr>
+          <w:iCs/>
+        </w:rPr>
+        <w:t>one</w:t>
+      </w:r>
+      <w:r>
+        <w:rPr>
+          <w:iCs/>
+        </w:rPr>
+        <w:t xml:space="preserve"> </w:t>
+      </w:r>
+      <w:r>
+        <w:rPr>
+          <w:iCs/>
+        </w:rPr>
+        <w:t xml:space="preserve">every </w:t>
+      </w:r>
+      <w:r>
+        <w:rPr>
+          <w:iCs/>
+        </w:rPr>
+        <w:t>two</w:t>
+      </w:r>
+      <w:r>
+        <w:rPr>
+          <w:iCs/>
+        </w:rPr>
+        <w:t xml:space="preserve"> sessions, amounting to </w:t>
+      </w:r>
+      <w:r>
+        <w:rPr>
+          <w:iCs/>
+        </w:rPr>
+        <w:t>four</w:t>
+      </w:r>
+      <w:r>
+        <w:rPr>
+          <w:iCs/>
+        </w:rPr>
+        <w:t xml:space="preserve"> phrases per hand </w:t>
+      </w:r>
+      <w:r>
+        <w:rPr>
+          <w:iCs/>
+        </w:rPr>
+        <w:t xml:space="preserve">and alteration </w:t>
+      </w:r>
+      <w:r>
+        <w:rPr>
+          <w:iCs/>
+        </w:rPr>
+        <w:t>in the 10</w:t>
+      </w:r>
+      <w:r>
+        <w:rPr>
+          <w:iCs/>
+          <w:vertAlign w:val="superscript"/>
+        </w:rPr>
+        <w:t>th</w:t>
+      </w:r>
+      <w:r>
+        <w:rPr>
+          <w:iCs/>
+        </w:rPr>
+        <w:t xml:space="preserve"> session.</w:t>
+      </w:r>
+    </w:p>
+    <w:p>
+      <w:pPr>
+        <w:rPr>
+          <w:iCs/>
+        </w:rPr>
+      </w:pPr>
+      <w:r>
+        <w:rPr>
+          <w:iCs/>
+        </w:rPr>
+        <w:t xml:space="preserve">During the first session, the participants were asked to enter </w:t>
+      </w:r>
+      <w:r>
+        <w:rPr>
+          <w:iCs/>
+        </w:rPr>
+        <w:t xml:space="preserve"> 10 phrases </w:t>
+      </w:r>
+      <w:r>
+        <w:rPr>
+          <w:iCs/>
+        </w:rPr>
+        <w:t xml:space="preserve">with a standard and mini-QWERTY keyboard as well. This provided a baseline for a comparison with text entry rates of each participant. The need to </w:t>
+      </w:r>
+      <w:r>
+        <w:rPr>
+          <w:iCs/>
+        </w:rPr>
+        <w:t>further evaluate or test</w:t>
+      </w:r>
+      <w:r>
+        <w:rPr>
+          <w:iCs/>
+        </w:rPr>
+        <w:t xml:space="preserve"> the typing rate on QWERTY each session was deemed non-essential, as each participant, prior to the study, typed daily and no increase of WPM or accuracy was expected to happen within the 10 sessions</w:t>
+      </w:r>
+      <w:r>
+        <w:rPr>
+          <w:iCs/>
+        </w:rPr>
+        <w:t xml:space="preserve"> as the use of QWERTY was already well established with participants</w:t>
+      </w:r>
+      <w:r>
+        <w:rPr>
+          <w:iCs/>
+        </w:rPr>
+        <w:t xml:space="preserve">. </w:t>
+      </w:r>
+    </w:p>
+    <w:p>
+      <w:pPr>
+        <w:rPr>
+          <w:bCs/>
+          <w:iCs/>
+        </w:rPr>
+      </w:pPr>
+      <w:r>
+        <w:rPr>
+          <w:b/>
+          <w:bCs/>
+          <w:iCs/>
+        </w:rPr>
+        <w:t xml:space="preserve">Means of </w:t>
+      </w:r>
+      <w:proofErr w:type="gramStart"/>
+      <w:r>
+        <w:rPr>
+          <w:b/>
+          <w:bCs/>
+          <w:iCs/>
+        </w:rPr>
+        <w:t>measurement</w:t>
+      </w:r>
+      <w:proofErr w:type="gramEnd"/>
+    </w:p>
+    <w:p>
+      <w:pPr>
+        <w:rPr>
+          <w:bCs/>
+          <w:iCs/>
+        </w:rPr>
+      </w:pPr>
+      <w:r>
+        <w:rPr>
+          <w:bCs/>
+          <w:iCs/>
+        </w:rPr>
+        <w:t xml:space="preserve">The </w:t>
+      </w:r>
+      <w:r>
+        <w:rPr>
+          <w:bCs/>
+          <w:iCs/>
+        </w:rPr>
+        <w:t xml:space="preserve">software measured each button press individually by obtaining the state of each button in a log file, as well as </w:t>
+      </w:r>
+      <w:r>
+        <w:rPr>
+          <w:bCs/>
+          <w:iCs/>
+        </w:rPr>
+        <w:t>the time each</w:t>
+      </w:r>
+      <w:r>
+        <w:rPr>
+          <w:bCs/>
+          <w:iCs/>
+        </w:rPr>
+        <w:t xml:space="preserve"> state changed. For this, Java’s </w:t>
+      </w:r>
+      <w:proofErr w:type="spellStart"/>
+      <w:r>
+        <w:rPr>
+          <w:bCs/>
+          <w:i/>
+        </w:rPr>
+        <w:t>System.currentTimeMillis</w:t>
+      </w:r>
+      <w:proofErr w:type="spellEnd"/>
+      <w:r>
+        <w:rPr>
+          <w:bCs/>
+          <w:i/>
+        </w:rPr>
+        <w:t xml:space="preserve">() </w:t>
+      </w:r>
+      <w:r>
+        <w:rPr>
+          <w:bCs/>
+          <w:iCs/>
+        </w:rPr>
+        <w:t>was used.</w:t>
+      </w:r>
+      <w:r>
+        <w:rPr>
+          <w:bCs/>
+          <w:iCs/>
+        </w:rPr>
+        <w:t xml:space="preserve"> Also noted in the logfiles were the hand used, if the participant was typing with the device covered and the phrases typed. With this data collected, the time needed for each character and the time between characters and buttons can be determined. WPM were calculated from the phrase and the time per character. The accuracy was determined after the phrase was </w:t>
+      </w:r>
+      <w:r>
+        <w:rPr>
+          <w:bCs/>
+          <w:iCs/>
+        </w:rPr>
+        <w:t>transcribed</w:t>
+      </w:r>
+      <w:r>
+        <w:rPr>
+          <w:bCs/>
+          <w:iCs/>
+        </w:rPr>
+        <w:t xml:space="preserve">. </w:t>
+      </w:r>
+      <w:r>
+        <w:rPr>
+          <w:bCs/>
+          <w:iCs/>
+        </w:rPr>
+        <w:t>The transcribed</w:t>
+      </w:r>
+      <w:r>
+        <w:rPr>
+          <w:bCs/>
+          <w:iCs/>
+        </w:rPr>
+        <w:t xml:space="preserve"> phrase was declared finished when: 1. The same </w:t>
+      </w:r>
+      <w:r>
+        <w:rPr>
+          <w:bCs/>
+          <w:iCs/>
+        </w:rPr>
+        <w:t>number</w:t>
+      </w:r>
+      <w:r>
+        <w:rPr>
+          <w:bCs/>
+          <w:iCs/>
+        </w:rPr>
+        <w:t xml:space="preserve"> of characters as the phrase was reached, 2. </w:t>
+      </w:r>
+      <w:r>
+        <w:rPr>
+          <w:bCs/>
+          <w:iCs/>
+        </w:rPr>
+        <w:t>(!!)</w:t>
+      </w:r>
+      <w:r>
+        <w:rPr>
+          <w:bCs/>
+          <w:iCs/>
+        </w:rPr>
+        <w:t xml:space="preserve">the punctuation mark was entered, 3. The </w:t>
+      </w:r>
+      <w:r>
+        <w:rPr>
+          <w:bCs/>
+          <w:iCs/>
+        </w:rPr>
+        <w:t>number</w:t>
+      </w:r>
+      <w:r>
+        <w:rPr>
+          <w:bCs/>
+          <w:iCs/>
+        </w:rPr>
+        <w:t xml:space="preserve"> of words </w:t>
+      </w:r>
+      <w:r>
+        <w:rPr>
+          <w:bCs/>
+          <w:iCs/>
+        </w:rPr>
+        <w:t>determined by</w:t>
+      </w:r>
+      <w:r>
+        <w:rPr>
+          <w:bCs/>
+          <w:iCs/>
+        </w:rPr>
+        <w:t xml:space="preserve"> whitespaces matched.</w:t>
+      </w:r>
+    </w:p>
+    <w:p>
+      <w:pPr>
+        <w:rPr>
+          <w:bCs/>
+          <w:iCs/>
+        </w:rPr>
+      </w:pPr>
+      <w:r>
+        <w:rPr>
+          <w:bCs/>
+          <w:iCs/>
+        </w:rPr>
+        <w:t xml:space="preserve">Outside the </w:t>
+      </w:r>
+      <w:r>
+        <w:rPr>
+          <w:bCs/>
+          <w:iCs/>
+        </w:rPr>
+        <w:t xml:space="preserve">additionally implemented </w:t>
+      </w:r>
+      <w:r>
+        <w:rPr>
+          <w:bCs/>
+          <w:iCs/>
+        </w:rPr>
+        <w:t xml:space="preserve">usability test software and </w:t>
+      </w:r>
+      <w:r>
+        <w:rPr>
+          <w:bCs/>
+          <w:iCs/>
+        </w:rPr>
+        <w:t xml:space="preserve">testing </w:t>
+      </w:r>
+      <w:r>
+        <w:rPr>
+          <w:bCs/>
+          <w:iCs/>
+        </w:rPr>
+        <w:t xml:space="preserve">environment, the </w:t>
+      </w:r>
+      <w:r>
+        <w:rPr>
+          <w:bCs/>
+          <w:iCs/>
+        </w:rPr>
+        <w:t>simultaneous</w:t>
+      </w:r>
+      <w:r>
+        <w:rPr>
+          <w:bCs/>
+          <w:iCs/>
+        </w:rPr>
+        <w:t xml:space="preserve"> pressing of all four buttons produces a backspace and deletes the last entered character{reference}.</w:t>
+      </w:r>
+    </w:p>
+    <w:p>
+      <w:pPr>
+        <w:rPr>
+          <w:bCs/>
+          <w:iCs/>
+        </w:rPr>
+      </w:pPr>
+      <w:r>
+        <w:rPr>
+          <w:bCs/>
+          <w:iCs/>
+        </w:rPr>
+        <w:t>The accuracy was calculated in percentage relative to the phrase. Errors were counted letter by letter in each word, separated by whitespaces</w:t>
+      </w:r>
+      <w:r>
+        <w:rPr>
+          <w:bCs/>
+          <w:iCs/>
+        </w:rPr>
+        <w:t>. The accuracy or error rate and WPM were individually written to the log file and shown on screen. The on</w:t>
+      </w:r>
+      <w:r>
+        <w:rPr>
+          <w:bCs/>
+          <w:iCs/>
+        </w:rPr>
+        <w:t>-</w:t>
+      </w:r>
+      <w:r>
+        <w:rPr>
+          <w:bCs/>
+          <w:iCs/>
+        </w:rPr>
+        <w:t xml:space="preserve">screen variables were the session’s calculated average of the reached WMP and accuracy. </w:t>
+      </w:r>
+    </w:p>
+    <w:p>
+      <w:pPr>
+        <w:rPr>
+          <w:b/>
+          <w:bCs/>
+          <w:iCs/>
+        </w:rPr>
+      </w:pPr>
+      <w:r>
+        <w:rPr>
+          <w:b/>
+          <w:bCs/>
+          <w:iCs/>
+        </w:rPr>
+        <w:t>Procedure</w:t>
+      </w:r>
+    </w:p>
+    <w:p>
+      <w:pPr>
+        <w:rPr>
+          <w:bCs/>
+          <w:iCs/>
+        </w:rPr>
+      </w:pPr>
+      <w:r>
+        <w:rPr>
+          <w:bCs/>
+          <w:iCs/>
+        </w:rPr>
+        <w:t xml:space="preserve">At the beginning of the first session the participants were given a written and a verbal explanation of the task and the overall goal of the study. As the study was held remotely, each participant was </w:t>
+      </w:r>
+      <w:r>
+        <w:rPr>
+          <w:bCs/>
+          <w:iCs/>
+        </w:rPr>
+        <w:lastRenderedPageBreak/>
+        <w:t>supervised individually.</w:t>
+      </w:r>
+      <w:r>
+        <w:rPr>
+          <w:bCs/>
+          <w:iCs/>
+        </w:rPr>
+        <w:t xml:space="preserve"> The device was shown and explained on how to use. As it was not possible to procure a device for each contestant of the experiment, they were instructed on how to use the emulator with their keyboard instead. Given this circumstance, only the system was tested and evaluated. Also shown in the first session </w:t>
+      </w:r>
+      <w:r>
+        <w:rPr>
+          <w:bCs/>
+          <w:iCs/>
+        </w:rPr>
+        <w:t xml:space="preserve">was </w:t>
+      </w:r>
+      <w:r>
+        <w:rPr>
+          <w:bCs/>
+          <w:iCs/>
+        </w:rPr>
+        <w:t xml:space="preserve">an example use scenario of the device as well as how to operate and use the software. </w:t>
+      </w:r>
+    </w:p>
+    <w:p>
+      <w:pPr>
+        <w:rPr>
+          <w:iCs/>
+        </w:rPr>
+      </w:pPr>
+      <w:r>
+        <w:rPr>
+          <w:bCs/>
+          <w:iCs/>
+        </w:rPr>
+        <w:t>The emulator is self-administered but nevertheless each session with each individual was supervised</w:t>
+      </w:r>
+      <w:r>
+        <w:rPr>
+          <w:bCs/>
+          <w:iCs/>
+        </w:rPr>
+        <w:t>. The participants were then asked to enter the ‘warm up phrase’ described in section \ref{</w:t>
+      </w:r>
+      <w:r>
+        <w:rPr>
+          <w:iCs/>
+        </w:rPr>
+        <w:t xml:space="preserve"> </w:t>
+      </w:r>
+      <w:proofErr w:type="spellStart"/>
+      <w:r>
+        <w:rPr>
+          <w:iCs/>
+        </w:rPr>
+        <w:t>sec:studydesign</w:t>
+      </w:r>
+      <w:proofErr w:type="spellEnd"/>
+      <w:r>
+        <w:rPr>
+          <w:iCs/>
+        </w:rPr>
+        <w:t xml:space="preserve">}. After completion, the participants were instructed to copy the phrase shown on the screen via the altype emulator and connected keyboard. Their instructed goal was to type as fast as possible and to minimise the error rate. </w:t>
+      </w:r>
+    </w:p>
+    <w:p>
+      <w:pPr>
+        <w:rPr>
+          <w:iCs/>
+        </w:rPr>
+      </w:pPr>
+      <w:r>
+        <w:rPr>
+          <w:iCs/>
+        </w:rPr>
+        <w:t>After finishing the phrase goal on one hand that was set for the respective session, the users were asked to take a short break and then to switch their hands and repeat the process of entering phrases with the other hand. During testing, the participants were also shown their error rates and their overall accuracy as shown in Figure {picture}.</w:t>
+      </w:r>
+    </w:p>
+    <w:p>
+      <w:pPr>
+        <w:rPr>
+          <w:iCs/>
+        </w:rPr>
+      </w:pPr>
+      <w:r>
+        <w:rPr>
+          <w:iCs/>
+        </w:rPr>
+        <w:t>During testing, the camera or webcam of each participant was pointing towards the keyboard and hands to ensure a correct implementation of the conducted study. During blind testing, the participants were asked to either cover their keyboard and the used hand with a piece of cloth or place the keyboard atop their lap and have the view of the keyboard obstructed by the desk their computer or laptop was stationed. During this, the camera was faced at the participant with their hands and their movements in sight.</w:t>
+      </w:r>
+    </w:p>
+    <w:p>
+      <w:pPr>
+        <w:rPr>
+          <w:b/>
+          <w:bCs/>
+          <w:iCs/>
+        </w:rPr>
+      </w:pPr>
+      <w:r>
+        <w:rPr>
+          <w:b/>
+          <w:bCs/>
+          <w:iCs/>
+        </w:rPr>
+        <w:t>Results</w:t>
+      </w:r>
+    </w:p>
+    <w:p>
+      <w:pPr>
+        <w:rPr>
+          <w:b/>
+          <w:bCs/>
+          <w:iCs/>
+        </w:rPr>
+      </w:pPr>
+      <w:r>
+        <w:rPr>
+          <w:b/>
+          <w:bCs/>
+          <w:iCs/>
+        </w:rPr>
+        <w:t>Data summary</w:t>
+      </w:r>
+    </w:p>
+    <w:p>
+      <w:pPr>
+        <w:rPr>
+          <w:iCs/>
+        </w:rPr>
+      </w:pPr>
+      <w:r>
+        <w:rPr>
+          <w:iCs/>
+        </w:rPr>
+        <w:t xml:space="preserve">As a total, 528 phrases were collected in total with 88 phrases for each of the six participants over the time of 10 sessions in five weeks. The entire study amounted to approximately 30 hours with a time expenditure of 5 hours typing with altype on average per participant. </w:t>
+      </w:r>
+    </w:p>
+    <w:p>
+      <w:pPr>
+        <w:rPr>
+          <w:b/>
+          <w:bCs/>
+          <w:iCs/>
+        </w:rPr>
+      </w:pPr>
+      <w:r>
+        <w:rPr>
+          <w:b/>
+          <w:bCs/>
+          <w:iCs/>
+        </w:rPr>
+        <w:t>Text Entry Speeds</w:t>
+      </w:r>
+    </w:p>
+    <w:p>
+      <w:pPr>
+        <w:rPr>
+          <w:iCs/>
+        </w:rPr>
+      </w:pPr>
+      <w:r>
+        <w:rPr>
+          <w:iCs/>
+        </w:rPr>
+        <w:t>The mean text entry speed for the first session was on average 3,</w:t>
+      </w:r>
+      <w:r>
+        <w:rPr>
+          <w:iCs/>
+        </w:rPr>
+        <w:t>9</w:t>
+      </w:r>
+      <w:r>
+        <w:rPr>
+          <w:iCs/>
+        </w:rPr>
+        <w:t xml:space="preserve"> WPM</w:t>
+      </w:r>
+      <w:r>
+        <w:rPr>
+          <w:iCs/>
+        </w:rPr>
+        <w:t xml:space="preserve">, ranging from 2,8 WPM to 4,7 WPM. </w:t>
+      </w:r>
+      <w:r>
+        <w:rPr>
+          <w:iCs/>
+        </w:rPr>
+        <w:t xml:space="preserve">With continuing sessions, the speed increased, and the participants achieved higher WPM. In the last session an average rate of 17,13 WPM, which is an increase of 439,29 %. </w:t>
+      </w:r>
+    </w:p>
+    <w:p>
+      <w:pPr>
+        <w:rPr>
+          <w:iCs/>
+        </w:rPr>
+      </w:pPr>
+      <w:r>
+        <w:rPr>
+          <w:iCs/>
+        </w:rPr>
+        <w:t xml:space="preserve">From the collected average WPM of each participant a graph was plotted and based on the </w:t>
+      </w:r>
+      <w:r>
+        <w:rPr>
+          <w:iCs/>
+        </w:rPr>
+        <w:t>power law of practice</w:t>
+      </w:r>
+      <w:r>
+        <w:rPr>
+          <w:iCs/>
+        </w:rPr>
+        <w:t xml:space="preserve"> </w:t>
+      </w:r>
+      <w:r>
+        <w:rPr>
+          <w:iCs/>
+        </w:rPr>
+        <w:t xml:space="preserve">as explored </w:t>
+      </w:r>
+      <w:r>
+        <w:rPr>
+          <w:iCs/>
+        </w:rPr>
+        <w:t xml:space="preserve">by </w:t>
+      </w:r>
+      <w:r>
+        <w:rPr>
+          <w:iCs/>
+        </w:rPr>
+        <w:t>Newell and Rosenbloom</w:t>
+      </w:r>
+      <w:r>
+        <w:rPr>
+          <w:iCs/>
+        </w:rPr>
+        <w:t>{reference}  an exponential regression curve was derived</w:t>
+      </w:r>
+      <w:r>
+        <w:rPr>
+          <w:iCs/>
+        </w:rPr>
+        <w:t xml:space="preserve"> (see Figure \ref{</w:t>
+      </w:r>
+      <w:proofErr w:type="spellStart"/>
+      <w:r>
+        <w:rPr>
+          <w:iCs/>
+        </w:rPr>
+        <w:t>fig:plotwpm</w:t>
+      </w:r>
+      <w:proofErr w:type="spellEnd"/>
+      <w:r>
+        <w:rPr>
+          <w:iCs/>
+        </w:rPr>
+        <w:t>})</w:t>
+      </w:r>
+      <w:r>
+        <w:rPr>
+          <w:iCs/>
+        </w:rPr>
+        <w:t>.</w:t>
+      </w:r>
+      <w:r>
+        <w:rPr>
+          <w:iCs/>
+        </w:rPr>
+        <w:t xml:space="preserve"> The derived equation can be seen in equation \ref{</w:t>
+      </w:r>
+      <w:proofErr w:type="spellStart"/>
+      <w:r>
+        <w:rPr>
+          <w:iCs/>
+        </w:rPr>
+        <w:t>eq:expo</w:t>
+      </w:r>
+      <w:proofErr w:type="spellEnd"/>
+      <w:r>
+        <w:rPr>
+          <w:iCs/>
+        </w:rPr>
+        <w:t>}.</w:t>
+      </w:r>
+    </w:p>
+    <w:p>
+      <w:pPr>
+        <w:rPr>
+          <w:iCs/>
+        </w:rPr>
+      </w:pPr>
+      <w:r>
+        <w:rPr>
+          <w:iCs/>
+        </w:rPr>
+        <w:t>\begin{equation}</w:t>
+      </w:r>
+    </w:p>
+    <w:p>
+      <w:pPr>
+        <w:rPr>
+          <w:iCs/>
+        </w:rPr>
+      </w:pPr>
+      <w:r>
+        <w:rPr>
+          <w:iCs/>
+        </w:rPr>
+        <w:tab/>
+        <w:t>f(x)</w:t>
+      </w:r>
+      <w:r>
+        <w:rPr>
+          <w:iCs/>
+        </w:rPr>
+        <w:t xml:space="preserve"> = 2.08</w:t>
+      </w:r>
+      <w:r>
+        <w:rPr>
+          <w:iCs/>
+        </w:rPr>
+        <w:t xml:space="preserve"> \times x</w:t>
+      </w:r>
+      <w:r>
+        <w:rPr>
+          <w:iCs/>
+        </w:rPr>
+        <w:t>^</w:t>
+      </w:r>
+      <w:r>
+        <w:rPr>
+          <w:iCs/>
+        </w:rPr>
+        <w:t>0.4732946</w:t>
+      </w:r>
+    </w:p>
+    <w:p>
+      <w:pPr>
+        <w:rPr>
+          <w:iCs/>
+        </w:rPr>
+      </w:pPr>
+      <w:r>
+        <w:rPr>
+          <w:iCs/>
+        </w:rPr>
+        <w:t>\label{</w:t>
+      </w:r>
+      <w:proofErr w:type="spellStart"/>
+      <w:r>
+        <w:rPr>
+          <w:iCs/>
+        </w:rPr>
+        <w:t>eq:expo</w:t>
+      </w:r>
+      <w:proofErr w:type="spellEnd"/>
+      <w:r>
+        <w:rPr>
+          <w:iCs/>
+        </w:rPr>
         <w:t>}</w:t>
       </w:r>
-      <w:r>
-        <w:rPr>
-          <w:iCs/>
-        </w:rPr>
-        <w:t>. The phrases are short, were designed to be memorable, and are written with American spelling {reference}.</w:t>
-      </w:r>
-    </w:p>
-    <w:p>
-      <w:pPr>
-        <w:rPr>
-          <w:iCs/>
-        </w:rPr>
-      </w:pPr>
-      <w:r>
-        <w:rPr>
-          <w:iCs/>
-        </w:rPr>
-        <w:t xml:space="preserve">As the original phrases consisted of upper and lowercase letters, they were converted into lowercase. The phrases lacked punctuation marks and as altype is able to enter punctuation marks in limited form, they were added to the phrases at random with the same probability for each character. In the first </w:t>
-      </w:r>
-      <w:r>
-        <w:rPr>
-          <w:iCs/>
-        </w:rPr>
-        <w:t>four</w:t>
-      </w:r>
-      <w:r>
-        <w:rPr>
-          <w:iCs/>
-        </w:rPr>
-        <w:t xml:space="preserve"> sessions each participant was tasked to complete </w:t>
-      </w:r>
-      <w:r>
-        <w:rPr>
-          <w:iCs/>
-        </w:rPr>
-        <w:t>two</w:t>
+    </w:p>
+    <w:p>
+      <w:pPr>
+        <w:rPr>
+          <w:iCs/>
+        </w:rPr>
+      </w:pPr>
+      <w:r>
+        <w:rPr>
+          <w:iCs/>
+        </w:rPr>
+        <w:t>\end{equation}</w:t>
+      </w:r>
+    </w:p>
+    <w:p>
+      <w:pPr>
+        <w:rPr>
+          <w:iCs/>
+        </w:rPr>
+      </w:pPr>
+      <w:r>
+        <w:rPr>
+          <w:iCs/>
+        </w:rPr>
+        <w:t>{figure}</w:t>
+      </w:r>
+    </w:p>
+    <w:p>
+      <w:pPr>
+        <w:rPr>
+          <w:iCs/>
+        </w:rPr>
+      </w:pPr>
+      <w:r>
+        <w:rPr>
+          <w:iCs/>
+        </w:rPr>
+        <w:lastRenderedPageBreak/>
+        <w:t xml:space="preserve">The $x$-values are the number of phrases typed, </w:t>
+      </w:r>
+      <w:r>
+        <w:rPr>
+          <w:iCs/>
+        </w:rPr>
+        <w:t xml:space="preserve">whereas </w:t>
+      </w:r>
+      <w:r>
+        <w:rPr>
+          <w:iCs/>
+        </w:rPr>
+        <w:t>$y$ indicates the WPM achieved. Based on Pearson’s correlation coefficient p</w:t>
+      </w:r>
+      <w:r>
+        <w:rPr>
+          <w:iCs/>
+        </w:rPr>
+        <w:t>roposed by Karl Pearson in {reference}, the fit of the curves in relation to the collected data was calculated, as can be seen in equation \ref{</w:t>
+      </w:r>
+      <w:proofErr w:type="spellStart"/>
+      <w:r>
+        <w:rPr>
+          <w:iCs/>
+        </w:rPr>
+        <w:t>eq:pearson</w:t>
+      </w:r>
+      <w:proofErr w:type="spellEnd"/>
+      <w:r>
+        <w:rPr>
+          <w:iCs/>
+        </w:rPr>
+        <w:t>}.</w:t>
+      </w:r>
+    </w:p>
+    <w:p>
+      <w:pPr>
+        <w:rPr>
+          <w:iCs/>
+        </w:rPr>
+      </w:pPr>
+      <w:r>
+        <w:rPr>
+          <w:iCs/>
+        </w:rPr>
+        <w:t>{equation}</w:t>
+      </w:r>
+    </w:p>
+    <w:p>
+      <w:pPr>
+        <w:rPr>
+          <w:iCs/>
+        </w:rPr>
+      </w:pPr>
+      <w:r>
+        <w:rPr>
+          <w:iCs/>
+        </w:rPr>
+        <w:t>The resulting correlation coefficient $R^2$ is $</w:t>
+      </w:r>
+      <w:r>
+        <w:rPr>
+          <w:iCs/>
+        </w:rPr>
+        <w:t>99</w:t>
+      </w:r>
+      <w:r>
+        <w:rPr>
+          <w:iCs/>
+        </w:rPr>
+        <w:t>,</w:t>
+      </w:r>
+      <w:r>
+        <w:rPr>
+          <w:iCs/>
+        </w:rPr>
+        <w:t>22</w:t>
+      </w:r>
+      <w:r>
+        <w:rPr>
+          <w:iCs/>
+        </w:rPr>
+        <w:t>%$, meaning that then curves are well fitted to the data, accounting for $99,22%$ of the variance within the data.</w:t>
+      </w:r>
+    </w:p>
+    <w:p>
+      <w:pPr>
+        <w:rPr>
+          <w:iCs/>
+        </w:rPr>
+      </w:pPr>
+      <w:r>
+        <w:rPr>
+          <w:iCs/>
+        </w:rPr>
+        <w:t>\subsection[</w:t>
+      </w:r>
+      <w:r>
+        <w:rPr>
+          <w:b/>
+          <w:bCs/>
+          <w:iCs/>
+        </w:rPr>
+        <w:t>Error Rate</w:t>
+      </w:r>
+      <w:r>
+        <w:rPr>
+          <w:iCs/>
+        </w:rPr>
+        <w:t>]%</w:t>
+      </w:r>
+    </w:p>
+    <w:p>
+      <w:pPr>
+        <w:rPr>
+          <w:iCs/>
+        </w:rPr>
+      </w:pPr>
+      <w:r>
+        <w:rPr>
+          <w:iCs/>
+        </w:rPr>
+        <w:t>{Error Rate%</w:t>
+      </w:r>
+    </w:p>
+    <w:p>
+      <w:pPr>
+        <w:rPr>
+          <w:iCs/>
+        </w:rPr>
+      </w:pPr>
+      <w:r>
+        <w:rPr>
+          <w:iCs/>
+        </w:rPr>
+        <w:t>\protect\footnote{</w:t>
+      </w:r>
+      <w:r>
+        <w:rPr>
+          <w:iCs/>
+        </w:rPr>
+        <w:t>In this section, error rate and accuracy ar</w:t>
+      </w:r>
+      <w:r>
+        <w:rPr>
+          <w:iCs/>
+        </w:rPr>
+        <w:t>e used almost interchangeably, with error rate describing the percentage of errors per</w:t>
+      </w:r>
+      <w:r>
+        <w:rPr>
+          <w:iCs/>
+        </w:rPr>
+        <w:t xml:space="preserve"> </w:t>
+      </w:r>
+      <w:r>
+        <w:rPr>
+          <w:iCs/>
+        </w:rPr>
+        <w:t>phrase, and accuracy describing the inverted error rate: the percentage of correct entered characters.</w:t>
+      </w:r>
+      <w:r>
+        <w:rPr>
+          <w:iCs/>
+        </w:rPr>
+        <w:t>}}%</w:t>
+      </w:r>
+    </w:p>
+    <w:p>
+      <w:pPr>
+        <w:rPr>
+          <w:iCs/>
+        </w:rPr>
+      </w:pPr>
+      <w:r>
+        <w:rPr>
+          <w:iCs/>
+        </w:rPr>
+        <w:t xml:space="preserve">To evaluate the accuracy of the participants’ transcribed phrases </w:t>
+      </w:r>
+      <w:proofErr w:type="spellStart"/>
+      <w:r>
+        <w:rPr>
+          <w:iCs/>
+        </w:rPr>
+        <w:t>Soukoreff’s</w:t>
+      </w:r>
+      <w:proofErr w:type="spellEnd"/>
+      <w:r>
+        <w:rPr>
+          <w:iCs/>
+        </w:rPr>
+        <w:t xml:space="preserve"> and </w:t>
+      </w:r>
+      <w:proofErr w:type="spellStart"/>
+      <w:r>
+        <w:rPr>
+          <w:iCs/>
+        </w:rPr>
+        <w:t>Mac</w:t>
+      </w:r>
+      <w:r>
+        <w:rPr>
+          <w:iCs/>
+        </w:rPr>
+        <w:t>K</w:t>
+      </w:r>
+      <w:r>
+        <w:rPr>
+          <w:iCs/>
+        </w:rPr>
+        <w:t>enzie’s</w:t>
+      </w:r>
+      <w:proofErr w:type="spellEnd"/>
+      <w:r>
+        <w:rPr>
+          <w:iCs/>
+        </w:rPr>
+        <w:t xml:space="preserve"> total error rate metric</w:t>
+      </w:r>
+      <w:r>
+        <w:rPr>
+          <w:iCs/>
+        </w:rPr>
+        <w:t xml:space="preserve">{reference} was used. The approach mentioned in their paper allows to incorporate corrected as well as uncorrected mistakes into calculations. The </w:t>
+      </w:r>
+      <w:r>
+        <w:rPr>
+          <w:iCs/>
+        </w:rPr>
+        <w:t>e</w:t>
+      </w:r>
+      <w:r>
+        <w:rPr>
+          <w:iCs/>
+        </w:rPr>
+        <w:t xml:space="preserve">rror rate is based on the </w:t>
+      </w:r>
+      <w:r>
+        <w:rPr>
+          <w:iCs/>
+        </w:rPr>
+        <w:t>Minimum String Distance Error Rate</w:t>
+      </w:r>
+      <w:r>
+        <w:rPr>
+          <w:iCs/>
+        </w:rPr>
+        <w:t>\footnote{In their paper two approaches to MSD</w:t>
+      </w:r>
+      <w:r>
+        <w:rPr>
+          <w:iCs/>
+        </w:rPr>
+        <w:t xml:space="preserve"> error rates</w:t>
+      </w:r>
+      <w:r>
+        <w:rPr>
+          <w:iCs/>
+        </w:rPr>
+        <w:t xml:space="preserve"> are mentioned, this </w:t>
+      </w:r>
+      <w:r>
+        <w:rPr>
+          <w:iCs/>
+        </w:rPr>
+        <w:t>thesis</w:t>
+      </w:r>
+      <w:r>
+        <w:rPr>
+          <w:iCs/>
+        </w:rPr>
+        <w:t xml:space="preserve"> focusse</w:t>
+      </w:r>
+      <w:r>
+        <w:rPr>
+          <w:iCs/>
+        </w:rPr>
+        <w:t>s</w:t>
+      </w:r>
+      <w:r>
+        <w:rPr>
+          <w:iCs/>
+        </w:rPr>
+        <w:t xml:space="preserve"> on their new and improved version declared as ‘New MSD error rate’}</w:t>
+      </w:r>
+      <w:r>
+        <w:rPr>
+          <w:iCs/>
+        </w:rPr>
+        <w:t xml:space="preserve"> </w:t>
+      </w:r>
+      <w:r>
+        <w:rPr>
+          <w:iCs/>
+        </w:rPr>
+        <w:t>which calculates the error rate depending on two factors</w:t>
+      </w:r>
+      <w:r>
+        <w:rPr>
+          <w:iCs/>
+        </w:rPr>
+        <w:t xml:space="preserve"> (see equation \ref{</w:t>
+      </w:r>
+      <w:proofErr w:type="spellStart"/>
+      <w:r>
+        <w:rPr>
+          <w:iCs/>
+        </w:rPr>
+        <w:t>eq:msderror</w:t>
+      </w:r>
+      <w:proofErr w:type="spellEnd"/>
+      <w:r>
+        <w:rPr>
+          <w:iCs/>
+        </w:rPr>
+        <w:t>})</w:t>
+      </w:r>
+      <w:r>
+        <w:rPr>
+          <w:iCs/>
+        </w:rPr>
+        <w:t>. The mean length of the presented and transcribed phrase and th</w:t>
+      </w:r>
+      <w:r>
+        <w:rPr>
+          <w:iCs/>
+        </w:rPr>
+        <w:t xml:space="preserve">e Minimum String Distance, also MSD. </w:t>
+      </w:r>
+      <w:r>
+        <w:rPr>
+          <w:iCs/>
+        </w:rPr>
+        <w:t xml:space="preserve">$P$ is the presented phrase, $T$ the transcribed text and $\overline{S_A}$ the mean phrase length. </w:t>
+      </w:r>
+    </w:p>
+    <w:p>
+      <w:pPr>
+        <w:rPr>
+          <w:iCs/>
+        </w:rPr>
+      </w:pPr>
+      <w:r>
+        <w:rPr>
+          <w:iCs/>
+        </w:rPr>
+        <w:t xml:space="preserve">The already implemented MSD Java class{reference} provided and implemented by </w:t>
+      </w:r>
+      <w:proofErr w:type="spellStart"/>
+      <w:r>
+        <w:rPr>
+          <w:iCs/>
+        </w:rPr>
+        <w:t>Soukoreff</w:t>
+      </w:r>
+      <w:proofErr w:type="spellEnd"/>
+      <w:r>
+        <w:rPr>
+          <w:iCs/>
+        </w:rPr>
+        <w:t xml:space="preserve"> and </w:t>
+      </w:r>
+      <w:proofErr w:type="spellStart"/>
+      <w:r>
+        <w:rPr>
+          <w:iCs/>
+        </w:rPr>
+        <w:t>Mac</w:t>
+      </w:r>
+      <w:r>
+        <w:rPr>
+          <w:iCs/>
+        </w:rPr>
+        <w:t>K</w:t>
+      </w:r>
+      <w:r>
+        <w:rPr>
+          <w:iCs/>
+        </w:rPr>
+        <w:t>enzie</w:t>
+      </w:r>
+      <w:proofErr w:type="spellEnd"/>
+      <w:r>
+        <w:rPr>
+          <w:iCs/>
+        </w:rPr>
+        <w:t xml:space="preserve"> was used and modified accordingly in order to work with altype and their proposed changes to the MSD error rate\footnote{The published software by </w:t>
+      </w:r>
+      <w:proofErr w:type="spellStart"/>
+      <w:r>
+        <w:rPr>
+          <w:iCs/>
+        </w:rPr>
+        <w:t>Soukoreff</w:t>
+      </w:r>
+      <w:proofErr w:type="spellEnd"/>
+      <w:r>
+        <w:rPr>
+          <w:iCs/>
+        </w:rPr>
+        <w:t xml:space="preserve"> and </w:t>
+      </w:r>
+      <w:proofErr w:type="spellStart"/>
+      <w:r>
+        <w:rPr>
+          <w:iCs/>
+        </w:rPr>
+        <w:t>Mac</w:t>
+      </w:r>
+      <w:r>
+        <w:rPr>
+          <w:iCs/>
+        </w:rPr>
+        <w:t>K</w:t>
+      </w:r>
+      <w:r>
+        <w:rPr>
+          <w:iCs/>
+        </w:rPr>
+        <w:t>enzie</w:t>
+      </w:r>
+      <w:proofErr w:type="spellEnd"/>
+      <w:r>
+        <w:rPr>
+          <w:iCs/>
+        </w:rPr>
+        <w:t xml:space="preserve"> was implemented in 2002, their changes to the error metric was proposed in 2003.}.</w:t>
+      </w:r>
+    </w:p>
+    <w:p>
+      <w:pPr>
+        <w:rPr>
+          <w:iCs/>
+        </w:rPr>
+      </w:pPr>
+      <w:r>
+        <w:rPr>
+          <w:iCs/>
+        </w:rPr>
+        <w:t>\begin{equation}</w:t>
+      </w:r>
+    </w:p>
+    <w:p>
+      <w:pPr>
+        <w:rPr>
+          <w:iCs/>
+        </w:rPr>
+      </w:pPr>
+      <w:r>
+        <w:rPr>
+          <w:iCs/>
+        </w:rPr>
+        <w:tab/>
+        <w:t>MSD error rate = \frac{MSD(P,T)}{\overline{S_A}}</w:t>
+      </w:r>
+    </w:p>
+    <w:p>
+      <w:pPr>
+        <w:rPr>
+          <w:iCs/>
+        </w:rPr>
+      </w:pPr>
+      <w:r>
+        <w:rPr>
+          <w:iCs/>
+        </w:rPr>
+        <w:t>\label{</w:t>
+      </w:r>
+      <w:proofErr w:type="spellStart"/>
+      <w:r>
+        <w:rPr>
+          <w:iCs/>
+        </w:rPr>
+        <w:t>eq:</w:t>
+      </w:r>
+      <w:r>
+        <w:rPr>
+          <w:iCs/>
+        </w:rPr>
+        <w:t>msderror</w:t>
+      </w:r>
+      <w:proofErr w:type="spellEnd"/>
+      <w:r>
+        <w:rPr>
+          <w:iCs/>
+        </w:rPr>
+        <w:t>}</w:t>
+      </w:r>
+    </w:p>
+    <w:p>
+      <w:pPr>
+        <w:rPr>
+          <w:iCs/>
+        </w:rPr>
+      </w:pPr>
+      <w:r>
+        <w:rPr>
+          <w:iCs/>
+        </w:rPr>
+        <w:t>\end{equation}</w:t>
+      </w:r>
+    </w:p>
+    <w:p>
+      <w:pPr>
+        <w:rPr>
+          <w:iCs/>
+        </w:rPr>
+      </w:pPr>
+      <w:r>
+        <w:rPr>
+          <w:iCs/>
+        </w:rPr>
+        <w:t xml:space="preserve">\paragraph{MSD} is a method to determine the  </w:t>
+      </w:r>
+      <w:r>
+        <w:rPr>
+          <w:iCs/>
+        </w:rPr>
+        <w:t xml:space="preserve">needed </w:t>
+      </w:r>
+      <w:r>
+        <w:rPr>
+          <w:iCs/>
+        </w:rPr>
+        <w:t>number</w:t>
+      </w:r>
+      <w:r>
+        <w:rPr>
+          <w:iCs/>
+        </w:rPr>
+        <w:t xml:space="preserve"> of changes to the transcribed text in order to achieve the </w:t>
+      </w:r>
+      <w:r>
+        <w:rPr>
+          <w:iCs/>
+        </w:rPr>
+        <w:t>presented phrase.</w:t>
+      </w:r>
+      <w:r>
+        <w:rPr>
+          <w:iCs/>
+        </w:rPr>
+        <w:t xml:space="preserve"> </w:t>
+      </w:r>
+    </w:p>
+    <w:p>
+      <w:pPr>
+        <w:rPr>
+          <w:iCs/>
+        </w:rPr>
+      </w:pPr>
+      <w:r>
+        <w:rPr>
+          <w:iCs/>
+        </w:rPr>
+        <w:t xml:space="preserve">With MSD the possibility to determine between corrected and uncorrected errors is absent, so additionally the error metric </w:t>
+      </w:r>
+      <w:proofErr w:type="gramStart"/>
+      <w:r>
+        <w:rPr>
+          <w:iCs/>
+        </w:rPr>
+        <w:t>Key Strokes</w:t>
+      </w:r>
+      <w:proofErr w:type="gramEnd"/>
+      <w:r>
+        <w:rPr>
+          <w:iCs/>
+        </w:rPr>
+        <w:t xml:space="preserve"> per Character (KSPC)</w:t>
+      </w:r>
+      <w:r>
+        <w:rPr>
+          <w:iCs/>
+        </w:rPr>
+        <w:t xml:space="preserve">, also proposed by </w:t>
+      </w:r>
+      <w:proofErr w:type="spellStart"/>
+      <w:r>
+        <w:rPr>
+          <w:iCs/>
+        </w:rPr>
+        <w:t>Soukoreff</w:t>
+      </w:r>
+      <w:proofErr w:type="spellEnd"/>
+      <w:r>
+        <w:rPr>
+          <w:iCs/>
+        </w:rPr>
+        <w:t xml:space="preserve"> and </w:t>
+      </w:r>
+      <w:proofErr w:type="spellStart"/>
+      <w:r>
+        <w:rPr>
+          <w:iCs/>
+        </w:rPr>
+        <w:t>Mac</w:t>
+      </w:r>
+      <w:r>
+        <w:rPr>
+          <w:iCs/>
+        </w:rPr>
+        <w:t>K</w:t>
+      </w:r>
+      <w:r>
+        <w:rPr>
+          <w:iCs/>
+        </w:rPr>
+        <w:t>enzie</w:t>
+      </w:r>
+      <w:proofErr w:type="spellEnd"/>
+      <w:r>
+        <w:rPr>
+          <w:iCs/>
+        </w:rPr>
+        <w:t>{reference} was utilised.</w:t>
+      </w:r>
+    </w:p>
+    <w:p>
+      <w:pPr>
+        <w:rPr>
+          <w:iCs/>
+        </w:rPr>
+      </w:pPr>
+      <w:r>
+        <w:rPr>
+          <w:iCs/>
+        </w:rPr>
+        <w:t xml:space="preserve">\paragraph{KSPC} calculates the relation of the </w:t>
+      </w:r>
+      <w:r>
+        <w:rPr>
+          <w:iCs/>
+        </w:rPr>
+        <w:t>number of keystrokes</w:t>
+      </w:r>
+      <w:r>
+        <w:rPr>
+          <w:iCs/>
+        </w:rPr>
+        <w:t xml:space="preserve"> to the transcribed phrase by examining the keystrokes used to enter said phrase</w:t>
+      </w:r>
+      <w:r>
+        <w:rPr>
+          <w:iCs/>
+        </w:rPr>
+        <w:t xml:space="preserve"> (see equation \ref{</w:t>
+      </w:r>
+      <w:proofErr w:type="spellStart"/>
+      <w:r>
+        <w:rPr>
+          <w:iCs/>
+        </w:rPr>
+        <w:t>eq:kspc</w:t>
+      </w:r>
+      <w:proofErr w:type="spellEnd"/>
+      <w:r>
+        <w:rPr>
+          <w:iCs/>
+        </w:rPr>
+        <w:t>})</w:t>
+      </w:r>
+      <w:r>
+        <w:rPr>
+          <w:iCs/>
+        </w:rPr>
+        <w:t>. If a participant corrects an error, they press all four buttons and produce a backspace deleting the error. This keystroke is also counted with KSPC. This means that, when a phrase is 100% correct, KSPC amounts to 1,0. If, for instance a letter of the phrase \</w:t>
+      </w:r>
+      <w:proofErr w:type="spellStart"/>
+      <w:r>
+        <w:rPr>
+          <w:iCs/>
+        </w:rPr>
+        <w:t>textit</w:t>
+      </w:r>
+      <w:proofErr w:type="spellEnd"/>
+      <w:r>
+        <w:rPr>
+          <w:iCs/>
+        </w:rPr>
+        <w:t>{‘sp</w:t>
+      </w:r>
+      <w:r>
+        <w:rPr>
+          <w:iCs/>
+        </w:rPr>
+        <w:t>hinx of black quartz judge my vow</w:t>
+      </w:r>
+      <w:r>
+        <w:rPr>
+          <w:iCs/>
+        </w:rPr>
+        <w:t xml:space="preserve">’} with 29 characters </w:t>
+      </w:r>
+      <w:r>
+        <w:rPr>
+          <w:iCs/>
+        </w:rPr>
+        <w:t>is</w:t>
+      </w:r>
+      <w:r>
+        <w:rPr>
+          <w:iCs/>
+        </w:rPr>
+        <w:t xml:space="preserve"> misspelled and instead </w:t>
+      </w:r>
+      <w:r>
+        <w:rPr>
+          <w:iCs/>
+        </w:rPr>
+        <w:t>\</w:t>
+      </w:r>
+      <w:proofErr w:type="spellStart"/>
+      <w:r>
+        <w:rPr>
+          <w:iCs/>
+        </w:rPr>
+        <w:t>text</w:t>
+      </w:r>
+      <w:r>
+        <w:rPr>
+          <w:iCs/>
+        </w:rPr>
+        <w:t>i</w:t>
+      </w:r>
+      <w:r>
+        <w:rPr>
+          <w:iCs/>
+        </w:rPr>
+        <w:t>t</w:t>
+      </w:r>
+      <w:proofErr w:type="spellEnd"/>
+      <w:r>
+        <w:rPr>
+          <w:iCs/>
+        </w:rPr>
+        <w:t>{‘sp</w:t>
+      </w:r>
+      <w:r>
+        <w:rPr>
+          <w:iCs/>
+        </w:rPr>
+        <w:t xml:space="preserve">hinx of </w:t>
+      </w:r>
+      <w:proofErr w:type="spellStart"/>
+      <w:r>
+        <w:rPr>
+          <w:iCs/>
+        </w:rPr>
+        <w:t>b</w:t>
+      </w:r>
+      <w:r>
+        <w:rPr>
+          <w:iCs/>
+        </w:rPr>
+        <w:t>l</w:t>
+      </w:r>
+      <w:r>
+        <w:rPr>
+          <w:iCs/>
+        </w:rPr>
+        <w:t>a</w:t>
+      </w:r>
+      <w:r>
+        <w:rPr>
+          <w:iCs/>
+        </w:rPr>
+        <w:t>d</w:t>
+      </w:r>
+      <w:r>
+        <w:rPr>
+          <w:iCs/>
+        </w:rPr>
+        <w:t>k</w:t>
+      </w:r>
+      <w:proofErr w:type="spellEnd"/>
+      <w:r>
+        <w:rPr>
+          <w:iCs/>
+        </w:rPr>
+        <w:t xml:space="preserve"> quartz judge my </w:t>
+      </w:r>
+      <w:proofErr w:type="spellStart"/>
+      <w:r>
+        <w:rPr>
+          <w:iCs/>
+        </w:rPr>
+        <w:t>u</w:t>
+      </w:r>
+      <w:r>
+        <w:rPr>
+          <w:iCs/>
+        </w:rPr>
+        <w:t>ow</w:t>
+      </w:r>
+      <w:proofErr w:type="spellEnd"/>
+      <w:r>
+        <w:rPr>
+          <w:iCs/>
+        </w:rPr>
+        <w:t>’}</w:t>
+      </w:r>
+      <w:r>
+        <w:rPr>
+          <w:iCs/>
+        </w:rPr>
+        <w:t xml:space="preserve"> is entered but </w:t>
+      </w:r>
+      <w:r>
+        <w:rPr>
+          <w:iCs/>
+        </w:rPr>
+        <w:lastRenderedPageBreak/>
+        <w:t>then corrected, the KSPC would amount to 1,14. This is due to the length of the input stream, where two backspaces and two character-corrections are added to the length.</w:t>
+      </w:r>
+    </w:p>
+    <w:p>
+      <w:pPr>
+        <w:rPr>
+          <w:iCs/>
+        </w:rPr>
+      </w:pPr>
+      <w:r>
+        <w:rPr>
+          <w:iCs/>
+        </w:rPr>
+        <w:t>\begin{equation}</w:t>
+      </w:r>
+    </w:p>
+    <w:p>
+      <w:pPr>
+        <w:rPr>
+          <w:iCs/>
+        </w:rPr>
+      </w:pPr>
+      <w:r>
+        <w:rPr>
+          <w:iCs/>
+        </w:rPr>
+        <w:tab/>
+      </w:r>
+      <w:r>
+        <w:rPr>
+          <w:iCs/>
+        </w:rPr>
+        <w:t>KSPC</w:t>
+      </w:r>
+      <w:r>
+        <w:rPr>
+          <w:iCs/>
+        </w:rPr>
+        <w:t xml:space="preserve"> = \frac{</w:t>
+      </w:r>
+      <w:r>
+        <w:rPr>
+          <w:iCs/>
+        </w:rPr>
+        <w:t>|</w:t>
+      </w:r>
+      <w:proofErr w:type="spellStart"/>
+      <w:r>
+        <w:rPr>
+          <w:iCs/>
+        </w:rPr>
+        <w:t>inputStream</w:t>
+      </w:r>
+      <w:proofErr w:type="spellEnd"/>
+      <w:r>
+        <w:rPr>
+          <w:iCs/>
+        </w:rPr>
+        <w:t>|</w:t>
+      </w:r>
+      <w:r>
+        <w:rPr>
+          <w:iCs/>
+        </w:rPr>
+        <w:t>){</w:t>
+      </w:r>
+      <w:r>
+        <w:rPr>
+          <w:iCs/>
+        </w:rPr>
+        <w:t>|</w:t>
+      </w:r>
+      <w:proofErr w:type="spellStart"/>
+      <w:r>
+        <w:rPr>
+          <w:iCs/>
+        </w:rPr>
+        <w:t>transcribedPhrase</w:t>
+      </w:r>
+      <w:proofErr w:type="spellEnd"/>
+      <w:r>
+        <w:rPr>
+          <w:iCs/>
+        </w:rPr>
+        <w:t xml:space="preserve">| </w:t>
+      </w:r>
+      <w:r>
+        <w:rPr>
+          <w:iCs/>
+        </w:rPr>
+        <w:t>}</w:t>
+      </w:r>
+    </w:p>
+    <w:p>
+      <w:pPr>
+        <w:ind w:firstLine="720"/>
+        <w:rPr>
+          <w:iCs/>
+        </w:rPr>
+      </w:pPr>
+      <w:r>
+        <w:rPr>
+          <w:iCs/>
+        </w:rPr>
+        <w:t>\label{</w:t>
+      </w:r>
+      <w:proofErr w:type="spellStart"/>
+      <w:r>
+        <w:rPr>
+          <w:iCs/>
+        </w:rPr>
+        <w:t>eq:</w:t>
+      </w:r>
+      <w:r>
+        <w:rPr>
+          <w:iCs/>
+        </w:rPr>
+        <w:t>kspc</w:t>
+      </w:r>
+      <w:proofErr w:type="spellEnd"/>
+      <w:r>
+        <w:rPr>
+          <w:iCs/>
+        </w:rPr>
+        <w:t>}</w:t>
+      </w:r>
+    </w:p>
+    <w:p>
+      <w:pPr>
+        <w:rPr>
+          <w:iCs/>
+        </w:rPr>
+      </w:pPr>
+      <w:r>
+        <w:rPr>
+          <w:iCs/>
+        </w:rPr>
+        <w:t>\end{equation}</w:t>
+      </w:r>
+    </w:p>
+    <w:p>
+      <w:pPr>
+        <w:rPr>
+          <w:iCs/>
+        </w:rPr>
+      </w:pPr>
+      <w:r>
+        <w:rPr>
+          <w:iCs/>
+        </w:rPr>
+        <w:t xml:space="preserve">Also affected by carried out character corrections is, in addition to the KSPC value, the speed of text entry. </w:t>
+      </w:r>
+    </w:p>
+    <w:p>
+      <w:pPr>
+        <w:rPr>
+          <w:iCs/>
+        </w:rPr>
+      </w:pPr>
+      <w:r>
+        <w:rPr>
+          <w:iCs/>
+        </w:rPr>
+        <w:t>Because participants tended to not correct their mistakes and trade efficiency over accuracy</w:t>
+      </w:r>
+      <w:r>
+        <w:rPr>
+          <w:iCs/>
+        </w:rPr>
+        <w:t>, most errors were left uncorrected and thus rendering the KSPC less significant than the MSD error rate.</w:t>
+      </w:r>
+    </w:p>
+    <w:p>
+      <w:pPr>
+        <w:rPr>
+          <w:iCs/>
+        </w:rPr>
+      </w:pPr>
+      <w:r>
+        <w:rPr>
+          <w:iCs/>
+        </w:rPr>
+        <w:t xml:space="preserve">In </w:t>
+      </w:r>
+      <w:r>
+        <w:rPr>
+          <w:iCs/>
+        </w:rPr>
+        <w:t xml:space="preserve">Figure </w:t>
+      </w:r>
+      <w:r>
+        <w:rPr>
+          <w:iCs/>
+        </w:rPr>
+        <w:t>\ref{</w:t>
+      </w:r>
+      <w:proofErr w:type="spellStart"/>
+      <w:r>
+        <w:rPr>
+          <w:iCs/>
+        </w:rPr>
+        <w:t>fig:ploterror</w:t>
+      </w:r>
+      <w:proofErr w:type="spellEnd"/>
+      <w:r>
+        <w:rPr>
+          <w:iCs/>
+        </w:rPr>
+        <w:t>}</w:t>
+      </w:r>
+      <w:r>
+        <w:rPr>
+          <w:iCs/>
+        </w:rPr>
+        <w:t xml:space="preserve"> the average error rates per</w:t>
       </w:r>
       <w:r>
         <w:rPr>
@@ -3796,31 +5714,7 @@
         <w:rPr>
           <w:iCs/>
         </w:rPr>
-        <w:t>s</w:t>
-      </w:r>
-      <w:r>
-        <w:rPr>
-          <w:iCs/>
-        </w:rPr>
-        <w:t xml:space="preserve"> per hand and alteration, resulting in </w:t>
-      </w:r>
-      <w:r>
-        <w:rPr>
-          <w:iCs/>
-        </w:rPr>
-        <w:t>eight</w:t>
-      </w:r>
-      <w:r>
-        <w:rPr>
-          <w:iCs/>
-        </w:rPr>
-        <w:t xml:space="preserve"> phrases. With each following session, the number of phrases was increased by </w:t>
-      </w:r>
-      <w:r>
-        <w:rPr>
-          <w:iCs/>
-        </w:rPr>
-        <w:t>two</w:t>
+        <w:t xml:space="preserve"> for</w:t>
       </w:r>
       <w:r>
         <w:rPr>
@@ -3832,63 +5726,33 @@
         <w:rPr>
           <w:iCs/>
         </w:rPr>
-        <w:t>every three sessions, amounting to six phrases per hand in the 10</w:t>
-      </w:r>
-      <w:r>
-        <w:rPr>
-          <w:iCs/>
-          <w:vertAlign w:val="superscript"/>
-        </w:rPr>
-        <w:t>th</w:t>
-      </w:r>
-      <w:r>
-        <w:rPr>
-          <w:iCs/>
-        </w:rPr>
-        <w:t xml:space="preserve"> session.</w:t>
-      </w:r>
-    </w:p>
-    <w:p>
-      <w:pPr>
-        <w:rPr>
-          <w:iCs/>
-        </w:rPr>
-      </w:pPr>
-      <w:r>
-        <w:rPr>
-          <w:iCs/>
-        </w:rPr>
-        <w:t xml:space="preserve">During the first session, the participants were asked to enter </w:t>
-      </w:r>
-      <w:r>
-        <w:rPr>
-          <w:iCs/>
-        </w:rPr>
-        <w:t xml:space="preserve"> 10 phrases </w:t>
-      </w:r>
-      <w:r>
-        <w:rPr>
-          <w:iCs/>
-        </w:rPr>
-        <w:t xml:space="preserve">with a standard and mini-QWERTY keyboard as well. This provided a baseline for a comparison with text entry rates of each participant. The need to </w:t>
-      </w:r>
-      <w:r>
-        <w:rPr>
-          <w:iCs/>
-        </w:rPr>
-        <w:t>further evaluate or test</w:t>
-      </w:r>
-      <w:r>
-        <w:rPr>
-          <w:iCs/>
-        </w:rPr>
-        <w:t xml:space="preserve"> the typing rate on QWERTY each session was deemed non-essential, as each participant, prior to the study, typed daily and no increase of WPM or accuracy was expected to happen within the 10 sessions</w:t>
-      </w:r>
-      <w:r>
-        <w:rPr>
-          <w:iCs/>
-        </w:rPr>
-        <w:t xml:space="preserve"> as the use of QWERTY was already well established with participants</w:t>
+        <w:t>both conditions</w:t>
+      </w:r>
+      <w:r>
+        <w:rPr>
+          <w:iCs/>
+        </w:rPr>
+        <w:t xml:space="preserve"> (see Section \ref{sec:</w:t>
+      </w:r>
+      <w:r>
+        <w:rPr>
+          <w:iCs/>
+        </w:rPr>
+        <w:t xml:space="preserve"> </w:t>
+      </w:r>
+      <w:proofErr w:type="spellStart"/>
+      <w:r>
+        <w:rPr>
+          <w:iCs/>
+        </w:rPr>
+        <w:t>studydesign</w:t>
+      </w:r>
+      <w:proofErr w:type="spellEnd"/>
+      <w:r>
+        <w:rPr>
+          <w:iCs/>
+        </w:rPr>
+        <w:t xml:space="preserve"> }) are displayed</w:t>
       </w:r>
       <w:r>
         <w:rPr>
@@ -3896,424 +5760,439 @@
         </w:rPr>
         <w:t xml:space="preserve">. </w:t>
       </w:r>
-    </w:p>
-    <w:p>
-      <w:pPr>
-        <w:rPr>
-          <w:bCs/>
-          <w:iCs/>
-        </w:rPr>
-      </w:pPr>
-      <w:r>
-        <w:rPr>
-          <w:b/>
-          <w:bCs/>
-          <w:iCs/>
-        </w:rPr>
-        <w:t xml:space="preserve">Means of </w:t>
-      </w:r>
-      <w:proofErr w:type="gramStart"/>
-      <w:r>
-        <w:rPr>
-          <w:b/>
-          <w:bCs/>
-          <w:iCs/>
-        </w:rPr>
-        <w:t>measurement</w:t>
-      </w:r>
-      <w:proofErr w:type="gramEnd"/>
-    </w:p>
-    <w:p>
-      <w:pPr>
-        <w:rPr>
-          <w:bCs/>
-          <w:iCs/>
-        </w:rPr>
-      </w:pPr>
-      <w:r>
-        <w:rPr>
-          <w:bCs/>
-          <w:iCs/>
-        </w:rPr>
-        <w:t xml:space="preserve">The </w:t>
-      </w:r>
-      <w:r>
-        <w:rPr>
-          <w:bCs/>
-          <w:iCs/>
-        </w:rPr>
-        <w:t xml:space="preserve">software measured each button press individually by obtaining the state of each button in a log file, as well as </w:t>
-      </w:r>
-      <w:r>
-        <w:rPr>
-          <w:bCs/>
-          <w:iCs/>
-        </w:rPr>
-        <w:t>the time each</w:t>
-      </w:r>
-      <w:r>
-        <w:rPr>
-          <w:bCs/>
-          <w:iCs/>
-        </w:rPr>
-        <w:t xml:space="preserve"> state changed. For this, Java’s </w:t>
+      <w:r>
+        <w:rPr>
+          <w:iCs/>
+        </w:rPr>
+        <w:t>All</w:t>
+      </w:r>
+      <w:r>
+        <w:rPr>
+          <w:iCs/>
+        </w:rPr>
+        <w:t xml:space="preserve"> error rates </w:t>
+      </w:r>
+      <w:r>
+        <w:rPr>
+          <w:iCs/>
+        </w:rPr>
+        <w:t>after</w:t>
+      </w:r>
+      <w:r>
+        <w:rPr>
+          <w:iCs/>
+        </w:rPr>
+        <w:t xml:space="preserve"> the</w:t>
+      </w:r>
+      <w:r>
+        <w:rPr>
+          <w:iCs/>
+        </w:rPr>
+        <w:t xml:space="preserve"> third session</w:t>
+      </w:r>
+      <w:r>
+        <w:rPr>
+          <w:iCs/>
+        </w:rPr>
+        <w:t xml:space="preserve"> </w:t>
+      </w:r>
+      <w:r>
+        <w:rPr>
+          <w:iCs/>
+        </w:rPr>
+        <w:t xml:space="preserve">are less than </w:t>
+      </w:r>
+      <w:r>
+        <w:rPr>
+          <w:iCs/>
+        </w:rPr>
+        <w:t>6,7</w:t>
+      </w:r>
+      <w:r>
+        <w:rPr>
+          <w:iCs/>
+        </w:rPr>
+        <w:t>%</w:t>
+      </w:r>
+      <w:r>
+        <w:rPr>
+          <w:iCs/>
+        </w:rPr>
+        <w:t>. With the completion of the third session, 12 phrases were entered by each participant.</w:t>
+      </w:r>
+    </w:p>
+    <w:p>
+      <w:pPr>
+        <w:rPr>
+          <w:iCs/>
+        </w:rPr>
+      </w:pPr>
+      <w:r>
+        <w:rPr>
+          <w:iCs/>
+        </w:rPr>
+        <w:t>While</w:t>
+      </w:r>
+      <w:r>
+        <w:rPr>
+          <w:iCs/>
+        </w:rPr>
+        <w:t xml:space="preserve"> average</w:t>
+      </w:r>
+      <w:r>
+        <w:rPr>
+          <w:iCs/>
+        </w:rPr>
+        <w:t xml:space="preserve"> </w:t>
+      </w:r>
+      <w:r>
+        <w:rPr>
+          <w:iCs/>
+        </w:rPr>
+        <w:t>error rates started at</w:t>
+      </w:r>
+      <w:r>
+        <w:rPr>
+          <w:iCs/>
+        </w:rPr>
+        <w:t xml:space="preserve"> </w:t>
+      </w:r>
+      <w:r>
+        <w:rPr>
+          <w:iCs/>
+        </w:rPr>
+        <w:t>1</w:t>
+      </w:r>
+      <w:r>
+        <w:rPr>
+          <w:iCs/>
+        </w:rPr>
+        <w:t>5</w:t>
+      </w:r>
+      <w:r>
+        <w:rPr>
+          <w:iCs/>
+        </w:rPr>
+        <w:t>.</w:t>
+      </w:r>
+      <w:r>
+        <w:rPr>
+          <w:iCs/>
+        </w:rPr>
+        <w:t>84</w:t>
+      </w:r>
+      <w:r>
+        <w:rPr>
+          <w:iCs/>
+        </w:rPr>
+        <w:t>%</w:t>
+      </w:r>
+      <w:r>
+        <w:rPr>
+          <w:iCs/>
+        </w:rPr>
+        <w:t xml:space="preserve"> in the first session with four phrases, by session two (8 phrases completed) the error rates decreased to an average of 9,25%</w:t>
+      </w:r>
+      <w:r>
+        <w:rPr>
+          <w:iCs/>
+        </w:rPr>
+        <w:t xml:space="preserve">. </w:t>
+      </w:r>
+    </w:p>
+    <w:p>
+      <w:pPr>
+        <w:rPr>
+          <w:iCs/>
+        </w:rPr>
+      </w:pPr>
+      <w:r>
+        <w:rPr>
+          <w:iCs/>
+        </w:rPr>
+        <w:t>\begin{figure}</w:t>
+      </w:r>
+    </w:p>
+    <w:p>
+      <w:pPr>
+        <w:rPr>
+          <w:iCs/>
+        </w:rPr>
+      </w:pPr>
+      <w:r>
+        <w:rPr>
+          <w:iCs/>
+        </w:rPr>
+        <w:t>\label{</w:t>
       </w:r>
       <w:proofErr w:type="spellStart"/>
       <w:r>
         <w:rPr>
-          <w:bCs/>
-          <w:i/>
-        </w:rPr>
-        <w:t>System.currentTimeMillis</w:t>
+          <w:iCs/>
+        </w:rPr>
+        <w:t>fig:ploterror</w:t>
       </w:r>
       <w:proofErr w:type="spellEnd"/>
       <w:r>
         <w:rPr>
-          <w:bCs/>
-          <w:i/>
-        </w:rPr>
-        <w:t xml:space="preserve">() </w:t>
-      </w:r>
-      <w:r>
-        <w:rPr>
-          <w:bCs/>
-          <w:iCs/>
-        </w:rPr>
-        <w:t>was used.</w:t>
-      </w:r>
-      <w:r>
-        <w:rPr>
-          <w:bCs/>
-          <w:iCs/>
-        </w:rPr>
-        <w:t xml:space="preserve"> Also noted in the logfiles were the hand used, if the participant was typing with the device covered and the phrases typed. With this data collected, the time needed for each character and the time between characters and buttons can be determined. WPM were calculated from the phrase and the time per character. The accuracy was determined after the phrase was </w:t>
-      </w:r>
-      <w:r>
-        <w:rPr>
-          <w:bCs/>
-          <w:iCs/>
-        </w:rPr>
-        <w:t>transcribed</w:t>
-      </w:r>
-      <w:r>
-        <w:rPr>
-          <w:bCs/>
-          <w:iCs/>
-        </w:rPr>
-        <w:t xml:space="preserve">. </w:t>
-      </w:r>
-      <w:r>
-        <w:rPr>
-          <w:bCs/>
-          <w:iCs/>
-        </w:rPr>
-        <w:t>The transcribed</w:t>
-      </w:r>
-      <w:r>
-        <w:rPr>
-          <w:bCs/>
-          <w:iCs/>
-        </w:rPr>
-        <w:t xml:space="preserve"> phrase was declared finished when: 1. The same </w:t>
-      </w:r>
-      <w:r>
-        <w:rPr>
-          <w:bCs/>
-          <w:iCs/>
-        </w:rPr>
-        <w:t>number</w:t>
-      </w:r>
-      <w:r>
-        <w:rPr>
-          <w:bCs/>
-          <w:iCs/>
-        </w:rPr>
-        <w:t xml:space="preserve"> of characters as the phrase was reached, 2. the punctuation mark was entered, 3. The </w:t>
-      </w:r>
-      <w:r>
-        <w:rPr>
-          <w:bCs/>
-          <w:iCs/>
-        </w:rPr>
-        <w:t>number</w:t>
-      </w:r>
-      <w:r>
-        <w:rPr>
-          <w:bCs/>
-          <w:iCs/>
-        </w:rPr>
-        <w:t xml:space="preserve"> of words </w:t>
-      </w:r>
-      <w:r>
-        <w:rPr>
-          <w:bCs/>
-          <w:iCs/>
-        </w:rPr>
-        <w:t>determined by</w:t>
-      </w:r>
-      <w:r>
-        <w:rPr>
-          <w:bCs/>
-          <w:iCs/>
-        </w:rPr>
-        <w:t xml:space="preserve"> whitespaces matched, 4. The participant pressed all four buttons at the same time.</w:t>
-      </w:r>
-    </w:p>
-    <w:p>
-      <w:pPr>
-        <w:rPr>
-          <w:bCs/>
-          <w:iCs/>
-        </w:rPr>
-      </w:pPr>
-      <w:r>
-        <w:rPr>
-          <w:bCs/>
-          <w:iCs/>
-        </w:rPr>
-        <w:t xml:space="preserve">Outside the </w:t>
-      </w:r>
-      <w:r>
-        <w:rPr>
-          <w:bCs/>
-          <w:iCs/>
-        </w:rPr>
-        <w:t xml:space="preserve">additionally implemented </w:t>
-      </w:r>
-      <w:r>
-        <w:rPr>
-          <w:bCs/>
-          <w:iCs/>
-        </w:rPr>
-        <w:t xml:space="preserve">usability test software and </w:t>
-      </w:r>
-      <w:r>
-        <w:rPr>
-          <w:bCs/>
-          <w:iCs/>
-        </w:rPr>
-        <w:t xml:space="preserve">testing </w:t>
-      </w:r>
-      <w:r>
-        <w:rPr>
-          <w:bCs/>
-          <w:iCs/>
-        </w:rPr>
-        <w:t xml:space="preserve">environment, the </w:t>
-      </w:r>
-      <w:r>
-        <w:rPr>
-          <w:bCs/>
-          <w:iCs/>
-        </w:rPr>
-        <w:t>simultaneous</w:t>
-      </w:r>
-      <w:r>
-        <w:rPr>
-          <w:bCs/>
-          <w:iCs/>
-        </w:rPr>
-        <w:t xml:space="preserve"> pressing of all four buttons produces a backspace and deletes the last entered character{reference}.</w:t>
-      </w:r>
-    </w:p>
-    <w:p>
-      <w:pPr>
-        <w:rPr>
-          <w:bCs/>
-          <w:iCs/>
-        </w:rPr>
-      </w:pPr>
-      <w:r>
-        <w:rPr>
-          <w:bCs/>
-          <w:iCs/>
-        </w:rPr>
-        <w:t>The accuracy was calculated in percentage relative to the phrase. Errors were counted letter by letter in each word, separated by whitespaces</w:t>
-      </w:r>
-      <w:r>
-        <w:rPr>
-          <w:bCs/>
-          <w:iCs/>
-        </w:rPr>
-        <w:t>. The accuracy or error rate and WPM were individually written to the log file and shown on screen. The on</w:t>
-      </w:r>
-      <w:r>
-        <w:rPr>
-          <w:bCs/>
-          <w:iCs/>
-        </w:rPr>
-        <w:t>-</w:t>
-      </w:r>
-      <w:r>
-        <w:rPr>
-          <w:bCs/>
-          <w:iCs/>
-        </w:rPr>
-        <w:t xml:space="preserve">screen variables were the session’s calculated average of the reached WMP and accuracy. </w:t>
-      </w:r>
-    </w:p>
-    <w:p>
-      <w:pPr>
-        <w:rPr>
-          <w:b/>
-          <w:bCs/>
-          <w:iCs/>
-        </w:rPr>
-      </w:pPr>
-      <w:r>
-        <w:rPr>
-          <w:b/>
-          <w:bCs/>
-          <w:iCs/>
-        </w:rPr>
-        <w:t>Procedure</w:t>
-      </w:r>
-    </w:p>
-    <w:p>
-      <w:pPr>
-        <w:rPr>
-          <w:bCs/>
-          <w:iCs/>
-        </w:rPr>
-      </w:pPr>
-      <w:r>
-        <w:rPr>
-          <w:bCs/>
-          <w:iCs/>
-        </w:rPr>
-        <w:t>At the beginning of the first session the participants were given a written and a verbal explanation of the task and the overall goal of the study. As the study was held remotely, each participant was supervised individually.</w:t>
-      </w:r>
-      <w:r>
-        <w:rPr>
-          <w:bCs/>
-          <w:iCs/>
-        </w:rPr>
-        <w:t xml:space="preserve"> The device was shown and explained on how to use. As it was not possible to procure a device for each contestant of the experiment, they were instructed on how to use the emulator with their keyboard instead. Given this circumstance, only the system was tested and </w:t>
-      </w:r>
-      <w:r>
-        <w:rPr>
+          <w:iCs/>
+        </w:rPr>
+        <w:t>}</w:t>
+      </w:r>
+    </w:p>
+    <w:p>
+      <w:pPr>
+        <w:rPr>
+          <w:iCs/>
+        </w:rPr>
+      </w:pPr>
+    </w:p>
+    <w:p>
+      <w:pPr>
+        <w:rPr>
+          <w:iCs/>
+        </w:rPr>
+      </w:pPr>
+      <w:r>
+        <w:rPr>
+          <w:iCs/>
+        </w:rPr>
+        <w:t>\subsection{General Observations}</w:t>
+      </w:r>
+    </w:p>
+    <w:p>
+      <w:pPr>
+        <w:rPr>
+          <w:iCs/>
+        </w:rPr>
+      </w:pPr>
+      <w:r>
+        <w:rPr>
+          <w:iCs/>
+        </w:rPr>
+        <w:t>As initially mentioned in Section \ref{</w:t>
+      </w:r>
+      <w:proofErr w:type="spellStart"/>
+      <w:r>
+        <w:rPr>
+          <w:iCs/>
+        </w:rPr>
+        <w:t>sec:studydesign</w:t>
+      </w:r>
+      <w:proofErr w:type="spellEnd"/>
+      <w:r>
+        <w:rPr>
+          <w:iCs/>
+        </w:rPr>
+        <w:t>}, the condition of which hand was used to type was also evaluated. While in the first session a slight difference in WPM could be detected whether a participant used their dominant hand or not, with their dominant hand performing better by an average of 0,64 WPM additionally</w:t>
+      </w:r>
+      <w:r>
+        <w:rPr>
+          <w:iCs/>
+        </w:rPr>
+        <w:t xml:space="preserve">, by session two, no real observation regarding this could be made. Handedness will also be discussed in </w:t>
+      </w:r>
+      <w:proofErr w:type="spellStart"/>
+      <w:r>
+        <w:rPr>
+          <w:iCs/>
+        </w:rPr>
+        <w:t>Chaper</w:t>
+      </w:r>
+      <w:proofErr w:type="spellEnd"/>
+      <w:r>
+        <w:rPr>
+          <w:iCs/>
+        </w:rPr>
+        <w:t xml:space="preserve"> \ref{</w:t>
+      </w:r>
+      <w:proofErr w:type="spellStart"/>
+      <w:r>
+        <w:rPr>
+          <w:iCs/>
+        </w:rPr>
+        <w:t>cha:discussions</w:t>
+      </w:r>
+      <w:proofErr w:type="spellEnd"/>
+      <w:r>
+        <w:rPr>
+          <w:iCs/>
+        </w:rPr>
+        <w:t>}.</w:t>
+      </w:r>
+    </w:p>
+    <w:p>
+      <w:pPr>
+        <w:rPr>
+          <w:iCs/>
+        </w:rPr>
+      </w:pPr>
+      <w:r>
+        <w:rPr>
+          <w:iCs/>
+        </w:rPr>
+        <w:t>Previously mentioned briefly in Section \ref{</w:t>
+      </w:r>
+      <w:proofErr w:type="spellStart"/>
+      <w:r>
+        <w:rPr>
+          <w:iCs/>
+        </w:rPr>
+        <w:t>sec:participants</w:t>
+      </w:r>
+      <w:proofErr w:type="spellEnd"/>
+      <w:r>
+        <w:rPr>
+          <w:iCs/>
+        </w:rPr>
+        <w:t>}, the participants with experience in playing the piano obtained higher WMP rates in the beginning but other participants caught up or surpassed their WMP score by session 4 (see also Chapter \ref{</w:t>
+      </w:r>
+      <w:proofErr w:type="spellStart"/>
+      <w:r>
+        <w:rPr>
+          <w:iCs/>
+        </w:rPr>
+        <w:t>cha:discussions</w:t>
+      </w:r>
+      <w:proofErr w:type="spellEnd"/>
+      <w:r>
+        <w:rPr>
+          <w:iCs/>
+        </w:rPr>
+        <w:t>}).</w:t>
+      </w:r>
+    </w:p>
+    <w:p>
+      <w:pPr>
+        <w:rPr>
+          <w:iCs/>
+        </w:rPr>
+      </w:pPr>
+      <w:hyperlink r:id="rId9" w:history="1">
+        <w:r>
+          <w:rPr>
+            <w:rStyle w:val="Hyperlink"/>
+            <w:iCs/>
+          </w:rPr>
+          <w:t>https://kilthub.cmu.edu/articles/journal_contribution/Mechanisms_of_skill_acquisition_and_the_law_of_practice/660719</w:t>
+        </w:r>
+        <w:r>
+          <w:rPr>
+            <w:rStyle w:val="Hyperlink"/>
+            <w:iCs/>
+          </w:rPr>
+          <w:t>6</w:t>
+        </w:r>
+      </w:hyperlink>
+    </w:p>
+    <w:p>
+      <w:pPr>
+        <w:rPr>
+          <w:iCs/>
+        </w:rPr>
+      </w:pPr>
+      <w:hyperlink r:id="rId10" w:history="1">
+        <w:r>
+          <w:rPr>
+            <w:rStyle w:val="Hyperlink"/>
+            <w:iCs/>
+          </w:rPr>
+          <w:t>https://books.google.at/books?id=60aL0zlT-90C&amp;source=gbs_navlinks_s</w:t>
+        </w:r>
+      </w:hyperlink>
+    </w:p>
+    <w:p>
+      <w:pPr>
+        <w:rPr>
+          <w:iCs/>
+        </w:rPr>
+      </w:pPr>
+      <w:hyperlink r:id="rId11" w:history="1">
+        <w:r>
+          <w:rPr>
+            <w:rStyle w:val="Hyperlink"/>
+            <w:iCs/>
+          </w:rPr>
+          <w:t>https://dl.acm.org/doi/10.1145/642611.642632</w:t>
+        </w:r>
+      </w:hyperlink>
+    </w:p>
+    <w:p>
+      <w:pPr>
+        <w:rPr>
+          <w:iCs/>
+        </w:rPr>
+      </w:pPr>
+      <w:hyperlink r:id="rId12" w:history="1">
+        <w:r>
+          <w:rPr>
+            <w:rStyle w:val="Hyperlink"/>
+            <w:iCs/>
+          </w:rPr>
+          <w:t>http://www.yorku.ca/mack/MSD/MSD.html</w:t>
+        </w:r>
+      </w:hyperlink>
+    </w:p>
+    <w:p>
+      <w:pPr>
+        <w:rPr>
+          <w:iCs/>
+        </w:rPr>
+      </w:pPr>
+      <w:r>
+        <w:rPr>
+          <w:iCs/>
+        </w:rPr>
+        <w:br w:type="page"/>
+      </w:r>
+    </w:p>
+    <w:p>
+      <w:pPr>
+        <w:rPr>
+          <w:b/>
+          <w:bCs/>
+          <w:iCs/>
+        </w:rPr>
+      </w:pPr>
+      <w:r>
+        <w:rPr>
+          <w:b/>
           <w:bCs/>
           <w:iCs/>
         </w:rPr>
         <w:lastRenderedPageBreak/>
-        <w:t xml:space="preserve">evaluated. Also shown in the first session </w:t>
-      </w:r>
-      <w:r>
-        <w:rPr>
-          <w:bCs/>
-          <w:iCs/>
-        </w:rPr>
-        <w:t xml:space="preserve">was </w:t>
-      </w:r>
-      <w:r>
-        <w:rPr>
-          <w:bCs/>
-          <w:iCs/>
-        </w:rPr>
-        <w:t xml:space="preserve">an example use scenario of the device as well as how to operate and use the software. </w:t>
-      </w:r>
-    </w:p>
-    <w:p>
-      <w:pPr>
-        <w:rPr>
-          <w:iCs/>
-        </w:rPr>
-      </w:pPr>
-      <w:r>
-        <w:rPr>
-          <w:bCs/>
-          <w:iCs/>
-        </w:rPr>
-        <w:t>The emulator is self-administered but nevertheless each session with each individual was supervised</w:t>
-      </w:r>
-      <w:r>
-        <w:rPr>
-          <w:bCs/>
-          <w:iCs/>
-        </w:rPr>
-        <w:t>. The participants were then asked to enter the ‘warm up phrase’ described in section \ref{</w:t>
-      </w:r>
-      <w:r>
-        <w:rPr>
-          <w:iCs/>
-        </w:rPr>
-        <w:t xml:space="preserve"> </w:t>
-      </w:r>
-      <w:proofErr w:type="spellStart"/>
-      <w:r>
-        <w:rPr>
-          <w:iCs/>
-        </w:rPr>
-        <w:t>sec:studydesign</w:t>
-      </w:r>
-      <w:proofErr w:type="spellEnd"/>
-      <w:r>
-        <w:rPr>
-          <w:iCs/>
-        </w:rPr>
-        <w:t xml:space="preserve">}. After completion, the participants were instructed to copy the phrase shown on the screen via the altype emulator and connected keyboard. Their instructed goal was to type as fast as possible and to minimise the error rate. </w:t>
-      </w:r>
-    </w:p>
-    <w:p>
-      <w:pPr>
-        <w:rPr>
-          <w:iCs/>
-        </w:rPr>
-      </w:pPr>
-      <w:r>
-        <w:rPr>
-          <w:iCs/>
-        </w:rPr>
-        <w:t>After finishing the phrase goal on one hand that was set for the respective session, the users were asked to take a short break and then to switch their hands and repeat the process of entering phrases with the other hand. During testing, the participants were also shown their error rates and their overall accuracy as shown in Figure {picture}.</w:t>
-      </w:r>
-    </w:p>
-    <w:p>
-      <w:pPr>
-        <w:rPr>
-          <w:iCs/>
-        </w:rPr>
-      </w:pPr>
-      <w:r>
-        <w:rPr>
-          <w:iCs/>
-        </w:rPr>
-        <w:t>During testing, the camera or webcam of each participant was pointing towards the keyboard and hands to ensure a correct implementation of the conducted study. During blind testing, the participants were asked to either cover their keyboard and the used hand with a piece of cloth or place the keyboard atop their lap and have the view of the keyboard obstructed by the desk their computer or laptop was stationed. During this, the camera was faced at the participant with their hands and their movements in sight.</w:t>
-      </w:r>
-    </w:p>
-    <w:p>
-      <w:pPr>
-        <w:rPr>
-          <w:b/>
-          <w:bCs/>
-          <w:iCs/>
-        </w:rPr>
-      </w:pPr>
-      <w:r>
-        <w:rPr>
-          <w:b/>
-          <w:bCs/>
-          <w:iCs/>
-        </w:rPr>
-        <w:t>Results</w:t>
-      </w:r>
-    </w:p>
-    <w:p>
-      <w:pPr>
-        <w:rPr>
-          <w:b/>
-          <w:bCs/>
-          <w:iCs/>
-        </w:rPr>
-      </w:pPr>
-      <w:r>
-        <w:rPr>
-          <w:b/>
-          <w:bCs/>
-          <w:iCs/>
-        </w:rPr>
-        <w:tab/>
-        <w:t>Data summary</w:t>
-      </w:r>
+        <w:t>Discussion and Limitations</w:t>
+      </w:r>
+    </w:p>
+    <w:p>
+      <w:pPr>
+        <w:rPr>
+          <w:b/>
+          <w:bCs/>
+          <w:iCs/>
+        </w:rPr>
+      </w:pPr>
+    </w:p>
+    <w:p>
+      <w:pPr>
+        <w:rPr>
+          <w:iCs/>
+        </w:rPr>
+      </w:pPr>
+    </w:p>
+    <w:p>
+      <w:pPr>
+        <w:rPr>
+          <w:iCs/>
+        </w:rPr>
+      </w:pPr>
+    </w:p>
+    <w:p>
+      <w:pPr>
+        <w:rPr>
+          <w:iCs/>
+        </w:rPr>
+      </w:pPr>
     </w:p>
     <w:p>
       <w:pPr>
@@ -4790,6 +6669,7 @@
   <w:style w:type="paragraph" w:default="1" w:styleId="Normal">
     <w:name w:val="Normal"/>
     <w:qFormat/>
+    <w:rsid w:val="00592707"/>
   </w:style>
   <w:style w:type="paragraph" w:styleId="Heading1">
     <w:name w:val="heading 1"/>
@@ -5169,6 +7049,18 @@
       <w:shd w:val="clear" w:color="auto" w:fill="E1DFDD"/>
     </w:rPr>
   </w:style>
+  <w:style w:type="character" w:styleId="FollowedHyperlink">
+    <w:name w:val="FollowedHyperlink"/>
+    <w:basedOn w:val="DefaultParagraphFont"/>
+    <w:uiPriority w:val="99"/>
+    <w:semiHidden/>
+    <w:unhideWhenUsed/>
+    <w:rsid w:val="004C209D"/>
+    <w:rPr>
+      <w:color w:val="954F72" w:themeColor="followedHyperlink"/>
+      <w:u w:val="single"/>
+    </w:rPr>
+  </w:style>
 </w:styles>
 </file>
 

</xml_diff>

<commit_message>
update thesis overleaf chapter results
</commit_message>
<xml_diff>
--- a/thesis/thesis.docx
+++ b/thesis/thesis.docx
@@ -266,17 +266,8 @@
           <w:b/>
           <w:bCs/>
         </w:rPr>
-        <w:t xml:space="preserve">Repeated, single button push </w:t>
-      </w:r>
-      <w:proofErr w:type="gramStart"/>
-      <w:r>
-        <w:rPr>
-          <w:b/>
-          <w:bCs/>
-        </w:rPr>
-        <w:t>sequence</w:t>
-      </w:r>
-      <w:proofErr w:type="gramEnd"/>
+        <w:t>Repeated, single button push sequence</w:t>
+      </w:r>
     </w:p>
     <w:p>
       <w:r>
@@ -491,18 +482,8 @@
           <w:b/>
           <w:bCs/>
         </w:rPr>
-        <w:t xml:space="preserve">Permutations, sequence order is </w:t>
-      </w:r>
-      <w:proofErr w:type="gramStart"/>
-      <w:r>
-        <w:rPr>
-          <w:rFonts w:eastAsiaTheme="minorEastAsia"/>
-          <w:b/>
-          <w:bCs/>
-        </w:rPr>
-        <w:t>important</w:t>
-      </w:r>
-      <w:proofErr w:type="gramEnd"/>
+        <w:t>Permutations, sequence order is important</w:t>
+      </w:r>
     </w:p>
     <w:p>
       <w:pPr>
@@ -1489,7 +1470,6 @@
         </w:rPr>
         <w:t xml:space="preserve">sorting and </w:t>
       </w:r>
-      <w:proofErr w:type="gramStart"/>
       <w:r>
         <w:rPr>
           <w:rFonts w:eastAsiaTheme="minorEastAsia"/>
@@ -1506,7 +1486,6 @@
         </w:rPr>
         <w:t>lacement</w:t>
       </w:r>
-      <w:proofErr w:type="gramEnd"/>
     </w:p>
     <w:p>
       <w:pPr>
@@ -1643,17 +1622,8 @@
           <w:bCs/>
         </w:rPr>
         <w:lastRenderedPageBreak/>
-        <w:t xml:space="preserve">Order based on empirical evaluation of frequency of </w:t>
-      </w:r>
-      <w:proofErr w:type="gramStart"/>
-      <w:r>
-        <w:rPr>
-          <w:b/>
-          <w:bCs/>
-        </w:rPr>
-        <w:t>use</w:t>
-      </w:r>
-      <w:proofErr w:type="gramEnd"/>
+        <w:t>Order based on empirical evaluation of frequency of use</w:t>
+      </w:r>
     </w:p>
     <w:p>
       <w:r>
@@ -3005,16 +2975,7 @@
           <w:bCs/>
           <w:iCs/>
         </w:rPr>
-        <w:t xml:space="preserve"> objectivity based on </w:t>
-      </w:r>
-      <w:proofErr w:type="spellStart"/>
-      <w:r>
-        <w:rPr>
-          <w:b/>
-          <w:bCs/>
-          <w:iCs/>
-        </w:rPr>
-        <w:t>self</w:t>
+        <w:t xml:space="preserve"> objectivity based on self</w:t>
       </w:r>
       <w:r>
         <w:rPr>
@@ -3024,7 +2985,6 @@
         </w:rPr>
         <w:t xml:space="preserve"> </w:t>
       </w:r>
-      <w:proofErr w:type="gramStart"/>
       <w:r>
         <w:rPr>
           <w:b/>
@@ -3033,8 +2993,6 @@
         </w:rPr>
         <w:t>participation</w:t>
       </w:r>
-      <w:proofErr w:type="spellEnd"/>
-      <w:proofErr w:type="gramEnd"/>
     </w:p>
     <w:p>
       <w:pPr>
@@ -3091,13 +3049,15 @@
           <w:b/>
           <w:bCs/>
           <w:iCs/>
-        </w:rPr>
-      </w:pPr>
-      <w:r>
-        <w:rPr>
-          <w:b/>
-          <w:bCs/>
-          <w:iCs/>
+          <w:lang w:val="fr-FR"/>
+        </w:rPr>
+      </w:pPr>
+      <w:r>
+        <w:rPr>
+          <w:b/>
+          <w:bCs/>
+          <w:iCs/>
+          <w:lang w:val="fr-FR"/>
         </w:rPr>
         <w:t>Method</w:t>
       </w:r>
@@ -3108,13 +3068,15 @@
           <w:b/>
           <w:bCs/>
           <w:iCs/>
-        </w:rPr>
-      </w:pPr>
-      <w:r>
-        <w:rPr>
-          <w:b/>
-          <w:bCs/>
-          <w:iCs/>
+          <w:lang w:val="fr-FR"/>
+        </w:rPr>
+      </w:pPr>
+      <w:r>
+        <w:rPr>
+          <w:b/>
+          <w:bCs/>
+          <w:iCs/>
+          <w:lang w:val="fr-FR"/>
         </w:rPr>
         <w:t>Participants</w:t>
       </w:r>
@@ -3123,58 +3085,28 @@
       <w:pPr>
         <w:rPr>
           <w:iCs/>
-        </w:rPr>
-      </w:pPr>
-      <w:r>
-        <w:rPr>
-          <w:iCs/>
-        </w:rPr>
-        <w:t>\label</w:t>
-      </w:r>
-      <w:r>
-        <w:rPr>
-          <w:iCs/>
-        </w:rPr>
-        <w:t>{</w:t>
-      </w:r>
-      <w:proofErr w:type="spellStart"/>
-      <w:r>
-        <w:rPr>
-          <w:iCs/>
-        </w:rPr>
-        <w:t>sec:participants</w:t>
-      </w:r>
-      <w:proofErr w:type="spellEnd"/>
-      <w:r>
-        <w:rPr>
-          <w:iCs/>
-        </w:rPr>
-        <w:t>}</w:t>
-      </w:r>
-    </w:p>
-    <w:p>
-      <w:pPr>
-        <w:rPr>
-          <w:iCs/>
-        </w:rPr>
-      </w:pPr>
-      <w:r>
-        <w:rPr>
-          <w:iCs/>
-        </w:rPr>
-        <w:t xml:space="preserve">Five participants were recruited based on their ability to type on a QWERTY keyboard in varying </w:t>
-      </w:r>
-      <w:r>
-        <w:rPr>
-          <w:iCs/>
-        </w:rPr>
-        <w:t>(!!)</w:t>
-      </w:r>
-      <w:r>
-        <w:rPr>
-          <w:iCs/>
-        </w:rPr>
-        <w:t xml:space="preserve">speed ranging from 25- </w:t>
+          <w:lang w:val="fr-FR"/>
+        </w:rPr>
+      </w:pPr>
+      <w:r>
+        <w:rPr>
+          <w:iCs/>
+          <w:lang w:val="fr-FR"/>
+        </w:rPr>
+        <w:t>\label{sec:participants}</w:t>
+      </w:r>
+    </w:p>
+    <w:p>
+      <w:pPr>
+        <w:rPr>
+          <w:iCs/>
+        </w:rPr>
+      </w:pPr>
+      <w:r>
+        <w:rPr>
+          <w:iCs/>
+        </w:rPr>
+        <w:t xml:space="preserve">Five participants were recruited based on their ability to type on a QWERTY keyboard in varying speed ranging from 25- </w:t>
       </w:r>
       <w:r>
         <w:rPr>
@@ -3566,21 +3498,7 @@
         <w:rPr>
           <w:iCs/>
         </w:rPr>
-        <w:t>\label{</w:t>
-      </w:r>
-      <w:proofErr w:type="spellStart"/>
-      <w:r>
-        <w:rPr>
-          <w:iCs/>
-        </w:rPr>
-        <w:t>sec:studydesign</w:t>
-      </w:r>
-      <w:proofErr w:type="spellEnd"/>
-      <w:r>
-        <w:rPr>
-          <w:iCs/>
-        </w:rPr>
-        <w:t>}</w:t>
+        <w:t>\label{sec:studydesign}</w:t>
       </w:r>
     </w:p>
     <w:p>
@@ -3728,30 +3646,8 @@
         <w:rPr>
           <w:iCs/>
         </w:rPr>
-        <w:t xml:space="preserve"> and as soon as the participant started typing, the data was recorded, and their performance was recorded. The phrases were representative samples of the English language devised by </w:t>
-      </w:r>
-      <w:proofErr w:type="spellStart"/>
-      <w:r>
-        <w:rPr>
-          <w:iCs/>
-        </w:rPr>
-        <w:t>MacKenzie</w:t>
-      </w:r>
-      <w:proofErr w:type="spellEnd"/>
-      <w:r>
-        <w:rPr>
-          <w:iCs/>
-        </w:rPr>
-        <w:t xml:space="preserve"> and </w:t>
-      </w:r>
-      <w:proofErr w:type="spellStart"/>
-      <w:r>
-        <w:rPr>
-          <w:iCs/>
-        </w:rPr>
-        <w:t>Soukoreff</w:t>
-      </w:r>
-      <w:proofErr w:type="spellEnd"/>
+        <w:t xml:space="preserve"> and as soon as the participant started typing, the data was recorded, and their performance was recorded. The phrases were representative samples of the English language devised by MacKenzie and Soukoreff</w:t>
+      </w:r>
       <w:r>
         <w:rPr>
           <w:iCs/>
@@ -3979,18 +3875,8 @@
           <w:bCs/>
           <w:iCs/>
         </w:rPr>
-        <w:t xml:space="preserve">Means of </w:t>
-      </w:r>
-      <w:proofErr w:type="gramStart"/>
-      <w:r>
-        <w:rPr>
-          <w:b/>
-          <w:bCs/>
-          <w:iCs/>
-        </w:rPr>
-        <w:t>measurement</w:t>
-      </w:r>
-      <w:proofErr w:type="gramEnd"/>
+        <w:t>Means of measurement</w:t>
+      </w:r>
     </w:p>
     <w:p>
       <w:pPr>
@@ -4027,21 +3913,12 @@
         </w:rPr>
         <w:t xml:space="preserve"> state changed. For this, Java’s </w:t>
       </w:r>
-      <w:proofErr w:type="spellStart"/>
       <w:r>
         <w:rPr>
           <w:bCs/>
           <w:i/>
         </w:rPr>
-        <w:t>System.currentTimeMillis</w:t>
-      </w:r>
-      <w:proofErr w:type="spellEnd"/>
-      <w:r>
-        <w:rPr>
-          <w:bCs/>
-          <w:i/>
-        </w:rPr>
-        <w:t xml:space="preserve">() </w:t>
+        <w:t xml:space="preserve">System.currentTimeMillis() </w:t>
       </w:r>
       <w:r>
         <w:rPr>
@@ -4097,21 +3974,7 @@
           <w:bCs/>
           <w:iCs/>
         </w:rPr>
-        <w:t xml:space="preserve"> of characters as the phrase was reached, 2. </w:t>
-      </w:r>
-      <w:r>
-        <w:rPr>
-          <w:bCs/>
-          <w:iCs/>
-        </w:rPr>
-        <w:t>(!!)</w:t>
-      </w:r>
-      <w:r>
-        <w:rPr>
-          <w:bCs/>
-          <w:iCs/>
-        </w:rPr>
-        <w:t xml:space="preserve">the punctuation mark was entered, 3. The </w:t>
+        <w:t xml:space="preserve"> of characters as the phrase was reached, 2. the punctuation mark was entered, 3. The </w:t>
       </w:r>
       <w:r>
         <w:rPr>
@@ -4264,7 +4127,14 @@
           <w:bCs/>
           <w:iCs/>
         </w:rPr>
-        <w:t xml:space="preserve">At the beginning of the first session the participants were given a written and a verbal explanation of the task and the overall goal of the study. As the study was held remotely, each participant was </w:t>
+        <w:t>At the beginning of the first session the participants were given a written and a verbal explanation of the task and the overall goal of the study. As the study was held remotely, each participant was supervised individually.</w:t>
+      </w:r>
+      <w:r>
+        <w:rPr>
+          <w:bCs/>
+          <w:iCs/>
+        </w:rPr>
+        <w:t xml:space="preserve"> The device was shown and explained on how to use. As it was not possible to </w:t>
       </w:r>
       <w:r>
         <w:rPr>
@@ -4272,14 +4142,7 @@
           <w:iCs/>
         </w:rPr>
         <w:lastRenderedPageBreak/>
-        <w:t>supervised individually.</w:t>
-      </w:r>
-      <w:r>
-        <w:rPr>
-          <w:bCs/>
-          <w:iCs/>
-        </w:rPr>
-        <w:t xml:space="preserve"> The device was shown and explained on how to use. As it was not possible to procure a device for each contestant of the experiment, they were instructed on how to use the emulator with their keyboard instead. Given this circumstance, only the system was tested and evaluated. Also shown in the first session </w:t>
+        <w:t xml:space="preserve">procure a device for each contestant of the experiment, they were instructed on how to use the emulator with their keyboard instead. Given this circumstance, only the system was tested and evaluated. Also shown in the first session </w:t>
       </w:r>
       <w:r>
         <w:rPr>
@@ -4322,19 +4185,11 @@
         </w:rPr>
         <w:t xml:space="preserve"> </w:t>
       </w:r>
-      <w:proofErr w:type="spellStart"/>
-      <w:r>
-        <w:rPr>
-          <w:iCs/>
-        </w:rPr>
-        <w:t>sec:studydesign</w:t>
-      </w:r>
-      <w:proofErr w:type="spellEnd"/>
-      <w:r>
-        <w:rPr>
-          <w:iCs/>
-        </w:rPr>
-        <w:t xml:space="preserve">}. After completion, the participants were instructed to copy the phrase shown on the screen via the altype emulator and connected keyboard. Their instructed goal was to type as fast as possible and to minimise the error rate. </w:t>
+      <w:r>
+        <w:rPr>
+          <w:iCs/>
+        </w:rPr>
+        <w:t xml:space="preserve">sec:studydesign}. After completion, the participants were instructed to copy the phrase shown on the screen via the altype emulator and connected keyboard. Their instructed goal was to type as fast as possible and to minimise the error rate. </w:t>
       </w:r>
     </w:p>
     <w:p>
@@ -4516,21 +4371,7 @@
         <w:rPr>
           <w:iCs/>
         </w:rPr>
-        <w:t xml:space="preserve"> (see Figure \ref{</w:t>
-      </w:r>
-      <w:proofErr w:type="spellStart"/>
-      <w:r>
-        <w:rPr>
-          <w:iCs/>
-        </w:rPr>
-        <w:t>fig:plotwpm</w:t>
-      </w:r>
-      <w:proofErr w:type="spellEnd"/>
-      <w:r>
-        <w:rPr>
-          <w:iCs/>
-        </w:rPr>
-        <w:t>})</w:t>
+        <w:t xml:space="preserve"> (see Figure \ref{fig:plotwpm})</w:t>
       </w:r>
       <w:r>
         <w:rPr>
@@ -4542,21 +4383,7 @@
         <w:rPr>
           <w:iCs/>
         </w:rPr>
-        <w:t xml:space="preserve"> The derived equation can be seen in equation \ref{</w:t>
-      </w:r>
-      <w:proofErr w:type="spellStart"/>
-      <w:r>
-        <w:rPr>
-          <w:iCs/>
-        </w:rPr>
-        <w:t>eq:expo</w:t>
-      </w:r>
-      <w:proofErr w:type="spellEnd"/>
-      <w:r>
-        <w:rPr>
-          <w:iCs/>
-        </w:rPr>
-        <w:t>}.</w:t>
+        <w:t xml:space="preserve"> The derived equation can be seen in equation \ref{eq:expo}.</w:t>
       </w:r>
     </w:p>
     <w:p>
@@ -4620,21 +4447,7 @@
         <w:rPr>
           <w:iCs/>
         </w:rPr>
-        <w:t>\label{</w:t>
-      </w:r>
-      <w:proofErr w:type="spellStart"/>
-      <w:r>
-        <w:rPr>
-          <w:iCs/>
-        </w:rPr>
-        <w:t>eq:expo</w:t>
-      </w:r>
-      <w:proofErr w:type="spellEnd"/>
-      <w:r>
-        <w:rPr>
-          <w:iCs/>
-        </w:rPr>
-        <w:t>}</w:t>
+        <w:t>\label{eq:expo}</w:t>
       </w:r>
     </w:p>
     <w:p>
@@ -4692,21 +4505,7 @@
         <w:rPr>
           <w:iCs/>
         </w:rPr>
-        <w:t>roposed by Karl Pearson in {reference}, the fit of the curves in relation to the collected data was calculated, as can be seen in equation \ref{</w:t>
-      </w:r>
-      <w:proofErr w:type="spellStart"/>
-      <w:r>
-        <w:rPr>
-          <w:iCs/>
-        </w:rPr>
-        <w:t>eq:pearson</w:t>
-      </w:r>
-      <w:proofErr w:type="spellEnd"/>
-      <w:r>
-        <w:rPr>
-          <w:iCs/>
-        </w:rPr>
-        <w:t>}.</w:t>
+        <w:t>roposed by Karl Pearson in {reference}, the fit of the curves in relation to the collected data was calculated, as can be seen in equation \ref{eq:pearson}.</w:t>
       </w:r>
     </w:p>
     <w:p>
@@ -4809,13 +4608,7 @@
         <w:rPr>
           <w:iCs/>
         </w:rPr>
-        <w:t>\protect\footnote{</w:t>
-      </w:r>
-      <w:r>
-        <w:rPr>
-          <w:iCs/>
-        </w:rPr>
-        <w:t>In this section, error rate and accuracy ar</w:t>
+        <w:t>\protect\footnote{In this section, error rate and accuracy ar</w:t>
       </w:r>
       <w:r>
         <w:rPr>
@@ -4854,26 +4647,11 @@
         </w:rPr>
         <w:t xml:space="preserve">To evaluate the accuracy of the participants’ transcribed phrases </w:t>
       </w:r>
-      <w:proofErr w:type="spellStart"/>
-      <w:r>
-        <w:rPr>
-          <w:iCs/>
-        </w:rPr>
-        <w:t>Soukoreff’s</w:t>
-      </w:r>
-      <w:proofErr w:type="spellEnd"/>
-      <w:r>
-        <w:rPr>
-          <w:iCs/>
-        </w:rPr>
-        <w:t xml:space="preserve"> and </w:t>
-      </w:r>
-      <w:proofErr w:type="spellStart"/>
-      <w:r>
-        <w:rPr>
-          <w:iCs/>
-        </w:rPr>
-        <w:t>Mac</w:t>
+      <w:r>
+        <w:rPr>
+          <w:iCs/>
+        </w:rPr>
+        <w:t>Soukoreff’s and Mac</w:t>
       </w:r>
       <w:r>
         <w:rPr>
@@ -4885,14 +4663,7 @@
         <w:rPr>
           <w:iCs/>
         </w:rPr>
-        <w:t>enzie’s</w:t>
-      </w:r>
-      <w:proofErr w:type="spellEnd"/>
-      <w:r>
-        <w:rPr>
-          <w:iCs/>
-        </w:rPr>
-        <w:t xml:space="preserve"> total error rate metric</w:t>
+        <w:t>enzie’s total error rate metric</w:t>
       </w:r>
       <w:r>
         <w:rPr>
@@ -4976,21 +4747,7 @@
         <w:rPr>
           <w:iCs/>
         </w:rPr>
-        <w:t xml:space="preserve"> (see equation \ref{</w:t>
-      </w:r>
-      <w:proofErr w:type="spellStart"/>
-      <w:r>
-        <w:rPr>
-          <w:iCs/>
-        </w:rPr>
-        <w:t>eq:msderror</w:t>
-      </w:r>
-      <w:proofErr w:type="spellEnd"/>
-      <w:r>
-        <w:rPr>
-          <w:iCs/>
-        </w:rPr>
-        <w:t>})</w:t>
+        <w:t xml:space="preserve"> (see equation \ref{eq:msderror})</w:t>
       </w:r>
       <w:r>
         <w:rPr>
@@ -5023,26 +4780,11 @@
         </w:rPr>
         <w:t xml:space="preserve">The already implemented MSD Java class{reference} provided and implemented by </w:t>
       </w:r>
-      <w:proofErr w:type="spellStart"/>
-      <w:r>
-        <w:rPr>
-          <w:iCs/>
-        </w:rPr>
-        <w:t>Soukoreff</w:t>
-      </w:r>
-      <w:proofErr w:type="spellEnd"/>
-      <w:r>
-        <w:rPr>
-          <w:iCs/>
-        </w:rPr>
-        <w:t xml:space="preserve"> and </w:t>
-      </w:r>
-      <w:proofErr w:type="spellStart"/>
-      <w:r>
-        <w:rPr>
-          <w:iCs/>
-        </w:rPr>
-        <w:t>Mac</w:t>
+      <w:r>
+        <w:rPr>
+          <w:iCs/>
+        </w:rPr>
+        <w:t>Soukoreff and Mac</w:t>
       </w:r>
       <w:r>
         <w:rPr>
@@ -5056,33 +4798,17 @@
         </w:rPr>
         <w:t>enzie</w:t>
       </w:r>
-      <w:proofErr w:type="spellEnd"/>
       <w:r>
         <w:rPr>
           <w:iCs/>
         </w:rPr>
         <w:t xml:space="preserve"> was used and modified accordingly in order to work with altype and their proposed changes to the MSD error rate\footnote{The published software by </w:t>
       </w:r>
-      <w:proofErr w:type="spellStart"/>
-      <w:r>
-        <w:rPr>
-          <w:iCs/>
-        </w:rPr>
-        <w:t>Soukoreff</w:t>
-      </w:r>
-      <w:proofErr w:type="spellEnd"/>
-      <w:r>
-        <w:rPr>
-          <w:iCs/>
-        </w:rPr>
-        <w:t xml:space="preserve"> and </w:t>
-      </w:r>
-      <w:proofErr w:type="spellStart"/>
-      <w:r>
-        <w:rPr>
-          <w:iCs/>
-        </w:rPr>
-        <w:t>Mac</w:t>
+      <w:r>
+        <w:rPr>
+          <w:iCs/>
+        </w:rPr>
+        <w:t>Soukoreff and Mac</w:t>
       </w:r>
       <w:r>
         <w:rPr>
@@ -5096,7 +4822,6 @@
         </w:rPr>
         <w:t>enzie</w:t>
       </w:r>
-      <w:proofErr w:type="spellEnd"/>
       <w:r>
         <w:rPr>
           <w:iCs/>
@@ -5141,27 +4866,7 @@
         <w:rPr>
           <w:iCs/>
         </w:rPr>
-        <w:t>\label{</w:t>
-      </w:r>
-      <w:proofErr w:type="spellStart"/>
-      <w:r>
-        <w:rPr>
-          <w:iCs/>
-        </w:rPr>
-        <w:t>eq:</w:t>
-      </w:r>
-      <w:r>
-        <w:rPr>
-          <w:iCs/>
-        </w:rPr>
-        <w:t>msderror</w:t>
-      </w:r>
-      <w:proofErr w:type="spellEnd"/>
-      <w:r>
-        <w:rPr>
-          <w:iCs/>
-        </w:rPr>
-        <w:t>}</w:t>
+        <w:t>\label{eq:msderror}</w:t>
       </w:r>
     </w:p>
     <w:p>
@@ -5232,19 +4937,11 @@
         </w:rPr>
         <w:t xml:space="preserve">With MSD the possibility to determine between corrected and uncorrected errors is absent, so additionally the error metric </w:t>
       </w:r>
-      <w:proofErr w:type="gramStart"/>
-      <w:r>
-        <w:rPr>
-          <w:iCs/>
-        </w:rPr>
-        <w:t>Key Strokes</w:t>
-      </w:r>
-      <w:proofErr w:type="gramEnd"/>
-      <w:r>
-        <w:rPr>
-          <w:iCs/>
-        </w:rPr>
-        <w:t xml:space="preserve"> per Character (KSPC)</w:t>
+      <w:r>
+        <w:rPr>
+          <w:iCs/>
+        </w:rPr>
+        <w:t>Key Strokes per Character (KSPC)</w:t>
       </w:r>
       <w:r>
         <w:rPr>
@@ -5252,26 +4949,11 @@
         </w:rPr>
         <w:t xml:space="preserve">, also proposed by </w:t>
       </w:r>
-      <w:proofErr w:type="spellStart"/>
-      <w:r>
-        <w:rPr>
-          <w:iCs/>
-        </w:rPr>
-        <w:t>Soukoreff</w:t>
-      </w:r>
-      <w:proofErr w:type="spellEnd"/>
-      <w:r>
-        <w:rPr>
-          <w:iCs/>
-        </w:rPr>
-        <w:t xml:space="preserve"> and </w:t>
-      </w:r>
-      <w:proofErr w:type="spellStart"/>
-      <w:r>
-        <w:rPr>
-          <w:iCs/>
-        </w:rPr>
-        <w:t>Mac</w:t>
+      <w:r>
+        <w:rPr>
+          <w:iCs/>
+        </w:rPr>
+        <w:t>Soukoreff and Mac</w:t>
       </w:r>
       <w:r>
         <w:rPr>
@@ -5285,7 +4967,6 @@
         </w:rPr>
         <w:t>enzie</w:t>
       </w:r>
-      <w:proofErr w:type="spellEnd"/>
       <w:r>
         <w:rPr>
           <w:iCs/>
@@ -5321,41 +5002,13 @@
         <w:rPr>
           <w:iCs/>
         </w:rPr>
-        <w:t xml:space="preserve"> (see equation \ref{</w:t>
-      </w:r>
-      <w:proofErr w:type="spellStart"/>
-      <w:r>
-        <w:rPr>
-          <w:iCs/>
-        </w:rPr>
-        <w:t>eq:kspc</w:t>
-      </w:r>
-      <w:proofErr w:type="spellEnd"/>
-      <w:r>
-        <w:rPr>
-          <w:iCs/>
-        </w:rPr>
-        <w:t>})</w:t>
-      </w:r>
-      <w:r>
-        <w:rPr>
-          <w:iCs/>
-        </w:rPr>
-        <w:t>. If a participant corrects an error, they press all four buttons and produce a backspace deleting the error. This keystroke is also counted with KSPC. This means that, when a phrase is 100% correct, KSPC amounts to 1,0. If, for instance a letter of the phrase \</w:t>
-      </w:r>
-      <w:proofErr w:type="spellStart"/>
-      <w:r>
-        <w:rPr>
-          <w:iCs/>
-        </w:rPr>
-        <w:t>textit</w:t>
-      </w:r>
-      <w:proofErr w:type="spellEnd"/>
-      <w:r>
-        <w:rPr>
-          <w:iCs/>
-        </w:rPr>
-        <w:t>{‘sp</w:t>
+        <w:t xml:space="preserve"> (see equation \ref{eq:kspc})</w:t>
+      </w:r>
+      <w:r>
+        <w:rPr>
+          <w:iCs/>
+        </w:rPr>
+        <w:t>. If a participant corrects an error, they press all four buttons and produce a backspace deleting the error. This keystroke is also counted with KSPC. This means that, when a phrase is 100% correct, KSPC amounts to 1,0. If, for instance a letter of the phrase \textit{‘sp</w:t>
       </w:r>
       <w:r>
         <w:rPr>
@@ -5379,52 +5032,13 @@
         <w:rPr>
           <w:iCs/>
         </w:rPr>
-        <w:t xml:space="preserve"> misspelled and instead </w:t>
-      </w:r>
-      <w:r>
-        <w:rPr>
-          <w:iCs/>
-        </w:rPr>
-        <w:t>\</w:t>
-      </w:r>
-      <w:proofErr w:type="spellStart"/>
-      <w:r>
-        <w:rPr>
-          <w:iCs/>
-        </w:rPr>
-        <w:t>text</w:t>
-      </w:r>
-      <w:r>
-        <w:rPr>
-          <w:iCs/>
-        </w:rPr>
-        <w:t>i</w:t>
-      </w:r>
-      <w:r>
-        <w:rPr>
-          <w:iCs/>
-        </w:rPr>
-        <w:t>t</w:t>
-      </w:r>
-      <w:proofErr w:type="spellEnd"/>
-      <w:r>
-        <w:rPr>
-          <w:iCs/>
-        </w:rPr>
-        <w:t>{‘sp</w:t>
-      </w:r>
-      <w:r>
-        <w:rPr>
-          <w:iCs/>
-        </w:rPr>
-        <w:t xml:space="preserve">hinx of </w:t>
-      </w:r>
-      <w:proofErr w:type="spellStart"/>
-      <w:r>
-        <w:rPr>
-          <w:iCs/>
-        </w:rPr>
-        <w:t>b</w:t>
+        <w:t xml:space="preserve"> misspelled and instead \textit{‘sp</w:t>
+      </w:r>
+      <w:r>
+        <w:rPr>
+          <w:iCs/>
+        </w:rPr>
+        <w:t>hinx of b</w:t>
       </w:r>
       <w:r>
         <w:rPr>
@@ -5448,16 +5062,8 @@
         <w:rPr>
           <w:iCs/>
         </w:rPr>
-        <w:t>k</w:t>
-      </w:r>
-      <w:proofErr w:type="spellEnd"/>
-      <w:r>
-        <w:rPr>
-          <w:iCs/>
-        </w:rPr>
-        <w:t xml:space="preserve"> quartz judge my </w:t>
-      </w:r>
-      <w:proofErr w:type="spellStart"/>
+        <w:t xml:space="preserve">k quartz judge my </w:t>
+      </w:r>
       <w:r>
         <w:rPr>
           <w:iCs/>
@@ -5470,7 +5076,6 @@
         </w:rPr>
         <w:t>ow</w:t>
       </w:r>
-      <w:proofErr w:type="spellEnd"/>
       <w:r>
         <w:rPr>
           <w:iCs/>
@@ -5515,70 +5120,7 @@
           <w:iCs/>
         </w:rPr>
         <w:tab/>
-      </w:r>
-      <w:r>
-        <w:rPr>
-          <w:iCs/>
-        </w:rPr>
-        <w:t>KSPC</w:t>
-      </w:r>
-      <w:r>
-        <w:rPr>
-          <w:iCs/>
-        </w:rPr>
-        <w:t xml:space="preserve"> = \frac{</w:t>
-      </w:r>
-      <w:r>
-        <w:rPr>
-          <w:iCs/>
-        </w:rPr>
-        <w:t>|</w:t>
-      </w:r>
-      <w:proofErr w:type="spellStart"/>
-      <w:r>
-        <w:rPr>
-          <w:iCs/>
-        </w:rPr>
-        <w:t>inputStream</w:t>
-      </w:r>
-      <w:proofErr w:type="spellEnd"/>
-      <w:r>
-        <w:rPr>
-          <w:iCs/>
-        </w:rPr>
-        <w:t>|</w:t>
-      </w:r>
-      <w:r>
-        <w:rPr>
-          <w:iCs/>
-        </w:rPr>
-        <w:t>){</w:t>
-      </w:r>
-      <w:r>
-        <w:rPr>
-          <w:iCs/>
-        </w:rPr>
-        <w:t>|</w:t>
-      </w:r>
-      <w:proofErr w:type="spellStart"/>
-      <w:r>
-        <w:rPr>
-          <w:iCs/>
-        </w:rPr>
-        <w:t>transcribedPhrase</w:t>
-      </w:r>
-      <w:proofErr w:type="spellEnd"/>
-      <w:r>
-        <w:rPr>
-          <w:iCs/>
-        </w:rPr>
-        <w:t xml:space="preserve">| </w:t>
-      </w:r>
-      <w:r>
-        <w:rPr>
-          <w:iCs/>
-        </w:rPr>
-        <w:t>}</w:t>
+        <w:t>KSPC = \frac{|inputStream|){|transcribedPhrase| }</w:t>
       </w:r>
     </w:p>
     <w:p>
@@ -5592,27 +5134,7 @@
         <w:rPr>
           <w:iCs/>
         </w:rPr>
-        <w:t>\label{</w:t>
-      </w:r>
-      <w:proofErr w:type="spellStart"/>
-      <w:r>
-        <w:rPr>
-          <w:iCs/>
-        </w:rPr>
-        <w:t>eq:</w:t>
-      </w:r>
-      <w:r>
-        <w:rPr>
-          <w:iCs/>
-        </w:rPr>
-        <w:t>kspc</w:t>
-      </w:r>
-      <w:proofErr w:type="spellEnd"/>
-      <w:r>
-        <w:rPr>
-          <w:iCs/>
-        </w:rPr>
-        <w:t>}</w:t>
+        <w:t>\label{eq:kspc}</w:t>
       </w:r>
     </w:p>
     <w:p>
@@ -5682,21 +5204,7 @@
         <w:rPr>
           <w:iCs/>
         </w:rPr>
-        <w:t>\ref{</w:t>
-      </w:r>
-      <w:proofErr w:type="spellStart"/>
-      <w:r>
-        <w:rPr>
-          <w:iCs/>
-        </w:rPr>
-        <w:t>fig:ploterror</w:t>
-      </w:r>
-      <w:proofErr w:type="spellEnd"/>
-      <w:r>
-        <w:rPr>
-          <w:iCs/>
-        </w:rPr>
-        <w:t>}</w:t>
+        <w:t>\ref{fig:ploterror}</w:t>
       </w:r>
       <w:r>
         <w:rPr>
@@ -5740,19 +5248,11 @@
         </w:rPr>
         <w:t xml:space="preserve"> </w:t>
       </w:r>
-      <w:proofErr w:type="spellStart"/>
-      <w:r>
-        <w:rPr>
-          <w:iCs/>
-        </w:rPr>
-        <w:t>studydesign</w:t>
-      </w:r>
-      <w:proofErr w:type="spellEnd"/>
-      <w:r>
-        <w:rPr>
-          <w:iCs/>
-        </w:rPr>
-        <w:t xml:space="preserve"> }) are displayed</w:t>
+      <w:r>
+        <w:rPr>
+          <w:iCs/>
+        </w:rPr>
+        <w:t>studydesign }) are displayed</w:t>
       </w:r>
       <w:r>
         <w:rPr>
@@ -5923,21 +5423,7 @@
         <w:rPr>
           <w:iCs/>
         </w:rPr>
-        <w:t>\label{</w:t>
-      </w:r>
-      <w:proofErr w:type="spellStart"/>
-      <w:r>
-        <w:rPr>
-          <w:iCs/>
-        </w:rPr>
-        <w:t>fig:ploterror</w:t>
-      </w:r>
-      <w:proofErr w:type="spellEnd"/>
-      <w:r>
-        <w:rPr>
-          <w:iCs/>
-        </w:rPr>
-        <w:t>}</w:t>
+        <w:t>\label{fig:ploterror}</w:t>
       </w:r>
     </w:p>
     <w:p>
@@ -5970,96 +5456,25 @@
         <w:rPr>
           <w:iCs/>
         </w:rPr>
-        <w:t>As initially mentioned in Section \ref{</w:t>
-      </w:r>
-      <w:proofErr w:type="spellStart"/>
-      <w:r>
-        <w:rPr>
-          <w:iCs/>
-        </w:rPr>
-        <w:t>sec:studydesign</w:t>
-      </w:r>
-      <w:proofErr w:type="spellEnd"/>
-      <w:r>
-        <w:rPr>
-          <w:iCs/>
-        </w:rPr>
-        <w:t>}, the condition of which hand was used to type was also evaluated. While in the first session a slight difference in WPM could be detected whether a participant used their dominant hand or not, with their dominant hand performing better by an average of 0,64 WPM additionally</w:t>
-      </w:r>
-      <w:r>
-        <w:rPr>
-          <w:iCs/>
-        </w:rPr>
-        <w:t xml:space="preserve">, by session two, no real observation regarding this could be made. Handedness will also be discussed in </w:t>
-      </w:r>
-      <w:proofErr w:type="spellStart"/>
-      <w:r>
-        <w:rPr>
-          <w:iCs/>
-        </w:rPr>
-        <w:t>Chaper</w:t>
-      </w:r>
-      <w:proofErr w:type="spellEnd"/>
-      <w:r>
-        <w:rPr>
-          <w:iCs/>
-        </w:rPr>
-        <w:t xml:space="preserve"> \ref{</w:t>
-      </w:r>
-      <w:proofErr w:type="spellStart"/>
-      <w:r>
-        <w:rPr>
-          <w:iCs/>
-        </w:rPr>
-        <w:t>cha:discussions</w:t>
-      </w:r>
-      <w:proofErr w:type="spellEnd"/>
-      <w:r>
-        <w:rPr>
-          <w:iCs/>
-        </w:rPr>
-        <w:t>}.</w:t>
-      </w:r>
-    </w:p>
-    <w:p>
-      <w:pPr>
-        <w:rPr>
-          <w:iCs/>
-        </w:rPr>
-      </w:pPr>
-      <w:r>
-        <w:rPr>
-          <w:iCs/>
-        </w:rPr>
-        <w:t>Previously mentioned briefly in Section \ref{</w:t>
-      </w:r>
-      <w:proofErr w:type="spellStart"/>
-      <w:r>
-        <w:rPr>
-          <w:iCs/>
-        </w:rPr>
-        <w:t>sec:participants</w:t>
-      </w:r>
-      <w:proofErr w:type="spellEnd"/>
-      <w:r>
-        <w:rPr>
-          <w:iCs/>
-        </w:rPr>
-        <w:t>}, the participants with experience in playing the piano obtained higher WMP rates in the beginning but other participants caught up or surpassed their WMP score by session 4 (see also Chapter \ref{</w:t>
-      </w:r>
-      <w:proofErr w:type="spellStart"/>
-      <w:r>
-        <w:rPr>
-          <w:iCs/>
-        </w:rPr>
-        <w:t>cha:discussions</w:t>
-      </w:r>
-      <w:proofErr w:type="spellEnd"/>
-      <w:r>
-        <w:rPr>
-          <w:iCs/>
-        </w:rPr>
-        <w:t>}).</w:t>
+        <w:t>As initially mentioned in Section \ref{sec:studydesign}, the condition of which hand was used to type was also evaluated. While in the first session a slight difference in WPM could be detected whether a participant used their dominant hand or not, with their dominant hand performing better by an average of 0,64 WPM additionally</w:t>
+      </w:r>
+      <w:r>
+        <w:rPr>
+          <w:iCs/>
+        </w:rPr>
+        <w:t>, by session two, no real observation regarding this could be made. Handedness will also be discussed in Chap</w:t>
+      </w:r>
+      <w:r>
+        <w:rPr>
+          <w:iCs/>
+        </w:rPr>
+        <w:t>t</w:t>
+      </w:r>
+      <w:r>
+        <w:rPr>
+          <w:iCs/>
+        </w:rPr>
+        <w:t>er \ref{cha:discussions}.</w:t>
       </w:r>
     </w:p>
     <w:p>
@@ -6074,14 +5489,7 @@
             <w:rStyle w:val="Hyperlink"/>
             <w:iCs/>
           </w:rPr>
-          <w:t>https://kilthub.cmu.edu/articles/journal_contribution/Mechanisms_of_skill_acquisition_and_the_law_of_practice/660719</w:t>
-        </w:r>
-        <w:r>
-          <w:rPr>
-            <w:rStyle w:val="Hyperlink"/>
-            <w:iCs/>
-          </w:rPr>
-          <w:t>6</w:t>
+          <w:t>https://kilthub.cmu.edu/articles/journal_contribution/Mechanisms_of_skill_acquisition_and_the_law_of_practice/6607196</w:t>
         </w:r>
       </w:hyperlink>
     </w:p>
@@ -6167,11 +5575,34 @@
     <w:p>
       <w:pPr>
         <w:rPr>
-          <w:b/>
-          <w:bCs/>
-          <w:iCs/>
-        </w:rPr>
-      </w:pPr>
+          <w:iCs/>
+        </w:rPr>
+      </w:pPr>
+      <w:r>
+        <w:rPr>
+          <w:iCs/>
+        </w:rPr>
+        <w:t>Mentioned briefly in Section \ref{sec:participants}, the participants with experience in playing the piano obtained higher WMP rates in the beginning but other participants caught up or surpassed their WMP score by session 4</w:t>
+      </w:r>
+      <w:r>
+        <w:rPr>
+          <w:iCs/>
+        </w:rPr>
+        <w:t>.</w:t>
+      </w:r>
+    </w:p>
+    <w:p>
+      <w:pPr>
+        <w:rPr>
+          <w:iCs/>
+        </w:rPr>
+      </w:pPr>
+      <w:r>
+        <w:rPr>
+          <w:iCs/>
+        </w:rPr>
+        <w:t>{equation}</w:t>
+      </w:r>
     </w:p>
     <w:p>
       <w:pPr>

</xml_diff>

<commit_message>
update chapter current technology
overleaf update, update on references and wpm, changed backspace
</commit_message>
<xml_diff>
--- a/thesis/thesis.docx
+++ b/thesis/thesis.docx
@@ -75,7 +75,13 @@
         <w:t xml:space="preserve"> and other mechanical interfaces</w:t>
       </w:r>
       <w:r>
-        <w:t>, various attempts at improving keyboards have been made. This thesis breaks down the common denominators of re-imagined keyboard layouts and text entry methods by analysing current technology and previous models and concepts of restructured keyboards in the. The received knowledge is then merged with own findings, concepts, and ideas into a physical prototype of a handheld text input device. The conception and creation of this device is documented and presented in the second part of this thesis. In order to evaluate the device and the preceding thought process, the conducted usability study will also be described and analysed. Finally, a brief summary of findings is given, and a conclusion is drawn.</w:t>
+        <w:t>, various attempts at improving keyboards have been made. This thesis breaks down the common denominators of re-imagined keyboard layouts and text entry methods by analysing current technology and previous models and concepts of restructured keyboards in the. The received knowledge is then merged with own findings, concepts, and ideas into a physical prototype of a handheld text input device</w:t>
+      </w:r>
+      <w:r>
+        <w:t>, also called altype</w:t>
+      </w:r>
+      <w:r>
+        <w:t>. The conception and creation of this device is documented and presented in the second part of this thesis. In order to evaluate the device and the preceding thought process, the conducted usability study will also be described and analysed. Finally, a brief summary of findings is given, and a conclusion is drawn.</w:t>
       </w:r>
     </w:p>
     <w:p>
@@ -635,6 +641,27 @@
           <w:b/>
           <w:bCs/>
         </w:rPr>
+        <w:t>paragraph</w:t>
+      </w:r>
+      <w:r>
+        <w:rPr>
+          <w:b/>
+          <w:bCs/>
+        </w:rPr>
+        <w:t xml:space="preserve"> {Colema</w:t>
+      </w:r>
+      <w:r>
+        <w:rPr>
+          <w:b/>
+          <w:bCs/>
+        </w:rPr>
+        <w:t>k</w:t>
+      </w:r>
+      <w:r>
+        <w:rPr>
+          <w:b/>
+          <w:bCs/>
+        </w:rPr>
         <w:t xml:space="preserve"> </w:t>
       </w:r>
       <w:r>
@@ -642,6 +669,54 @@
           <w:b/>
           <w:bCs/>
         </w:rPr>
+        <w:t>}</w:t>
+      </w:r>
+      <w:r>
+        <w:rPr>
+          <w:b/>
+          <w:bCs/>
+        </w:rPr>
+        <w:t xml:space="preserve"> </w:t>
+      </w:r>
+      <w:r>
+        <w:t>is a</w:t>
+      </w:r>
+      <w:r>
+        <w:rPr>
+          <w:b/>
+          <w:bCs/>
+        </w:rPr>
+        <w:t xml:space="preserve"> </w:t>
+      </w:r>
+      <w:r>
+        <w:t>keyboard layout</w:t>
+      </w:r>
+      <w:r>
+        <w:t xml:space="preserve">, invented by Shai Coleman{reference, link}. With only 17 keys changed from QWERTY, Coleman states that it </w:t>
+      </w:r>
+      <w:r>
+        <w:t>should</w:t>
+      </w:r>
+      <w:r>
+        <w:t xml:space="preserve"> be easier for users to switch from QWERTY to Colemak, rather than from Qwerty to Dvorak. According to Coleman, Colemak also allows for 74\%</w:t>
+      </w:r>
+      <w:r>
+        <w:t xml:space="preserve"> of typing within the English language to be done from the Home Row, even surpassing Dvorak.</w:t>
+      </w:r>
+    </w:p>
+    <w:p>
+      <w:r>
+        <w:rPr>
+          <w:b/>
+          <w:bCs/>
+        </w:rPr>
+        <w:t>\</w:t>
+      </w:r>
+      <w:r>
+        <w:rPr>
+          <w:b/>
+          <w:bCs/>
+        </w:rPr>
         <w:t>paragraph</w:t>
       </w:r>
       <w:r>
@@ -649,7 +724,158 @@
           <w:b/>
           <w:bCs/>
         </w:rPr>
-        <w:t xml:space="preserve"> {</w:t>
+        <w:t xml:space="preserve"> </w:t>
+      </w:r>
+      <w:r>
+        <w:rPr>
+          <w:b/>
+          <w:bCs/>
+        </w:rPr>
+        <w:t>{Workman</w:t>
+      </w:r>
+      <w:r>
+        <w:rPr>
+          <w:b/>
+          <w:bCs/>
+        </w:rPr>
+        <w:t xml:space="preserve"> </w:t>
+      </w:r>
+      <w:r>
+        <w:rPr>
+          <w:b/>
+          <w:bCs/>
+        </w:rPr>
+        <w:t>}</w:t>
+      </w:r>
+      <w:r>
+        <w:rPr>
+          <w:b/>
+          <w:bCs/>
+        </w:rPr>
+        <w:t xml:space="preserve"> </w:t>
+      </w:r>
+      <w:r>
+        <w:t>,i</w:t>
+      </w:r>
+      <w:r>
+        <w:t>n</w:t>
+      </w:r>
+      <w:r>
+        <w:t xml:space="preserve">vented by OJ </w:t>
+      </w:r>
+      <w:r>
+        <w:t>Bucao</w:t>
+      </w:r>
+      <w:r>
+        <w:t>, is a</w:t>
+      </w:r>
+      <w:r>
+        <w:rPr>
+          <w:b/>
+          <w:bCs/>
+        </w:rPr>
+        <w:t xml:space="preserve"> </w:t>
+      </w:r>
+      <w:r>
+        <w:t>keyboard layout</w:t>
+      </w:r>
+      <w:r>
+        <w:t xml:space="preserve"> based on Colemak{reference, link}. Bucao based his changes to the Colemak layout on the hypothetical, preferred movement of each finger. While this layout utilises the natural movement of fingers, by arranging letters this way, a higher number of letters, frequently typed together, are typed by the same finger. </w:t>
+      </w:r>
+    </w:p>
+    <w:p>
+      <w:pPr>
+        <w:rPr>
+          <w:b/>
+          <w:bCs/>
+        </w:rPr>
+      </w:pPr>
+      <w:r>
+        <w:rPr>
+          <w:b/>
+          <w:bCs/>
+        </w:rPr>
+        <w:t xml:space="preserve">\subsection{Remarks </w:t>
+      </w:r>
+      <w:r>
+        <w:rPr>
+          <w:b/>
+          <w:bCs/>
+        </w:rPr>
+        <w:t>on</w:t>
+      </w:r>
+      <w:r>
+        <w:rPr>
+          <w:b/>
+          <w:bCs/>
+        </w:rPr>
+        <w:t xml:space="preserve"> full-size keyboards}</w:t>
+      </w:r>
+    </w:p>
+    <w:p>
+      <w:r>
+        <w:t>With the exception of mini-QWERTY, all keyboard layout referred to above are non-handheld and intended for two handed use</w:t>
+      </w:r>
+      <w:r>
+        <w:t>\footnote{Some versions of Dvorak are also optimised for one handed use.}</w:t>
+      </w:r>
+      <w:r>
+        <w:t xml:space="preserve">. </w:t>
+      </w:r>
+      <w:r>
+        <w:t>What all of them have in common though, is that the minimum number of keys each layout has, is at least the letters of the alphabet. On a handheld device, place for 26 buttons is sparce and also allows for more errors, the smaller the buttons are and also depending</w:t>
+      </w:r>
+      <w:r>
+        <w:t xml:space="preserve"> on</w:t>
+      </w:r>
+      <w:r>
+        <w:t xml:space="preserve"> if the buttons are within sight or pointing away from the user.</w:t>
+      </w:r>
+    </w:p>
+    <w:p/>
+    <w:p/>
+    <w:p>
+      <w:pPr>
+        <w:rPr>
+          <w:b/>
+          <w:bCs/>
+        </w:rPr>
+      </w:pPr>
+      <w:r>
+        <w:rPr>
+          <w:b/>
+          <w:bCs/>
+        </w:rPr>
+        <w:t xml:space="preserve">\section[Chorded Keyboards]{Chorded keyboards as non-standard layout </w:t>
+      </w:r>
+      <w:r>
+        <w:rPr>
+          <w:b/>
+          <w:bCs/>
+        </w:rPr>
+        <w:t>options</w:t>
+      </w:r>
+      <w:r>
+        <w:rPr>
+          <w:b/>
+          <w:bCs/>
+        </w:rPr>
+        <w:t>}</w:t>
+      </w:r>
+    </w:p>
+    <w:p>
+      <w:pPr>
+        <w:rPr>
+          <w:b/>
+          <w:bCs/>
+        </w:rPr>
+      </w:pPr>
+      <w:r>
+        <w:rPr>
+          <w:b/>
+          <w:bCs/>
+        </w:rPr>
+        <w:t>\label{</w:t>
       </w:r>
       <w:proofErr w:type="spellStart"/>
       <w:r>
@@ -657,14 +883,7 @@
           <w:b/>
           <w:bCs/>
         </w:rPr>
-        <w:t>Colema</w:t>
-      </w:r>
-      <w:r>
-        <w:rPr>
-          <w:b/>
-          <w:bCs/>
-        </w:rPr>
-        <w:t>k</w:t>
+        <w:t>sec:chordedkeyboards</w:t>
       </w:r>
       <w:proofErr w:type="spellEnd"/>
       <w:r>
@@ -672,258 +891,562 @@
           <w:b/>
           <w:bCs/>
         </w:rPr>
+        <w:t>}</w:t>
+      </w:r>
+    </w:p>
+    <w:p>
+      <w:r>
+        <w:t>A form of non-standard layouts are chorded keyboards. The physical device takes influence from chorded keyboards and is also considered as such</w:t>
+      </w:r>
+      <w:r>
         <w:t xml:space="preserve"> </w:t>
       </w:r>
       <w:r>
-        <w:rPr>
-          <w:b/>
-          <w:bCs/>
-        </w:rPr>
+        <w:t>(see Chapter \ref{</w:t>
+      </w:r>
+      <w:proofErr w:type="spellStart"/>
+      <w:r>
+        <w:t>cha:altype</w:t>
+      </w:r>
+      <w:proofErr w:type="spellEnd"/>
+      <w:r>
+        <w:t>})</w:t>
+      </w:r>
+      <w:r>
+        <w:t xml:space="preserve">. The handheld version of chorded keyboards are sometimes called </w:t>
+      </w:r>
+      <w:proofErr w:type="spellStart"/>
+      <w:r>
+        <w:t>keyer</w:t>
+      </w:r>
+      <w:proofErr w:type="spellEnd"/>
+      <w:r>
+        <w:t>. Chorded keyboards have a small number of buttons with which text can be entered, with some implementations even able to attain the functionality of a full-sized keyboard. Chording stems from the type of use, like on a Piano several keys are pressed, producing a chord. Depending on the number of keys on the chording keyboard, varying numbers of ‘chords’ can be obtained. Calculation of possible combinations, dependant on number of buttons and method, can be found in Chapter \ref{</w:t>
+      </w:r>
+      <w:proofErr w:type="spellStart"/>
+      <w:r>
+        <w:t>cha:</w:t>
+      </w:r>
+      <w:r>
+        <w:t>systemofentry</w:t>
+      </w:r>
+      <w:proofErr w:type="spellEnd"/>
+      <w:r>
         <w:t>}</w:t>
       </w:r>
       <w:r>
-        <w:rPr>
-          <w:b/>
-          <w:bCs/>
-        </w:rPr>
+        <w:t>.</w:t>
+      </w:r>
+    </w:p>
+    <w:p>
+      <w:pPr>
+        <w:rPr>
+          <w:b/>
+          <w:bCs/>
+        </w:rPr>
+      </w:pPr>
+      <w:r>
+        <w:rPr>
+          <w:b/>
+          <w:bCs/>
+        </w:rPr>
+        <w:t>\subsection{Half-QWERTY}</w:t>
+      </w:r>
+    </w:p>
+    <w:p>
+      <w:r>
+        <w:t xml:space="preserve">Half-QWERTY is a </w:t>
+      </w:r>
+      <w:r>
+        <w:t>keyboard</w:t>
+      </w:r>
+      <w:r>
+        <w:t xml:space="preserve"> that facilitates the knowledge of QWERTY typing \cite{</w:t>
+      </w:r>
+      <w:r>
+        <w:t>halfqwerty1993</w:t>
+      </w:r>
+      <w:r>
+        <w:t xml:space="preserve">}. </w:t>
+      </w:r>
+      <w:r>
+        <w:t xml:space="preserve">According to the authors </w:t>
+      </w:r>
+      <w:r>
+        <w:t xml:space="preserve">Edgar Matias, I. Scott </w:t>
+      </w:r>
+      <w:proofErr w:type="spellStart"/>
+      <w:proofErr w:type="gramStart"/>
+      <w:r>
+        <w:t>MacKenzie</w:t>
+      </w:r>
+      <w:proofErr w:type="spellEnd"/>
+      <w:proofErr w:type="gramEnd"/>
+      <w:r>
+        <w:t xml:space="preserve"> and William</w:t>
+      </w:r>
+      <w:r>
         <w:t xml:space="preserve"> </w:t>
       </w:r>
       <w:r>
-        <w:t>is a</w:t>
-      </w:r>
-      <w:r>
-        <w:rPr>
-          <w:b/>
-          <w:bCs/>
-        </w:rPr>
+        <w:t>Buxton</w:t>
+      </w:r>
+      <w:r>
+        <w:t xml:space="preserve"> the device is not a chording keyboard. It was still chosen to be described in this section, as it is a non-standard layout and showcases some principles of chording. The functionality of Half-QWERTY is as follows </w:t>
+      </w:r>
+      <w:r>
+        <w:t>\cite{</w:t>
+      </w:r>
+      <w:r>
+        <w:t>halfqwerty1993</w:t>
+      </w:r>
+      <w:r>
+        <w:t>}</w:t>
+      </w:r>
+      <w:r>
+        <w:t xml:space="preserve">: </w:t>
+      </w:r>
+    </w:p>
+    <w:p>
+      <w:r>
+        <w:t>\begin{quote}</w:t>
+      </w:r>
+    </w:p>
+    <w:p>
+      <w:r>
+        <w:t>Half-QWERTY is a new one-handed typing technique, designed to facilitate the transfer of two-handed typing skill to the one-handed condition. It is performed on a standard keyboard, or a special half keyboard (with full-sized keys).</w:t>
+      </w:r>
+      <w:r>
+        <w:t xml:space="preserve"> [</w:t>
+      </w:r>
+      <w:r>
+        <w:t>\dots</w:t>
+      </w:r>
+      <w:r>
+        <w:t>]</w:t>
+      </w:r>
+      <w:r>
         <w:t xml:space="preserve"> </w:t>
       </w:r>
       <w:r>
-        <w:t>keyboard layout</w:t>
-      </w:r>
-      <w:r>
-        <w:t xml:space="preserve">, invented by Shai Coleman{reference, link}. With only 17 keys changed from QWERTY, Coleman states that it </w:t>
+        <w:t>When the space bar is depressed, the missing characters are mapped onto the remaining keys in a mirror image</w:t>
+      </w:r>
+      <w:r>
+        <w:t xml:space="preserve"> </w:t>
+      </w:r>
+      <w:proofErr w:type="gramStart"/>
+      <w:r>
+        <w:t>[\dots</w:t>
+      </w:r>
+      <w:proofErr w:type="gramEnd"/>
+      <w:r>
+        <w:t>].</w:t>
+      </w:r>
+      <w:r>
+        <w:t xml:space="preserve"> Thus, using the space bar as a modifier, a typist can generate the characters of either side of a full-sized keyboard using only one hand.</w:t>
+      </w:r>
+    </w:p>
+    <w:p>
+      <w:r>
+        <w:t>\end{quote}</w:t>
+      </w:r>
+    </w:p>
+    <w:p>
+      <w:r>
+        <w:t>With one half of the keyboard being able to be entered with one key, and the other half with a combination of the space bar and the mirrored key of the other half it could be argued that Half-QWERTY is a hybrid form of chording and a (still) non-standard keyboard layout. The spacebar has similar characteristics to the Shift key on a standard keyboard.</w:t>
+      </w:r>
+    </w:p>
+    <w:p>
+      <w:pPr>
+        <w:rPr>
+          <w:b/>
+          <w:bCs/>
+        </w:rPr>
+      </w:pPr>
+      <w:r>
+        <w:rPr>
+          <w:b/>
+          <w:bCs/>
+        </w:rPr>
+        <w:t>\subsection{</w:t>
       </w:r>
       <w:proofErr w:type="spellStart"/>
       <w:r>
-        <w:t>sould</w:t>
+        <w:rPr>
+          <w:b/>
+          <w:bCs/>
+        </w:rPr>
+        <w:t>Micro</w:t>
+      </w:r>
+      <w:r>
+        <w:rPr>
+          <w:b/>
+          <w:bCs/>
+        </w:rPr>
+        <w:t>w</w:t>
+      </w:r>
+      <w:r>
+        <w:rPr>
+          <w:b/>
+          <w:bCs/>
+        </w:rPr>
+        <w:t>riter</w:t>
       </w:r>
       <w:proofErr w:type="spellEnd"/>
       <w:r>
-        <w:t xml:space="preserve"> be easier for users to switch from QWERTY to </w:t>
+        <w:rPr>
+          <w:b/>
+          <w:bCs/>
+        </w:rPr>
+        <w:t>}</w:t>
+      </w:r>
+    </w:p>
+    <w:p>
+      <w:r>
+        <w:t xml:space="preserve">An early chording </w:t>
+      </w:r>
+      <w:r>
+        <w:t xml:space="preserve"> device </w:t>
+      </w:r>
+      <w:r>
+        <w:t xml:space="preserve">with fewer keys </w:t>
+      </w:r>
+      <w:r>
+        <w:t xml:space="preserve">was the </w:t>
       </w:r>
       <w:proofErr w:type="spellStart"/>
       <w:r>
-        <w:t>Colemak</w:t>
+        <w:t>Microwriter</w:t>
       </w:r>
       <w:proofErr w:type="spellEnd"/>
       <w:r>
-        <w:t xml:space="preserve">, rather than from Qwerty to Dvorak. According to Coleman, </w:t>
+        <w:t xml:space="preserve"> by </w:t>
       </w:r>
       <w:proofErr w:type="spellStart"/>
       <w:r>
-        <w:t>Colemak</w:t>
+        <w:t>Microwriter</w:t>
       </w:r>
       <w:proofErr w:type="spellEnd"/>
       <w:r>
-        <w:t xml:space="preserve"> also allows for 74\%</w:t>
-      </w:r>
-      <w:r>
-        <w:t xml:space="preserve"> of typing within the English language to be done from the Home Row, even surpassing Dvorak.</w:t>
-      </w:r>
-    </w:p>
-    <w:p>
-      <w:pPr>
-        <w:rPr>
-          <w:b/>
-          <w:bCs/>
-        </w:rPr>
-      </w:pPr>
-      <w:r>
-        <w:rPr>
-          <w:b/>
-          <w:bCs/>
-        </w:rPr>
-        <w:t>\</w:t>
-      </w:r>
-      <w:r>
-        <w:rPr>
-          <w:b/>
-          <w:bCs/>
-        </w:rPr>
+        <w:t xml:space="preserve"> Ltd in 1982\cite{</w:t>
+      </w:r>
+      <w:r>
+        <w:t>microwriter1982</w:t>
+      </w:r>
+      <w:r>
+        <w:t xml:space="preserve">}. It consisted of 6 keys and was promoted as a faster way to take notes with up to 1,5 times the speed of normal handwriting. The </w:t>
+      </w:r>
+      <w:proofErr w:type="spellStart"/>
+      <w:r>
+        <w:t>Microwriter</w:t>
+      </w:r>
+      <w:proofErr w:type="spellEnd"/>
+      <w:r>
+        <w:t xml:space="preserve"> utilised a mnemonic scheme to memorise key combinations. Their approach was to link the chords to the letters via visual association. </w:t>
+      </w:r>
+    </w:p>
+    <w:p>
+      <w:pPr>
+        <w:rPr>
+          <w:b/>
+          <w:bCs/>
+        </w:rPr>
+      </w:pPr>
+      <w:r>
+        <w:rPr>
+          <w:b/>
+          <w:bCs/>
+        </w:rPr>
+        <w:t>\subsection{Twiddler}</w:t>
+      </w:r>
+    </w:p>
+    <w:p>
+      <w:r>
+        <w:t xml:space="preserve">A popular </w:t>
+      </w:r>
+      <w:r>
+        <w:t xml:space="preserve">and modern </w:t>
+      </w:r>
+      <w:r>
+        <w:t xml:space="preserve">chording device is the twiddler by </w:t>
+      </w:r>
+      <w:proofErr w:type="spellStart"/>
+      <w:r>
+        <w:t>tekgear</w:t>
+      </w:r>
+      <w:proofErr w:type="spellEnd"/>
+      <w:r>
+        <w:t>\footnote{\</w:t>
+      </w:r>
+      <w:proofErr w:type="spellStart"/>
+      <w:r>
+        <w:t>url</w:t>
+      </w:r>
+      <w:proofErr w:type="spellEnd"/>
+      <w:r>
+        <w:t>{</w:t>
+      </w:r>
+      <w:r>
+        <w:t>https://twiddler.tekgear.com/index.html</w:t>
+      </w:r>
+      <w:r>
+        <w:t>}}. The description</w:t>
+      </w:r>
+      <w:r>
+        <w:t xml:space="preserve">, explaining the twiddler, </w:t>
+      </w:r>
+      <w:r>
+        <w:t xml:space="preserve">reads as follows \cite{}: </w:t>
+      </w:r>
+      <w:hyperlink r:id="rId10" w:history="1">
+        <w:r>
+          <w:rPr>
+            <w:rStyle w:val="Hyperlink"/>
+          </w:rPr>
+          <w:t>https://twiddler.tekgear.com/doc/doku.php?id=start</w:t>
+        </w:r>
+      </w:hyperlink>
+      <w:r>
         <w:t xml:space="preserve"> </w:t>
       </w:r>
-      <w:r>
-        <w:rPr>
-          <w:b/>
-          <w:bCs/>
-        </w:rPr>
-        <w:t>paragraph</w:t>
-      </w:r>
-      <w:r>
-        <w:rPr>
-          <w:b/>
-          <w:bCs/>
-        </w:rPr>
+    </w:p>
+    <w:p>
+      <w:r>
+        <w:t>\begin{quote}</w:t>
+      </w:r>
+    </w:p>
+    <w:p>
+      <w:r>
+        <w:lastRenderedPageBreak/>
+        <w:t xml:space="preserve">The Twiddler3 is a fully functional keyboard, mouse, and nano-capacity USB storage device. It operates in both a wired and wireless mode. </w:t>
+      </w:r>
+      <w:r>
+        <w:t>[…]</w:t>
+      </w:r>
+      <w:r>
+        <w:t xml:space="preserve"> You use the Twiddler with one hand and press key chords to generate keystrokes. Key Chords are like playing chords on a piano. From the factory, each chord is mapped to a particular key on a standard keyboard. Pressing a certain key combination will cause the Twiddler to send that key to the device. The key assignments are marked on the Twiddler.</w:t>
+      </w:r>
+    </w:p>
+    <w:p>
+      <w:r>
+        <w:t>\end{quote}</w:t>
+      </w:r>
+    </w:p>
+    <w:p>
+      <w:r>
+        <w:t xml:space="preserve">According to a research paper written by Thad </w:t>
+      </w:r>
+      <w:proofErr w:type="spellStart"/>
+      <w:r>
+        <w:t>Starner</w:t>
+      </w:r>
+      <w:proofErr w:type="spellEnd"/>
+      <w:r>
+        <w:t>, a self-proclaimed expert twiddler user, average text entry rates of 47 words per minute(WPM) were achieved among expert twiddler users\cite{</w:t>
+      </w:r>
+      <w:r>
+        <w:t>twiddlerexpert2004</w:t>
+      </w:r>
+      <w:r>
+        <w:t>}. The author himself has used the twiddler for multiple years\footnote{</w:t>
+      </w:r>
+      <w:r>
+        <w:t>Ten years as of the publication of this paper in 2004. With continuous use assumed up until the submission date of this thesis, 27 years of twiddler user would be implied.</w:t>
+      </w:r>
+      <w:r>
+        <w:t>} and achieves 67 WPM.</w:t>
+      </w:r>
+      <w:r>
+        <w:t xml:space="preserve"> This is not achieved by letter by letter chording solely, but with the use of multiple-character chords(MMC).\label{</w:t>
+      </w:r>
+      <w:proofErr w:type="spellStart"/>
+      <w:r>
+        <w:t>sec:MMC</w:t>
+      </w:r>
+      <w:proofErr w:type="spellEnd"/>
+      <w:r>
+        <w:t>} The utilisation of MMC allows the user to save time as common and frequent used words are mapped to a combination and thus saving the user from entering letter by letter.</w:t>
+      </w:r>
+    </w:p>
+    <w:p>
+      <w:r>
+        <w:t xml:space="preserve">The method of text entrance is best explained by Thad </w:t>
+      </w:r>
+      <w:proofErr w:type="spellStart"/>
+      <w:r>
+        <w:t>Starner</w:t>
+      </w:r>
+      <w:proofErr w:type="spellEnd"/>
+      <w:r>
+        <w:t xml:space="preserve"> in \cite{</w:t>
+      </w:r>
+      <w:r>
+        <w:t>twiddlernovice2005</w:t>
+      </w:r>
+      <w:r>
+        <w:t>}</w:t>
+      </w:r>
+      <w:r>
+        <w:t>:</w:t>
+      </w:r>
+    </w:p>
+    <w:p>
+      <w:r>
+        <w:t>\begin{quote}</w:t>
+      </w:r>
+    </w:p>
+    <w:p>
+      <w:r>
+        <w:t>The default keymap for the Twiddler consists of single</w:t>
+      </w:r>
+      <w:r>
         <w:t xml:space="preserve"> </w:t>
       </w:r>
       <w:r>
-        <w:rPr>
-          <w:b/>
-          <w:bCs/>
-        </w:rPr>
-        <w:t>{Workman</w:t>
-      </w:r>
-      <w:r>
-        <w:rPr>
-          <w:b/>
-          <w:bCs/>
-        </w:rPr>
+        <w:t>button and two button chords which are assigned in an alphabetical order and is divided</w:t>
+      </w:r>
+      <w:r>
         <w:t xml:space="preserve"> </w:t>
       </w:r>
       <w:r>
-        <w:rPr>
-          <w:b/>
-          <w:bCs/>
-        </w:rPr>
-        <w:t>}</w:t>
-      </w:r>
-      <w:r>
-        <w:rPr>
-          <w:b/>
-          <w:bCs/>
-        </w:rPr>
+        <w:t xml:space="preserve">into three parts </w:t>
+      </w:r>
+      <w:r>
+        <w:t>[…]</w:t>
+      </w:r>
+      <w:r>
+        <w:t>. Characters ‘a’–‘h’ only require one button press (“single”).</w:t>
+      </w:r>
+      <w:r>
         <w:t xml:space="preserve"> </w:t>
       </w:r>
       <w:r>
-        <w:t>,i</w:t>
-      </w:r>
-      <w:r>
-        <w:t>n</w:t>
-      </w:r>
-      <w:r>
-        <w:t xml:space="preserve">vented by OJ </w:t>
+        <w:t>The letters ‘</w:t>
       </w:r>
       <w:proofErr w:type="spellStart"/>
       <w:r>
-        <w:t>Bucao</w:t>
+        <w:t>i</w:t>
       </w:r>
       <w:proofErr w:type="spellEnd"/>
       <w:r>
-        <w:t>, is a</w:t>
-      </w:r>
-      <w:r>
-        <w:rPr>
-          <w:b/>
-          <w:bCs/>
-        </w:rPr>
+        <w:t>’–‘q’ and ‘r’–‘z’ are typed with chords of two buttons. For these letters,</w:t>
+      </w:r>
+      <w:r>
         <w:t xml:space="preserve"> </w:t>
       </w:r>
       <w:r>
-        <w:t>keyboard layout</w:t>
-      </w:r>
-      <w:r>
-        <w:t xml:space="preserve"> based on </w:t>
+        <w:t>two of the buttons on the top row act as shift keys. The shift button for ‘</w:t>
       </w:r>
       <w:proofErr w:type="spellStart"/>
       <w:r>
-        <w:t>Colemak</w:t>
+        <w:t>i</w:t>
       </w:r>
       <w:proofErr w:type="spellEnd"/>
       <w:r>
-        <w:t xml:space="preserve">{reference, link}. </w:t>
+        <w:t>’-‘q’ is called</w:t>
+      </w:r>
+      <w:r>
+        <w:t xml:space="preserve"> </w:t>
+      </w:r>
+      <w:r>
+        <w:t>the red shift, and the shift for ‘r’–‘z’ is the blue shift. This nomenclature is derived from</w:t>
+      </w:r>
+      <w:r>
+        <w:t xml:space="preserve"> </w:t>
+      </w:r>
+      <w:r>
+        <w:t>the keymap printed on the face of the Twiddler.</w:t>
+      </w:r>
+    </w:p>
+    <w:p>
+      <w:r>
+        <w:t>\end{quote}</w:t>
+      </w:r>
+    </w:p>
+    <w:p>
+      <w:pPr>
+        <w:rPr>
+          <w:b/>
+          <w:bCs/>
+        </w:rPr>
+      </w:pPr>
+      <w:r>
+        <w:t xml:space="preserve">The twiddler consist of 16 keys making it possible to </w:t>
+      </w:r>
+      <w:r>
+        <w:t>assign over 1000 combinations for letters, keyboard functions and further, customisable chording options.</w:t>
+      </w:r>
+    </w:p>
+    <w:p>
+      <w:pPr>
+        <w:rPr>
+          <w:b/>
+          <w:bCs/>
+        </w:rPr>
+      </w:pPr>
+      <w:r>
+        <w:rPr>
+          <w:b/>
+          <w:bCs/>
+        </w:rPr>
+        <w:t>\subsection{</w:t>
+      </w:r>
+      <w:r>
+        <w:rPr>
+          <w:b/>
+          <w:bCs/>
+        </w:rPr>
+        <w:t>Remarks on chorded keyboards}</w:t>
+      </w:r>
+    </w:p>
+    <w:p>
+      <w:r>
+        <w:t xml:space="preserve">In contrast to standard keyboard layouts, chorded keyboards utilise key combinations in order to achieve text input. In this context, chorded keyboards would be better suited for handheld text input, as lesser keys corresponds with a smaller device design. While a system as used by the </w:t>
       </w:r>
       <w:proofErr w:type="spellStart"/>
       <w:r>
-        <w:t>Bucao</w:t>
+        <w:t>Microwriter</w:t>
       </w:r>
       <w:proofErr w:type="spellEnd"/>
       <w:r>
-        <w:t xml:space="preserve"> based his changes to the </w:t>
+        <w:t xml:space="preserve"> could potentially increase memorability of combinations, it was refrained from using this character/combination assignment (see Section \ref{sec:</w:t>
+      </w:r>
+      <w:r>
+        <w:t xml:space="preserve"> </w:t>
       </w:r>
       <w:proofErr w:type="spellStart"/>
       <w:r>
-        <w:t>Colemak</w:t>
+        <w:t>alphabeticalorder</w:t>
       </w:r>
       <w:proofErr w:type="spellEnd"/>
       <w:r>
-        <w:t xml:space="preserve"> layout on the hypothetical, preferred movement of each finger. While this layout utilises the natural movement of fingers, by arranging letters this way, a higher number of letters, frequently typed together, are typed by the same finger. </w:t>
-      </w:r>
-    </w:p>
-    <w:p>
-      <w:pPr>
-        <w:rPr>
-          <w:b/>
-          <w:bCs/>
-        </w:rPr>
-      </w:pPr>
-      <w:r>
-        <w:rPr>
-          <w:b/>
-          <w:bCs/>
-        </w:rPr>
-        <w:t>\section[Chorded Keyboards]{Chorded keyboards as non-standard layout }</w:t>
-      </w:r>
-    </w:p>
-    <w:p>
-      <w:pPr>
-        <w:rPr>
-          <w:b/>
-          <w:bCs/>
-        </w:rPr>
-      </w:pPr>
-      <w:r>
-        <w:rPr>
-          <w:b/>
-          <w:bCs/>
-        </w:rPr>
-        <w:t>\label{</w:t>
+        <w:t xml:space="preserve">}). The number of keys used, plays a role in terms of combinations achievable but also error rates, as more keys to choose from could increase the chance of accidentally choosing the wrong one.  Although the twiddler influences the design of altype regarding the general handling, </w:t>
+      </w:r>
+      <w:r>
+        <w:t>with the physical prototype created in Chapter \ref{</w:t>
       </w:r>
       <w:proofErr w:type="spellStart"/>
       <w:r>
-        <w:rPr>
-          <w:b/>
-          <w:bCs/>
-        </w:rPr>
-        <w:t>sec:chordedkeyboards</w:t>
+        <w:t>cha:altype</w:t>
       </w:r>
       <w:proofErr w:type="spellEnd"/>
       <w:r>
-        <w:rPr>
-          <w:b/>
-          <w:bCs/>
-        </w:rPr>
-        <w:t>}</w:t>
-      </w:r>
-    </w:p>
-    <w:p>
-      <w:pPr>
-        <w:rPr>
-          <w:b/>
-          <w:bCs/>
-        </w:rPr>
-      </w:pPr>
-      <w:r>
-        <w:rPr>
-          <w:b/>
-          <w:bCs/>
-        </w:rPr>
-        <w:t>\subsection{Twiddler}</w:t>
-      </w:r>
-    </w:p>
-    <w:p>
-      <w:pPr>
-        <w:rPr>
-          <w:b/>
-          <w:bCs/>
-        </w:rPr>
-      </w:pPr>
-      <w:r>
-        <w:rPr>
-          <w:b/>
-          <w:bCs/>
-        </w:rPr>
-        <w:t>\subsection{</w:t>
+        <w:t>} it has been attempted to further reduce the number of keys used.</w:t>
+      </w:r>
+    </w:p>
+    <w:p>
+      <w:pPr>
+        <w:rPr>
+          <w:b/>
+          <w:bCs/>
+        </w:rPr>
+      </w:pPr>
+      <w:r>
+        <w:rPr>
+          <w:b/>
+          <w:bCs/>
+        </w:rPr>
+        <w:t>\section{</w:t>
       </w:r>
       <w:proofErr w:type="spellStart"/>
       <w:r>
@@ -931,7 +1454,7 @@
           <w:b/>
           <w:bCs/>
         </w:rPr>
-        <w:t>MicroWriter</w:t>
+        <w:t>Fitts’</w:t>
       </w:r>
       <w:proofErr w:type="spellEnd"/>
       <w:r>
@@ -939,83 +1462,80 @@
           <w:b/>
           <w:bCs/>
         </w:rPr>
-        <w:t>}</w:t>
-      </w:r>
-    </w:p>
-    <w:p>
-      <w:pPr>
-        <w:rPr>
-          <w:b/>
-          <w:bCs/>
-        </w:rPr>
-      </w:pPr>
-      <w:r>
-        <w:rPr>
-          <w:b/>
-          <w:bCs/>
-        </w:rPr>
-        <w:t>\subsection{Half-QWERTY}</w:t>
-      </w:r>
-    </w:p>
-    <w:p>
-      <w:pPr>
-        <w:rPr>
-          <w:b/>
-          <w:bCs/>
-        </w:rPr>
-      </w:pPr>
-      <w:r>
-        <w:rPr>
-          <w:b/>
-          <w:bCs/>
-        </w:rPr>
-        <w:t>\subsection{TapStrap2}</w:t>
-      </w:r>
-    </w:p>
-    <w:p>
-      <w:pPr>
-        <w:rPr>
-          <w:b/>
-          <w:bCs/>
-        </w:rPr>
-      </w:pPr>
-      <w:r>
-        <w:rPr>
-          <w:b/>
-          <w:bCs/>
-        </w:rPr>
+        <w:t xml:space="preserve"> law}</w:t>
+      </w:r>
+    </w:p>
+    <w:p>
+      <w:r>
+        <w:t xml:space="preserve">The argument of further reducing the number of keys in comparison to the twiddler is </w:t>
+      </w:r>
+      <w:r>
+        <w:t xml:space="preserve">partly </w:t>
+      </w:r>
+      <w:r>
+        <w:t xml:space="preserve">influenced by </w:t>
+      </w:r>
+      <w:proofErr w:type="spellStart"/>
+      <w:r>
+        <w:t>Fitts’</w:t>
+      </w:r>
+      <w:proofErr w:type="spellEnd"/>
+      <w:r>
+        <w:t xml:space="preserve"> law.</w:t>
+      </w:r>
+      <w:r>
+        <w:t xml:space="preserve"> It was established by Paul Fitts in </w:t>
+      </w:r>
+      <w:r>
+        <w:t>1954</w:t>
+      </w:r>
+      <w:r>
+        <w:t xml:space="preserve"> \cite{</w:t>
+      </w:r>
+      <w:r>
+        <w:t>fittsLaw1954</w:t>
+      </w:r>
+      <w:r>
+        <w:t>}.</w:t>
+      </w:r>
+      <w:r>
+        <w:t xml:space="preserve"> He stated that the time used to interact with a target element is a function of the distance to the target divided by the size of the target. Applied to a keyboard, the further away and the smaller the size of the key is, </w:t>
+      </w:r>
+      <w:r>
         <w:lastRenderedPageBreak/>
-        <w:t>\section{</w:t>
+        <w:t xml:space="preserve">the longer it takes to reach and press it. Although </w:t>
       </w:r>
       <w:proofErr w:type="spellStart"/>
       <w:r>
-        <w:rPr>
-          <w:b/>
-          <w:bCs/>
-        </w:rPr>
-        <w:t>Fitt's</w:t>
+        <w:t>Fitts’</w:t>
       </w:r>
       <w:proofErr w:type="spellEnd"/>
       <w:r>
-        <w:rPr>
-          <w:b/>
-          <w:bCs/>
-        </w:rPr>
-        <w:t xml:space="preserve"> law}</w:t>
-      </w:r>
-    </w:p>
-    <w:p>
-      <w:pPr>
-        <w:rPr>
-          <w:b/>
-          <w:bCs/>
-        </w:rPr>
-      </w:pPr>
-      <w:r>
-        <w:rPr>
-          <w:b/>
-          <w:bCs/>
-        </w:rPr>
+        <w:t xml:space="preserve"> law is not 100\% applicable to altype, </w:t>
+      </w:r>
+      <w:r>
+        <w:t>it still justifies the reduction of keys. Further must be evaluated, when reducing keys and the need to move fingers unnecessarily compromises the text entry rate in terms of time needed to enter a sequence of keys. This will be further evaluated in Chapters \ref{</w:t>
+      </w:r>
+      <w:proofErr w:type="spellStart"/>
+      <w:r>
+        <w:t>cha:altype</w:t>
+      </w:r>
+      <w:proofErr w:type="spellEnd"/>
+      <w:r>
+        <w:t>} and \ref{cha:</w:t>
+      </w:r>
+      <w:r>
+        <w:t xml:space="preserve"> </w:t>
+      </w:r>
+      <w:proofErr w:type="spellStart"/>
+      <w:r>
+        <w:t>usertesting</w:t>
+      </w:r>
+      <w:proofErr w:type="spellEnd"/>
+      <w:r>
+        <w:t>}.</w:t>
+      </w:r>
+      <w:r>
         <w:br w:type="page"/>
       </w:r>
     </w:p>
@@ -4716,7 +5236,7 @@
         </w:rPr>
         <w:t>{</w:t>
       </w:r>
-      <w:hyperlink r:id="rId10" w:history="1">
+      <w:hyperlink r:id="rId11" w:history="1">
         <w:r>
           <w:rPr>
             <w:rStyle w:val="Hyperlink"/>
@@ -4731,7 +5251,7 @@
         </w:rPr>
         <w:t xml:space="preserve">, </w:t>
       </w:r>
-      <w:hyperlink r:id="rId11" w:history="1">
+      <w:hyperlink r:id="rId12" w:history="1">
         <w:r>
           <w:rPr>
             <w:rStyle w:val="Hyperlink"/>
@@ -6829,13 +7349,27 @@
           <w:iCs/>
         </w:rPr>
       </w:pPr>
-      <w:hyperlink r:id="rId12" w:history="1">
+      <w:hyperlink r:id="rId13" w:history="1">
         <w:r>
           <w:rPr>
             <w:rStyle w:val="Hyperlink"/>
             <w:iCs/>
           </w:rPr>
-          <w:t>https://kilthub.cmu.edu/articles/journal_contribution/Mechanisms_of_skill_acquisition_and_the_law_of_practice/6607196</w:t>
+          <w:t>https://kilthub.cm</w:t>
+        </w:r>
+        <w:r>
+          <w:rPr>
+            <w:rStyle w:val="Hyperlink"/>
+            <w:iCs/>
+          </w:rPr>
+          <w:t>u</w:t>
+        </w:r>
+        <w:r>
+          <w:rPr>
+            <w:rStyle w:val="Hyperlink"/>
+            <w:iCs/>
+          </w:rPr>
+          <w:t>.edu/articles/journal_contribution/Mechanisms_of_skill_acquisition_and_the_law_of_practice/6607196</w:t>
         </w:r>
       </w:hyperlink>
     </w:p>
@@ -6845,7 +7379,7 @@
           <w:iCs/>
         </w:rPr>
       </w:pPr>
-      <w:hyperlink r:id="rId13" w:history="1">
+      <w:hyperlink r:id="rId14" w:history="1">
         <w:r>
           <w:rPr>
             <w:rStyle w:val="Hyperlink"/>
@@ -6861,7 +7395,7 @@
           <w:iCs/>
         </w:rPr>
       </w:pPr>
-      <w:hyperlink r:id="rId14" w:history="1">
+      <w:hyperlink r:id="rId15" w:history="1">
         <w:r>
           <w:rPr>
             <w:rStyle w:val="Hyperlink"/>
@@ -6877,7 +7411,7 @@
           <w:iCs/>
         </w:rPr>
       </w:pPr>
-      <w:hyperlink r:id="rId15" w:history="1">
+      <w:hyperlink r:id="rId16" w:history="1">
         <w:r>
           <w:rPr>
             <w:rStyle w:val="Hyperlink"/>

</xml_diff>

<commit_message>
update figures and tables, conclusion and references
added pictures, re structured some chaptertitles
</commit_message>
<xml_diff>
--- a/thesis/thesis.docx
+++ b/thesis/thesis.docx
@@ -22,10 +22,58 @@
         <w:t xml:space="preserve">This thesis focuses on </w:t>
       </w:r>
       <w:r>
-        <w:t xml:space="preserve">researching and developing a </w:t>
-      </w:r>
-      <w:r>
-        <w:t>text entry system and physical device for PC. As part of this thesis a device – altype – was created and evaluated. Altype works with chording, an alternative way of text entrance, via pressing a combination of keys, known as chords, in order to achieve text output.</w:t>
+        <w:t xml:space="preserve">researching </w:t>
+      </w:r>
+      <w:r>
+        <w:t xml:space="preserve">prevailing keyboard layouts </w:t>
+      </w:r>
+      <w:r>
+        <w:t>and</w:t>
+      </w:r>
+      <w:r>
+        <w:t xml:space="preserve"> on</w:t>
+      </w:r>
+      <w:r>
+        <w:t xml:space="preserve"> developing a </w:t>
+      </w:r>
+      <w:r>
+        <w:t>text entry system and physical device for PC. As part of this thesis</w:t>
+      </w:r>
+      <w:r>
+        <w:t>,</w:t>
+      </w:r>
+      <w:r>
+        <w:t xml:space="preserve"> a device</w:t>
+      </w:r>
+      <w:r>
+        <w:t xml:space="preserve"> concept was established and </w:t>
+      </w:r>
+      <w:r>
+        <w:t>optimised</w:t>
+      </w:r>
+      <w:r>
+        <w:t xml:space="preserve"> based on research and prototyping. The device – called </w:t>
+      </w:r>
+      <w:r>
+        <w:t xml:space="preserve">altype </w:t>
+      </w:r>
+      <w:r>
+        <w:t xml:space="preserve">– </w:t>
+      </w:r>
+      <w:r>
+        <w:t>was</w:t>
+      </w:r>
+      <w:r>
+        <w:t xml:space="preserve"> then created and evaluated</w:t>
+      </w:r>
+      <w:r>
+        <w:t xml:space="preserve">. Altype works with chording, an alternative way of text entrance, via pressing a combination of keys, known as chords, in order to achieve text </w:t>
+      </w:r>
+      <w:r>
+        <w:t>input</w:t>
+      </w:r>
+      <w:r>
+        <w:t>.</w:t>
       </w:r>
       <w:r>
         <w:t xml:space="preserve"> </w:t>
@@ -37,11 +85,63 @@
         <w:t>keyboard performance improvement with chording</w:t>
       </w:r>
       <w:r>
-        <w:t>, as well as the development process of altype is depicted in this thesis.</w:t>
-      </w:r>
-    </w:p>
-    <w:p>
-      <w:r>
+        <w:t xml:space="preserve">, as well as the development </w:t>
+      </w:r>
+      <w:r>
+        <w:t xml:space="preserve">and assessment </w:t>
+      </w:r>
+      <w:r>
+        <w:t>process of altype is depicted in this thesis.</w:t>
+      </w:r>
+      <w:r>
+        <w:t xml:space="preserve"> </w:t>
+      </w:r>
+    </w:p>
+    <w:p>
+      <w:pPr>
+        <w:rPr>
+          <w:b/>
+          <w:bCs/>
+          <w:lang w:val="de-AT"/>
+        </w:rPr>
+      </w:pPr>
+      <w:r>
+        <w:rPr>
+          <w:b/>
+          <w:bCs/>
+          <w:lang w:val="de-AT"/>
+        </w:rPr>
+        <w:t>Kurzfassung</w:t>
+      </w:r>
+    </w:p>
+    <w:p>
+      <w:pPr>
+        <w:rPr>
+          <w:lang w:val="de-AT"/>
+        </w:rPr>
+      </w:pPr>
+      <w:r>
+        <w:rPr>
+          <w:lang w:val="de-AT"/>
+        </w:rPr>
+        <w:t xml:space="preserve">Diese Arbeit </w:t>
+      </w:r>
+      <w:r>
+        <w:rPr>
+          <w:lang w:val="de-AT"/>
+        </w:rPr>
+        <w:t xml:space="preserve">behandelt </w:t>
+      </w:r>
+      <w:r>
+        <w:rPr>
+          <w:lang w:val="de-AT"/>
+        </w:rPr>
+        <w:t>aktuelle Tastatur Layouts und das Entwickeln eines Texteingabegerätes mitsamt dessen Eingabesystems. Teil dieser Arbeit war es, ein Konzept für das Gerät zu entwickeln und dieses basierend auf Nachforschungen und durch Prototypenerstellung zu optimieren. Das Gerät – mit dem Namen altype – wurde dann in weiterer Folge erstellt und getestet. Altype funktioniert auf der Basis von Akkorden, einer alternativen Methode der Texteingabe. Durch das Drücken mehrerer Tasten gleichzeitig werden sogenannte Akkorde erzeugt, welchen jeweils ein Buchstabe, eine Zahl oder eine Funktion zugeschrieben ist. Diese werden dann an den Computer weitergegeben. Die Literaturforschung und Geräte, die auf altype Einfluss nahmen, sowie auch der Entwicklungs- und Evaluierungsprozess werden in dieser Arbeit dargestellt.</w:t>
+      </w:r>
+      <w:r>
+        <w:rPr>
+          <w:lang w:val="de-AT"/>
+        </w:rPr>
         <w:br w:type="page"/>
       </w:r>
     </w:p>
@@ -146,15 +246,7 @@
     </w:p>
     <w:p>
       <w:r>
-        <w:t>This chapter seeks to present current research and analyse common denominators of restructured keyboard layouts and text entry methods. This is done in comparison to the commonly used QWERTY keyboard layout (see also Section \ref{</w:t>
-      </w:r>
-      <w:proofErr w:type="spellStart"/>
-      <w:r>
-        <w:t>sec:qwerty</w:t>
-      </w:r>
-      <w:proofErr w:type="spellEnd"/>
-      <w:r>
-        <w:t>}</w:t>
+        <w:t>This chapter seeks to present current research and analyse common denominators of restructured keyboard layouts and text entry methods. This is done in comparison to the commonly used QWERTY keyboard layout (see also Section \ref{sec:qwerty}</w:t>
       </w:r>
       <w:r>
         <w:t>)</w:t>
@@ -168,14 +260,12 @@
       <w:r>
         <w:t xml:space="preserve"> </w:t>
       </w:r>
-      <w:proofErr w:type="spellStart"/>
       <w:r>
         <w:t>cha:</w:t>
       </w:r>
       <w:r>
         <w:t>devisingsystems</w:t>
       </w:r>
-      <w:proofErr w:type="spellEnd"/>
       <w:r>
         <w:t xml:space="preserve">}, in this thesis </w:t>
       </w:r>
@@ -216,39 +306,18 @@
         <w:t>lphabet</w:t>
       </w:r>
       <w:r>
-        <w:t xml:space="preserve"> and thus restricted to the use of the 26 letters and a few selected characters (see Section \ref{</w:t>
-      </w:r>
-      <w:proofErr w:type="spellStart"/>
-      <w:r>
-        <w:t>sec:</w:t>
+        <w:t xml:space="preserve"> and thus restricted to the use of the 26 letters and a few selected characters (see Section \ref{sec:</w:t>
       </w:r>
       <w:r>
         <w:t>relevantch</w:t>
       </w:r>
-      <w:proofErr w:type="spellEnd"/>
       <w:r>
         <w:t xml:space="preserve">}). </w:t>
       </w:r>
     </w:p>
     <w:p>
       <w:r>
-        <w:t>Part of the research objective (see Section \ref{</w:t>
-      </w:r>
-      <w:proofErr w:type="spellStart"/>
-      <w:r>
-        <w:t>sec:ro</w:t>
-      </w:r>
-      <w:proofErr w:type="spellEnd"/>
-      <w:r>
-        <w:t>}) is to develop a physical device on which the devised method of text entrance (see Chapter \ref{</w:t>
-      </w:r>
-      <w:proofErr w:type="spellStart"/>
-      <w:r>
-        <w:t>cha:altype</w:t>
-      </w:r>
-      <w:proofErr w:type="spellEnd"/>
-      <w:r>
-        <w:t>}) is implemented. Therefore, the physical and mechanical aspect of keyboards in general is briefly described in the following.</w:t>
+        <w:t>Part of the research objective (see Section \ref{sec:ro}) is to develop a physical device on which the devised method of text entrance (see Chapter \ref{cha:altype}) is implemented. Therefore, the physical and mechanical aspect of keyboards in general is briefly described in the following.</w:t>
       </w:r>
     </w:p>
     <w:p>
@@ -280,15 +349,7 @@
     </w:p>
     <w:p>
       <w:r>
-        <w:t>In either variant, when the circuit is closed, either by the physical switch in each key or two conductive lines intersecting, the signal that is produced is unique to this key, which is then processed by the circuit board and sent to the computer\footnote{Or any other end-device used with a keyboard.}. With altype, the circuit board of a membrane keyboard was used, but the contacts were closed by individual buttons each (see also Chapter \ref{</w:t>
-      </w:r>
-      <w:proofErr w:type="spellStart"/>
-      <w:r>
-        <w:t>cha:altype</w:t>
-      </w:r>
-      <w:proofErr w:type="spellEnd"/>
-      <w:r>
-        <w:t>}).</w:t>
+        <w:t>In either variant, when the circuit is closed, either by the physical switch in each key or two conductive lines intersecting, the signal that is produced is unique to this key, which is then processed by the circuit board and sent to the computer\footnote{Or any other end-device used with a keyboard.}. With altype, the circuit board of a membrane keyboard was used, but the contacts were closed by individual buttons each (see also Chapter \ref{cha:altype}).</w:t>
       </w:r>
     </w:p>
     <w:p>
@@ -399,23 +460,7 @@
           <w:b/>
           <w:bCs/>
         </w:rPr>
-        <w:t>\label{</w:t>
-      </w:r>
-      <w:proofErr w:type="spellStart"/>
-      <w:r>
-        <w:rPr>
-          <w:b/>
-          <w:bCs/>
-        </w:rPr>
-        <w:t>sec:qwerty</w:t>
-      </w:r>
-      <w:proofErr w:type="spellEnd"/>
-      <w:r>
-        <w:rPr>
-          <w:b/>
-          <w:bCs/>
-        </w:rPr>
-        <w:t>}</w:t>
+        <w:t>\label{sec:qwerty}</w:t>
       </w:r>
     </w:p>
     <w:p>
@@ -506,13 +551,8 @@
         <w:t xml:space="preserve">are the achieved rates of text entrance or words per minute. Depending on demographic groups, rates of about 70\% of normal keyboard use were monitored and described in a study conducted under the scientific  lead of </w:t>
       </w:r>
       <w:r>
-        <w:t xml:space="preserve">Antti </w:t>
-      </w:r>
-      <w:proofErr w:type="spellStart"/>
-      <w:r>
-        <w:t>Oulasvirta</w:t>
-      </w:r>
-      <w:proofErr w:type="spellEnd"/>
+        <w:t>Antti Oulasvirta</w:t>
+      </w:r>
       <w:r>
         <w:t xml:space="preserve"> at the Aalto University</w:t>
       </w:r>
@@ -655,7 +695,14 @@
           <w:b/>
           <w:bCs/>
         </w:rPr>
-        <w:t>k</w:t>
+        <w:t xml:space="preserve">k </w:t>
+      </w:r>
+      <w:r>
+        <w:rPr>
+          <w:b/>
+          <w:bCs/>
+        </w:rPr>
+        <w:t>}</w:t>
       </w:r>
       <w:r>
         <w:rPr>
@@ -665,6 +712,68 @@
         <w:t xml:space="preserve"> </w:t>
       </w:r>
       <w:r>
+        <w:t>is a</w:t>
+      </w:r>
+      <w:r>
+        <w:rPr>
+          <w:b/>
+          <w:bCs/>
+        </w:rPr>
+        <w:t xml:space="preserve"> </w:t>
+      </w:r>
+      <w:r>
+        <w:t>keyboard layout</w:t>
+      </w:r>
+      <w:r>
+        <w:t xml:space="preserve">, invented by Shai Coleman{reference, link}. With only 17 keys changed from QWERTY, Coleman states that it </w:t>
+      </w:r>
+      <w:r>
+        <w:t>should</w:t>
+      </w:r>
+      <w:r>
+        <w:t xml:space="preserve"> be easier for users to switch from QWERTY to Colemak, rather than from Qwerty to Dvorak. According to Coleman, Colemak also allows for 74\%</w:t>
+      </w:r>
+      <w:r>
+        <w:t xml:space="preserve"> of typing within the English language to be done from the Home Row, even surpassing Dvorak.</w:t>
+      </w:r>
+    </w:p>
+    <w:p>
+      <w:r>
+        <w:rPr>
+          <w:b/>
+          <w:bCs/>
+        </w:rPr>
+        <w:t>\</w:t>
+      </w:r>
+      <w:r>
+        <w:rPr>
+          <w:b/>
+          <w:bCs/>
+        </w:rPr>
+        <w:t>paragraph</w:t>
+      </w:r>
+      <w:r>
+        <w:rPr>
+          <w:b/>
+          <w:bCs/>
+        </w:rPr>
+        <w:t xml:space="preserve"> </w:t>
+      </w:r>
+      <w:r>
+        <w:rPr>
+          <w:b/>
+          <w:bCs/>
+        </w:rPr>
+        <w:t>{Workman</w:t>
+      </w:r>
+      <w:r>
+        <w:rPr>
+          <w:b/>
+          <w:bCs/>
+        </w:rPr>
+        <w:t xml:space="preserve"> </w:t>
+      </w:r>
+      <w:r>
         <w:rPr>
           <w:b/>
           <w:bCs/>
@@ -679,92 +788,13 @@
         <w:t xml:space="preserve"> </w:t>
       </w:r>
       <w:r>
-        <w:t>is a</w:t>
-      </w:r>
-      <w:r>
-        <w:rPr>
-          <w:b/>
-          <w:bCs/>
-        </w:rPr>
-        <w:t xml:space="preserve"> </w:t>
-      </w:r>
-      <w:r>
-        <w:t>keyboard layout</w:t>
-      </w:r>
-      <w:r>
-        <w:t xml:space="preserve">, invented by Shai Coleman{reference, link}. With only 17 keys changed from QWERTY, Coleman states that it </w:t>
-      </w:r>
-      <w:r>
-        <w:t>should</w:t>
-      </w:r>
-      <w:r>
-        <w:t xml:space="preserve"> be easier for users to switch from QWERTY to Colemak, rather than from Qwerty to Dvorak. According to Coleman, Colemak also allows for 74\%</w:t>
-      </w:r>
-      <w:r>
-        <w:t xml:space="preserve"> of typing within the English language to be done from the Home Row, even surpassing Dvorak.</w:t>
-      </w:r>
-    </w:p>
-    <w:p>
-      <w:r>
-        <w:rPr>
-          <w:b/>
-          <w:bCs/>
-        </w:rPr>
-        <w:t>\</w:t>
-      </w:r>
-      <w:r>
-        <w:rPr>
-          <w:b/>
-          <w:bCs/>
-        </w:rPr>
-        <w:t>paragraph</w:t>
-      </w:r>
-      <w:r>
-        <w:rPr>
-          <w:b/>
-          <w:bCs/>
-        </w:rPr>
-        <w:t xml:space="preserve"> </w:t>
-      </w:r>
-      <w:r>
-        <w:rPr>
-          <w:b/>
-          <w:bCs/>
-        </w:rPr>
-        <w:t>{Workman</w:t>
-      </w:r>
-      <w:r>
-        <w:rPr>
-          <w:b/>
-          <w:bCs/>
-        </w:rPr>
-        <w:t xml:space="preserve"> </w:t>
-      </w:r>
-      <w:r>
-        <w:rPr>
-          <w:b/>
-          <w:bCs/>
-        </w:rPr>
-        <w:t>}</w:t>
-      </w:r>
-      <w:r>
-        <w:rPr>
-          <w:b/>
-          <w:bCs/>
-        </w:rPr>
-        <w:t xml:space="preserve"> </w:t>
-      </w:r>
-      <w:r>
         <w:t>,i</w:t>
       </w:r>
       <w:r>
         <w:t>n</w:t>
       </w:r>
       <w:r>
-        <w:t xml:space="preserve">vented by OJ </w:t>
-      </w:r>
-      <w:r>
-        <w:t>Bucao</w:t>
+        <w:t>vented by OJ Bucao</w:t>
       </w:r>
       <w:r>
         <w:t>, is a</w:t>
@@ -875,172 +905,114 @@
           <w:b/>
           <w:bCs/>
         </w:rPr>
-        <w:t>\label{</w:t>
-      </w:r>
-      <w:proofErr w:type="spellStart"/>
-      <w:r>
-        <w:rPr>
-          <w:b/>
-          <w:bCs/>
-        </w:rPr>
-        <w:t>sec:chordedkeyboards</w:t>
-      </w:r>
-      <w:proofErr w:type="spellEnd"/>
-      <w:r>
-        <w:rPr>
-          <w:b/>
-          <w:bCs/>
-        </w:rPr>
+        <w:t>\label{sec:chordedkeyboards}</w:t>
+      </w:r>
+    </w:p>
+    <w:p>
+      <w:r>
+        <w:t>A form of non-standard layouts are chorded keyboards. The physical device takes influence from chorded keyboards and is also considered as such</w:t>
+      </w:r>
+      <w:r>
+        <w:t xml:space="preserve"> (see Chapter \ref{cha:altype})</w:t>
+      </w:r>
+      <w:r>
+        <w:t>. The handheld version of chorded keyboards are sometimes called keyer. Chorded keyboards have a small number of buttons with which text can be entered, with some implementations even able to attain the functionality of a full-sized keyboard. Chording stems from the type of use, like on a Piano several keys are pressed, producing a chord. Depending on the number of keys on the chording keyboard, varying numbers of ‘chords’ can be obtained. Calculation of possible combinations, dependant on number of buttons and method, can be found in Chapter \ref{cha:</w:t>
+      </w:r>
+      <w:r>
+        <w:t>systemofentry</w:t>
+      </w:r>
+      <w:r>
         <w:t>}</w:t>
       </w:r>
-    </w:p>
-    <w:p>
-      <w:r>
-        <w:t>A form of non-standard layouts are chorded keyboards. The physical device takes influence from chorded keyboards and is also considered as such</w:t>
+      <w:r>
+        <w:t>.</w:t>
+      </w:r>
+    </w:p>
+    <w:p>
+      <w:pPr>
+        <w:rPr>
+          <w:b/>
+          <w:bCs/>
+        </w:rPr>
+      </w:pPr>
+      <w:r>
+        <w:rPr>
+          <w:b/>
+          <w:bCs/>
+        </w:rPr>
+        <w:t>\subsection{Half-QWERTY}</w:t>
+      </w:r>
+    </w:p>
+    <w:p>
+      <w:r>
+        <w:t xml:space="preserve">Half-QWERTY is a </w:t>
+      </w:r>
+      <w:r>
+        <w:t>keyboard</w:t>
+      </w:r>
+      <w:r>
+        <w:t xml:space="preserve"> that facilitates the knowledge of QWERTY typing \cite{</w:t>
+      </w:r>
+      <w:r>
+        <w:t>halfqwerty1993</w:t>
+      </w:r>
+      <w:r>
+        <w:t xml:space="preserve">}. </w:t>
+      </w:r>
+      <w:r>
+        <w:t xml:space="preserve">According to the authors </w:t>
+      </w:r>
+      <w:r>
+        <w:t xml:space="preserve">Edgar Matias, I. Scott </w:t>
+      </w:r>
+      <w:r>
+        <w:t>MacKenzie,</w:t>
+      </w:r>
+      <w:r>
+        <w:t xml:space="preserve"> and William</w:t>
       </w:r>
       <w:r>
         <w:t xml:space="preserve"> </w:t>
       </w:r>
       <w:r>
-        <w:t>(see Chapter \ref{</w:t>
-      </w:r>
-      <w:proofErr w:type="spellStart"/>
-      <w:r>
-        <w:t>cha:altype</w:t>
-      </w:r>
-      <w:proofErr w:type="spellEnd"/>
-      <w:r>
-        <w:t>})</w:t>
-      </w:r>
-      <w:r>
-        <w:t xml:space="preserve">. The handheld version of chorded keyboards are sometimes called </w:t>
-      </w:r>
-      <w:proofErr w:type="spellStart"/>
-      <w:r>
-        <w:t>keyer</w:t>
-      </w:r>
-      <w:proofErr w:type="spellEnd"/>
-      <w:r>
-        <w:t>. Chorded keyboards have a small number of buttons with which text can be entered, with some implementations even able to attain the functionality of a full-sized keyboard. Chording stems from the type of use, like on a Piano several keys are pressed, producing a chord. Depending on the number of keys on the chording keyboard, varying numbers of ‘chords’ can be obtained. Calculation of possible combinations, dependant on number of buttons and method, can be found in Chapter \ref{</w:t>
-      </w:r>
-      <w:proofErr w:type="spellStart"/>
-      <w:r>
-        <w:t>cha:</w:t>
-      </w:r>
-      <w:r>
-        <w:t>systemofentry</w:t>
-      </w:r>
-      <w:proofErr w:type="spellEnd"/>
-      <w:r>
-        <w:t>}</w:t>
-      </w:r>
-      <w:r>
-        <w:t>.</w:t>
-      </w:r>
-    </w:p>
-    <w:p>
-      <w:pPr>
-        <w:rPr>
-          <w:b/>
-          <w:bCs/>
-        </w:rPr>
-      </w:pPr>
-      <w:r>
-        <w:rPr>
-          <w:b/>
-          <w:bCs/>
-        </w:rPr>
-        <w:t>\subsection{Half-QWERTY}</w:t>
-      </w:r>
-    </w:p>
-    <w:p>
-      <w:r>
-        <w:t xml:space="preserve">Half-QWERTY is a </w:t>
-      </w:r>
-      <w:r>
-        <w:t>keyboard</w:t>
-      </w:r>
-      <w:r>
-        <w:t xml:space="preserve"> that facilitates the knowledge of QWERTY typing \cite{</w:t>
+        <w:t>Buxton</w:t>
+      </w:r>
+      <w:r>
+        <w:t xml:space="preserve"> the device is not a chording keyboard. It was still chosen to be described in this section, as it is a non-standard layout and showcases some principles of chording. The functionality of Half-QWERTY is as follows \cite{</w:t>
       </w:r>
       <w:r>
         <w:t>halfqwerty1993</w:t>
       </w:r>
       <w:r>
-        <w:t xml:space="preserve">}. </w:t>
-      </w:r>
-      <w:r>
-        <w:t xml:space="preserve">According to the authors </w:t>
-      </w:r>
-      <w:r>
-        <w:t xml:space="preserve">Edgar Matias, I. Scott </w:t>
-      </w:r>
-      <w:proofErr w:type="spellStart"/>
-      <w:proofErr w:type="gramStart"/>
-      <w:r>
-        <w:t>MacKenzie</w:t>
-      </w:r>
-      <w:proofErr w:type="spellEnd"/>
-      <w:proofErr w:type="gramEnd"/>
-      <w:r>
-        <w:t xml:space="preserve"> and William</w:t>
+        <w:t xml:space="preserve">}: </w:t>
+      </w:r>
+    </w:p>
+    <w:p>
+      <w:r>
+        <w:t>\begin{quote}</w:t>
+      </w:r>
+    </w:p>
+    <w:p>
+      <w:r>
+        <w:t>Half-QWERTY is a new one-handed typing technique, designed to facilitate the transfer of two-handed typing skill to the one-handed condition. It is performed on a standard keyboard, or a special half keyboard (with full-sized keys).</w:t>
+      </w:r>
+      <w:r>
+        <w:t xml:space="preserve"> [</w:t>
+      </w:r>
+      <w:r>
+        <w:t>\dots</w:t>
+      </w:r>
+      <w:r>
+        <w:t>]</w:t>
       </w:r>
       <w:r>
         <w:t xml:space="preserve"> </w:t>
       </w:r>
       <w:r>
-        <w:t>Buxton</w:t>
-      </w:r>
-      <w:r>
-        <w:t xml:space="preserve"> the device is not a chording keyboard. It was still chosen to be described in this section, as it is a non-standard layout and showcases some principles of chording. The functionality of Half-QWERTY is as follows </w:t>
-      </w:r>
-      <w:r>
-        <w:t>\cite{</w:t>
-      </w:r>
-      <w:r>
-        <w:t>halfqwerty1993</w:t>
-      </w:r>
-      <w:r>
-        <w:t>}</w:t>
-      </w:r>
-      <w:r>
-        <w:t xml:space="preserve">: </w:t>
-      </w:r>
-    </w:p>
-    <w:p>
-      <w:r>
-        <w:t>\begin{quote}</w:t>
-      </w:r>
-    </w:p>
-    <w:p>
-      <w:r>
-        <w:t>Half-QWERTY is a new one-handed typing technique, designed to facilitate the transfer of two-handed typing skill to the one-handed condition. It is performed on a standard keyboard, or a special half keyboard (with full-sized keys).</w:t>
-      </w:r>
-      <w:r>
-        <w:t xml:space="preserve"> [</w:t>
-      </w:r>
-      <w:r>
-        <w:t>\dots</w:t>
-      </w:r>
-      <w:r>
-        <w:t>]</w:t>
-      </w:r>
-      <w:r>
-        <w:t xml:space="preserve"> </w:t>
-      </w:r>
-      <w:r>
         <w:t>When the space bar is depressed, the missing characters are mapped onto the remaining keys in a mirror image</w:t>
       </w:r>
       <w:r>
-        <w:t xml:space="preserve"> </w:t>
-      </w:r>
-      <w:proofErr w:type="gramStart"/>
-      <w:r>
-        <w:t>[\dots</w:t>
-      </w:r>
-      <w:proofErr w:type="gramEnd"/>
-      <w:r>
-        <w:t>].</w:t>
+        <w:t xml:space="preserve"> [\dots].</w:t>
       </w:r>
       <w:r>
         <w:t xml:space="preserve"> Thus, using the space bar as a modifier, a typist can generate the characters of either side of a full-sized keyboard using only one hand.</w:t>
@@ -1068,15 +1040,7 @@
           <w:b/>
           <w:bCs/>
         </w:rPr>
-        <w:t>\subsection{</w:t>
-      </w:r>
-      <w:proofErr w:type="spellStart"/>
-      <w:r>
-        <w:rPr>
-          <w:b/>
-          <w:bCs/>
-        </w:rPr>
-        <w:t>Micro</w:t>
+        <w:t>\subsection{Micro</w:t>
       </w:r>
       <w:r>
         <w:rPr>
@@ -1090,15 +1054,7 @@
           <w:b/>
           <w:bCs/>
         </w:rPr>
-        <w:t>riter</w:t>
-      </w:r>
-      <w:proofErr w:type="spellEnd"/>
-      <w:r>
-        <w:rPr>
-          <w:b/>
-          <w:bCs/>
-        </w:rPr>
-        <w:t>}</w:t>
+        <w:t>riter}</w:t>
       </w:r>
     </w:p>
     <w:p>
@@ -1106,43 +1062,13 @@
         <w:t xml:space="preserve">An early chording </w:t>
       </w:r>
       <w:r>
-        <w:t xml:space="preserve"> device </w:t>
-      </w:r>
-      <w:r>
-        <w:t xml:space="preserve">with fewer keys </w:t>
-      </w:r>
-      <w:r>
-        <w:t xml:space="preserve">was the </w:t>
-      </w:r>
-      <w:proofErr w:type="spellStart"/>
-      <w:r>
-        <w:t>Microwriter</w:t>
-      </w:r>
-      <w:proofErr w:type="spellEnd"/>
-      <w:r>
-        <w:t xml:space="preserve"> by </w:t>
-      </w:r>
-      <w:proofErr w:type="spellStart"/>
-      <w:r>
-        <w:t>Microwriter</w:t>
-      </w:r>
-      <w:proofErr w:type="spellEnd"/>
-      <w:r>
-        <w:t xml:space="preserve"> Ltd in 1982\cite{</w:t>
+        <w:t xml:space="preserve"> device with fewer keys was the Microwriter by Microwriter Ltd in 1982\cite{</w:t>
       </w:r>
       <w:r>
         <w:t>microwriter1982</w:t>
       </w:r>
       <w:r>
-        <w:t xml:space="preserve">}. It consisted of 6 keys and was promoted as a faster way to take notes with up to 1,5 times the speed of normal handwriting. The </w:t>
-      </w:r>
-      <w:proofErr w:type="spellStart"/>
-      <w:r>
-        <w:t>Microwriter</w:t>
-      </w:r>
-      <w:proofErr w:type="spellEnd"/>
-      <w:r>
-        <w:t xml:space="preserve"> utilised a mnemonic scheme to memorise key combinations. Their approach was to link the chords to the letters via visual association. </w:t>
+        <w:t xml:space="preserve">}. It consisted of 6 keys and was promoted as a faster way to take notes with up to 1,5 times the speed of normal handwriting. The Microwriter utilised a mnemonic scheme to memorise key combinations. Their approach was to link the chords to the letters via visual association. </w:t>
       </w:r>
     </w:p>
     <w:p>
@@ -1168,23 +1094,7 @@
         <w:t xml:space="preserve">and modern </w:t>
       </w:r>
       <w:r>
-        <w:t xml:space="preserve">chording device is the twiddler by </w:t>
-      </w:r>
-      <w:proofErr w:type="spellStart"/>
-      <w:r>
-        <w:t>tekgear</w:t>
-      </w:r>
-      <w:proofErr w:type="spellEnd"/>
-      <w:r>
-        <w:t>\footnote{\</w:t>
-      </w:r>
-      <w:proofErr w:type="spellStart"/>
-      <w:r>
-        <w:t>url</w:t>
-      </w:r>
-      <w:proofErr w:type="spellEnd"/>
-      <w:r>
-        <w:t>{</w:t>
+        <w:t>chording device is the twiddler by tekgear\footnote{\url{</w:t>
       </w:r>
       <w:r>
         <w:t>https://twiddler.tekgear.com/index.html</w:t>
@@ -1234,15 +1144,7 @@
     </w:p>
     <w:p>
       <w:r>
-        <w:t xml:space="preserve">According to a research paper written by Thad </w:t>
-      </w:r>
-      <w:proofErr w:type="spellStart"/>
-      <w:r>
-        <w:t>Starner</w:t>
-      </w:r>
-      <w:proofErr w:type="spellEnd"/>
-      <w:r>
-        <w:t>, a self-proclaimed expert twiddler user, average text entry rates of 47 words per minute(WPM) were achieved among expert twiddler users\cite{</w:t>
+        <w:t>According to a research paper written by Thad Starner, a self-proclaimed expert twiddler user, average text entry rates of 47 words per minute(WPM) were achieved among expert twiddler users\cite{</w:t>
       </w:r>
       <w:r>
         <w:t>twiddlerexpert2004</w:t>
@@ -1257,28 +1159,12 @@
         <w:t>} and achieves 67 WPM.</w:t>
       </w:r>
       <w:r>
-        <w:t xml:space="preserve"> This is not achieved by letter by letter chording solely, but with the use of multiple-character chords(MMC).\label{</w:t>
-      </w:r>
-      <w:proofErr w:type="spellStart"/>
-      <w:r>
-        <w:t>sec:MMC</w:t>
-      </w:r>
-      <w:proofErr w:type="spellEnd"/>
-      <w:r>
-        <w:t>} The utilisation of MMC allows the user to save time as common and frequent used words are mapped to a combination and thus saving the user from entering letter by letter.</w:t>
-      </w:r>
-    </w:p>
-    <w:p>
-      <w:r>
-        <w:t xml:space="preserve">The method of text entrance is best explained by Thad </w:t>
-      </w:r>
-      <w:proofErr w:type="spellStart"/>
-      <w:r>
-        <w:t>Starner</w:t>
-      </w:r>
-      <w:proofErr w:type="spellEnd"/>
-      <w:r>
-        <w:t xml:space="preserve"> in \cite{</w:t>
+        <w:t xml:space="preserve"> This is not achieved by letter by letter chording solely, but with the use of multiple-character chords(MMC).\label{sec:MMC} The utilisation of MMC allows the user to save time as common and frequent used words are mapped to a combination and thus saving the user from entering letter by letter.</w:t>
+      </w:r>
+    </w:p>
+    <w:p>
+      <w:r>
+        <w:t>The method of text entrance is best explained by Thad Starner in \cite{</w:t>
       </w:r>
       <w:r>
         <w:t>twiddlernovice2005</w:t>
@@ -1297,65 +1183,7 @@
     </w:p>
     <w:p>
       <w:r>
-        <w:t>The default keymap for the Twiddler consists of single</w:t>
-      </w:r>
-      <w:r>
-        <w:t xml:space="preserve"> </w:t>
-      </w:r>
-      <w:r>
-        <w:t>button and two button chords which are assigned in an alphabetical order and is divided</w:t>
-      </w:r>
-      <w:r>
-        <w:t xml:space="preserve"> </w:t>
-      </w:r>
-      <w:r>
-        <w:t xml:space="preserve">into three parts </w:t>
-      </w:r>
-      <w:r>
-        <w:t>[…]</w:t>
-      </w:r>
-      <w:r>
-        <w:t>. Characters ‘a’–‘h’ only require one button press (“single”).</w:t>
-      </w:r>
-      <w:r>
-        <w:t xml:space="preserve"> </w:t>
-      </w:r>
-      <w:r>
-        <w:t>The letters ‘</w:t>
-      </w:r>
-      <w:proofErr w:type="spellStart"/>
-      <w:r>
-        <w:t>i</w:t>
-      </w:r>
-      <w:proofErr w:type="spellEnd"/>
-      <w:r>
-        <w:t>’–‘q’ and ‘r’–‘z’ are typed with chords of two buttons. For these letters,</w:t>
-      </w:r>
-      <w:r>
-        <w:t xml:space="preserve"> </w:t>
-      </w:r>
-      <w:r>
-        <w:t>two of the buttons on the top row act as shift keys. The shift button for ‘</w:t>
-      </w:r>
-      <w:proofErr w:type="spellStart"/>
-      <w:r>
-        <w:t>i</w:t>
-      </w:r>
-      <w:proofErr w:type="spellEnd"/>
-      <w:r>
-        <w:t>’-‘q’ is called</w:t>
-      </w:r>
-      <w:r>
-        <w:t xml:space="preserve"> </w:t>
-      </w:r>
-      <w:r>
-        <w:t>the red shift, and the shift for ‘r’–‘z’ is the blue shift. This nomenclature is derived from</w:t>
-      </w:r>
-      <w:r>
-        <w:t xml:space="preserve"> </w:t>
-      </w:r>
-      <w:r>
-        <w:t>the keymap printed on the face of the Twiddler.</w:t>
+        <w:t>The default keymap for the Twiddler consists of single button and two button chords which are assigned in an alphabetical order and is divided into three parts […]. Characters ‘a’–‘h’ only require one button press (“single”). The letters ‘i’–‘q’ and ‘r’–‘z’ are typed with chords of two buttons. For these letters, two of the buttons on the top row act as shift keys. The shift button for ‘i’-‘q’ is called the red shift, and the shift for ‘r’–‘z’ is the blue shift. This nomenclature is derived from the keymap printed on the face of the Twiddler.</w:t>
       </w:r>
     </w:p>
     <w:p>
@@ -1401,37 +1229,16 @@
     </w:p>
     <w:p>
       <w:r>
-        <w:t xml:space="preserve">In contrast to standard keyboard layouts, chorded keyboards utilise key combinations in order to achieve text input. In this context, chorded keyboards would be better suited for handheld text input, as lesser keys corresponds with a smaller device design. While a system as used by the </w:t>
-      </w:r>
-      <w:proofErr w:type="spellStart"/>
-      <w:r>
-        <w:t>Microwriter</w:t>
-      </w:r>
-      <w:proofErr w:type="spellEnd"/>
-      <w:r>
-        <w:t xml:space="preserve"> could potentially increase memorability of combinations, it was refrained from using this character/combination assignment (see Section \ref{sec:</w:t>
-      </w:r>
-      <w:r>
-        <w:t xml:space="preserve"> </w:t>
-      </w:r>
-      <w:proofErr w:type="spellStart"/>
-      <w:r>
-        <w:t>alphabeticalorder</w:t>
-      </w:r>
-      <w:proofErr w:type="spellEnd"/>
+        <w:t>In contrast to standard keyboard layouts, chorded keyboards utilise key combinations in order to achieve text input. In this context, chorded keyboards would be better suited for handheld text input, as lesser keys corresponds with a smaller device design. While a system as used by the Microwriter could potentially increase memorability of combinations, it was refrained from using this character/combination assignment (see Section \ref{sec:</w:t>
+      </w:r>
+      <w:r>
+        <w:t xml:space="preserve"> alphabeticalorder</w:t>
+      </w:r>
       <w:r>
         <w:t xml:space="preserve">}). The number of keys used, plays a role in terms of combinations achievable but also error rates, as more keys to choose from could increase the chance of accidentally choosing the wrong one.  Although the twiddler influences the design of altype regarding the general handling, </w:t>
       </w:r>
       <w:r>
-        <w:t>with the physical prototype created in Chapter \ref{</w:t>
-      </w:r>
-      <w:proofErr w:type="spellStart"/>
-      <w:r>
-        <w:t>cha:altype</w:t>
-      </w:r>
-      <w:proofErr w:type="spellEnd"/>
-      <w:r>
-        <w:t>} it has been attempted to further reduce the number of keys used.</w:t>
+        <w:t>with the physical prototype created in Chapter \ref{cha:altype} it has been attempted to further reduce the number of keys used.</w:t>
       </w:r>
     </w:p>
     <w:p>
@@ -1448,7 +1255,6 @@
         </w:rPr>
         <w:t>\section{</w:t>
       </w:r>
-      <w:proofErr w:type="spellStart"/>
       <w:r>
         <w:rPr>
           <w:b/>
@@ -1456,7 +1262,6 @@
         </w:rPr>
         <w:t>Fitts’</w:t>
       </w:r>
-      <w:proofErr w:type="spellEnd"/>
       <w:r>
         <w:rPr>
           <w:b/>
@@ -1473,15 +1278,7 @@
         <w:t xml:space="preserve">partly </w:t>
       </w:r>
       <w:r>
-        <w:t xml:space="preserve">influenced by </w:t>
-      </w:r>
-      <w:proofErr w:type="spellStart"/>
-      <w:r>
-        <w:t>Fitts’</w:t>
-      </w:r>
-      <w:proofErr w:type="spellEnd"/>
-      <w:r>
-        <w:t xml:space="preserve"> law.</w:t>
+        <w:t>influenced by Fitts’ law.</w:t>
       </w:r>
       <w:r>
         <w:t xml:space="preserve"> It was established by Paul Fitts in </w:t>
@@ -1503,35 +1300,14 @@
       </w:r>
       <w:r>
         <w:lastRenderedPageBreak/>
-        <w:t xml:space="preserve">the longer it takes to reach and press it. Although </w:t>
-      </w:r>
-      <w:proofErr w:type="spellStart"/>
-      <w:r>
-        <w:t>Fitts’</w:t>
-      </w:r>
-      <w:proofErr w:type="spellEnd"/>
-      <w:r>
-        <w:t xml:space="preserve"> law is not 100\% applicable to altype, </w:t>
-      </w:r>
-      <w:r>
-        <w:t>it still justifies the reduction of keys. Further must be evaluated, when reducing keys and the need to move fingers unnecessarily compromises the text entry rate in terms of time needed to enter a sequence of keys. This will be further evaluated in Chapters \ref{</w:t>
-      </w:r>
-      <w:proofErr w:type="spellStart"/>
-      <w:r>
-        <w:t>cha:altype</w:t>
-      </w:r>
-      <w:proofErr w:type="spellEnd"/>
-      <w:r>
-        <w:t>} and \ref{cha:</w:t>
-      </w:r>
-      <w:r>
-        <w:t xml:space="preserve"> </w:t>
-      </w:r>
-      <w:proofErr w:type="spellStart"/>
-      <w:r>
-        <w:t>usertesting</w:t>
-      </w:r>
-      <w:proofErr w:type="spellEnd"/>
+        <w:t xml:space="preserve">the longer it takes to reach and press it. Although Fitts’ law is not 100\% applicable to altype, </w:t>
+      </w:r>
+      <w:r>
+        <w:t>it still justifies the reduction of keys. Further must be evaluated, when reducing keys and the need to move fingers unnecessarily compromises the text entry rate in terms of time needed to enter a sequence of keys. This will be further evaluated in Chapters \ref{cha:altype} and \ref{cha:</w:t>
+      </w:r>
+      <w:r>
+        <w:t xml:space="preserve"> usertesting</w:t>
+      </w:r>
       <w:r>
         <w:t>}.</w:t>
       </w:r>
@@ -4601,15 +4377,13 @@
           <w:b/>
           <w:bCs/>
           <w:iCs/>
-          <w:lang w:val="fr-FR"/>
-        </w:rPr>
-      </w:pPr>
-      <w:r>
-        <w:rPr>
-          <w:b/>
-          <w:bCs/>
-          <w:iCs/>
-          <w:lang w:val="fr-FR"/>
+        </w:rPr>
+      </w:pPr>
+      <w:r>
+        <w:rPr>
+          <w:b/>
+          <w:bCs/>
+          <w:iCs/>
         </w:rPr>
         <w:t>Method</w:t>
       </w:r>
@@ -4620,15 +4394,13 @@
           <w:b/>
           <w:bCs/>
           <w:iCs/>
-          <w:lang w:val="fr-FR"/>
-        </w:rPr>
-      </w:pPr>
-      <w:r>
-        <w:rPr>
-          <w:b/>
-          <w:bCs/>
-          <w:iCs/>
-          <w:lang w:val="fr-FR"/>
+        </w:rPr>
+      </w:pPr>
+      <w:r>
+        <w:rPr>
+          <w:b/>
+          <w:bCs/>
+          <w:iCs/>
         </w:rPr>
         <w:t>Participants</w:t>
       </w:r>
@@ -4637,33 +4409,13 @@
       <w:pPr>
         <w:rPr>
           <w:iCs/>
-          <w:lang w:val="fr-FR"/>
-        </w:rPr>
-      </w:pPr>
-      <w:r>
-        <w:rPr>
-          <w:iCs/>
-          <w:lang w:val="fr-FR"/>
-        </w:rPr>
-        <w:t>\label{</w:t>
-      </w:r>
-      <w:proofErr w:type="spellStart"/>
-      <w:proofErr w:type="gramStart"/>
-      <w:r>
-        <w:rPr>
-          <w:iCs/>
-          <w:lang w:val="fr-FR"/>
-        </w:rPr>
-        <w:t>sec:participants</w:t>
-      </w:r>
-      <w:proofErr w:type="spellEnd"/>
-      <w:proofErr w:type="gramEnd"/>
-      <w:r>
-        <w:rPr>
-          <w:iCs/>
-          <w:lang w:val="fr-FR"/>
-        </w:rPr>
-        <w:t>}</w:t>
+        </w:rPr>
+      </w:pPr>
+      <w:r>
+        <w:rPr>
+          <w:iCs/>
+        </w:rPr>
+        <w:t>\label{sec:participants}</w:t>
       </w:r>
     </w:p>
     <w:p>
@@ -7044,21 +6796,7 @@
         <w:rPr>
           <w:iCs/>
         </w:rPr>
-        <w:t>er \ref{</w:t>
-      </w:r>
-      <w:proofErr w:type="spellStart"/>
-      <w:r>
-        <w:rPr>
-          <w:iCs/>
-        </w:rPr>
-        <w:t>cha:discussions</w:t>
-      </w:r>
-      <w:proofErr w:type="spellEnd"/>
-      <w:r>
-        <w:rPr>
-          <w:iCs/>
-        </w:rPr>
-        <w:t>}.</w:t>
+        <w:t>er \ref{cha:discussions}.</w:t>
       </w:r>
     </w:p>
     <w:p>
@@ -7097,35 +6835,7 @@
         <w:rPr>
           <w:iCs/>
         </w:rPr>
-        <w:t>Section \ref{</w:t>
-      </w:r>
-      <w:proofErr w:type="spellStart"/>
-      <w:r>
-        <w:rPr>
-          <w:iCs/>
-        </w:rPr>
-        <w:t>sec:studydesign</w:t>
-      </w:r>
-      <w:proofErr w:type="spellEnd"/>
-      <w:r>
-        <w:rPr>
-          <w:iCs/>
-        </w:rPr>
-        <w:t>}, the text entry rate on QWERTY and mini-QWERTY was also measured in order to provide a normalised metric comparator for altype WPM. In Table \ref{</w:t>
-      </w:r>
-      <w:proofErr w:type="spellStart"/>
-      <w:r>
-        <w:rPr>
-          <w:iCs/>
-        </w:rPr>
-        <w:t>tab:comparator</w:t>
-      </w:r>
-      <w:proofErr w:type="spellEnd"/>
-      <w:r>
-        <w:rPr>
-          <w:iCs/>
-        </w:rPr>
-        <w:t>}, the average typing rate of QWERTY can be seen as WPM with the WPM of mini-QWERTY and altype relative to QWERTY. In this statistic, the average text entry rate after 88 completed phrases was chosen as an indicator as to how altype compares to QWERTY</w:t>
+        <w:t>Section \ref{sec:studydesign}, the text entry rate on QWERTY and mini-QWERTY was also measured in order to provide a normalised metric comparator for altype WPM. In Table \ref{tab:comparator}, the average typing rate of QWERTY can be seen as WPM with the WPM of mini-QWERTY and altype relative to QWERTY. In this statistic, the average text entry rate after 88 completed phrases was chosen as an indicator as to how altype compares to QWERTY</w:t>
       </w:r>
       <w:r>
         <w:rPr>
@@ -7181,77 +6891,42 @@
         <w:lastRenderedPageBreak/>
         <w:t>\</w:t>
       </w:r>
-      <w:proofErr w:type="gramStart"/>
+      <w:r>
+        <w:rPr>
+          <w:iCs/>
+        </w:rPr>
+        <w:t>section</w:t>
+      </w:r>
       <w:r>
         <w:rPr>
           <w:iCs/>
           <w:lang w:val="fr-FR"/>
         </w:rPr>
-        <w:t>section{</w:t>
-      </w:r>
-      <w:proofErr w:type="spellStart"/>
-      <w:proofErr w:type="gramEnd"/>
+        <w:t>{</w:t>
+      </w:r>
+      <w:r>
+        <w:rPr>
+          <w:iCs/>
+        </w:rPr>
+        <w:t xml:space="preserve">Comparison </w:t>
+      </w:r>
+      <w:r>
+        <w:rPr>
+          <w:iCs/>
+        </w:rPr>
+        <w:t>physical device</w:t>
+      </w:r>
+      <w:r>
+        <w:rPr>
+          <w:iCs/>
+        </w:rPr>
+        <w:t xml:space="preserve"> versus emulator</w:t>
+      </w:r>
       <w:r>
         <w:rPr>
           <w:iCs/>
           <w:lang w:val="fr-FR"/>
         </w:rPr>
-        <w:t>Comparison</w:t>
-      </w:r>
-      <w:proofErr w:type="spellEnd"/>
-      <w:r>
-        <w:rPr>
-          <w:iCs/>
-          <w:lang w:val="fr-FR"/>
-        </w:rPr>
-        <w:t xml:space="preserve"> </w:t>
-      </w:r>
-      <w:proofErr w:type="spellStart"/>
-      <w:r>
-        <w:rPr>
-          <w:iCs/>
-          <w:lang w:val="fr-FR"/>
-        </w:rPr>
-        <w:t>physical</w:t>
-      </w:r>
-      <w:proofErr w:type="spellEnd"/>
-      <w:r>
-        <w:rPr>
-          <w:iCs/>
-          <w:lang w:val="fr-FR"/>
-        </w:rPr>
-        <w:t xml:space="preserve"> </w:t>
-      </w:r>
-      <w:proofErr w:type="spellStart"/>
-      <w:r>
-        <w:rPr>
-          <w:iCs/>
-          <w:lang w:val="fr-FR"/>
-        </w:rPr>
-        <w:t>device</w:t>
-      </w:r>
-      <w:proofErr w:type="spellEnd"/>
-      <w:r>
-        <w:rPr>
-          <w:iCs/>
-          <w:lang w:val="fr-FR"/>
-        </w:rPr>
-        <w:t xml:space="preserve"> versus </w:t>
-      </w:r>
-      <w:proofErr w:type="spellStart"/>
-      <w:r>
-        <w:rPr>
-          <w:iCs/>
-          <w:lang w:val="fr-FR"/>
-        </w:rPr>
-        <w:t>emulator</w:t>
-      </w:r>
-      <w:proofErr w:type="spellEnd"/>
-      <w:r>
-        <w:rPr>
-          <w:iCs/>
-          <w:lang w:val="fr-FR"/>
-        </w:rPr>
         <w:t>}</w:t>
       </w:r>
     </w:p>
@@ -7284,21 +6959,7 @@
         <w:rPr>
           <w:iCs/>
         </w:rPr>
-        <w:t>\ref{</w:t>
-      </w:r>
-      <w:proofErr w:type="spellStart"/>
-      <w:r>
-        <w:rPr>
-          <w:iCs/>
-        </w:rPr>
-        <w:t>sec:physicalalterations</w:t>
-      </w:r>
-      <w:proofErr w:type="spellEnd"/>
-      <w:r>
-        <w:rPr>
-          <w:iCs/>
-        </w:rPr>
-        <w:t>}</w:t>
+        <w:t>\ref{sec:physicalalterations}</w:t>
       </w:r>
     </w:p>
     <w:p>
@@ -7355,21 +7016,7 @@
             <w:rStyle w:val="Hyperlink"/>
             <w:iCs/>
           </w:rPr>
-          <w:t>https://kilthub.cm</w:t>
-        </w:r>
-        <w:r>
-          <w:rPr>
-            <w:rStyle w:val="Hyperlink"/>
-            <w:iCs/>
-          </w:rPr>
-          <w:t>u</w:t>
-        </w:r>
-        <w:r>
-          <w:rPr>
-            <w:rStyle w:val="Hyperlink"/>
-            <w:iCs/>
-          </w:rPr>
-          <w:t>.edu/articles/journal_contribution/Mechanisms_of_skill_acquisition_and_the_law_of_practice/6607196</w:t>
+          <w:t>https://kilthub.cmu.edu/articles/journal_contribution/Mechanisms_of_skill_acquisition_and_the_law_of_practice/6607196</w:t>
         </w:r>
       </w:hyperlink>
     </w:p>
@@ -7797,19 +7444,11 @@
         </w:rPr>
         <w:t>-</w:t>
       </w:r>
-      <w:proofErr w:type="gramStart"/>
-      <w:r>
-        <w:rPr>
-          <w:iCs/>
-        </w:rPr>
-        <w:t>is</w:t>
-      </w:r>
-      <w:proofErr w:type="gramEnd"/>
-      <w:r>
-        <w:rPr>
-          <w:iCs/>
-        </w:rPr>
-        <w:t xml:space="preserve"> was optimised to be accommodating for novice users.</w:t>
+      <w:r>
+        <w:rPr>
+          <w:iCs/>
+        </w:rPr>
+        <w:t>is was optimised to be accommodating for novice users.</w:t>
       </w:r>
     </w:p>
     <w:p>
@@ -7924,21 +7563,7 @@
         <w:rPr>
           <w:iCs/>
         </w:rPr>
-        <w:t>\label{</w:t>
-      </w:r>
-      <w:proofErr w:type="spellStart"/>
-      <w:r>
-        <w:rPr>
-          <w:iCs/>
-        </w:rPr>
-        <w:t>sec:physicalalterations</w:t>
-      </w:r>
-      <w:proofErr w:type="spellEnd"/>
-      <w:r>
-        <w:rPr>
-          <w:iCs/>
-        </w:rPr>
-        <w:t>}</w:t>
+        <w:t>\label{sec:physicalalterations}</w:t>
       </w:r>
     </w:p>
     <w:p>
@@ -8052,18 +7677,278 @@
     <w:p>
       <w:pPr>
         <w:rPr>
-          <w:b/>
-          <w:bCs/>
-          <w:iCs/>
-        </w:rPr>
-      </w:pPr>
-      <w:r>
-        <w:rPr>
-          <w:b/>
-          <w:bCs/>
-          <w:iCs/>
-        </w:rPr>
-        <w:tab/>
+          <w:iCs/>
+        </w:rPr>
+      </w:pPr>
+      <w:r>
+        <w:rPr>
+          <w:iCs/>
+        </w:rPr>
+        <w:br w:type="page"/>
+      </w:r>
+    </w:p>
+    <w:p>
+      <w:pPr>
+        <w:rPr>
+          <w:b/>
+          <w:bCs/>
+          <w:iCs/>
+        </w:rPr>
+      </w:pPr>
+      <w:r>
+        <w:rPr>
+          <w:b/>
+          <w:bCs/>
+          <w:iCs/>
+        </w:rPr>
+        <w:lastRenderedPageBreak/>
+        <w:t>Conclusion</w:t>
+      </w:r>
+    </w:p>
+    <w:p>
+      <w:pPr>
+        <w:rPr>
+          <w:iCs/>
+        </w:rPr>
+      </w:pPr>
+      <w:r>
+        <w:rPr>
+          <w:iCs/>
+        </w:rPr>
+        <w:t xml:space="preserve">The main goal of this </w:t>
+      </w:r>
+      <w:r>
+        <w:rPr>
+          <w:iCs/>
+        </w:rPr>
+        <w:t>thesis</w:t>
+      </w:r>
+      <w:r>
+        <w:rPr>
+          <w:iCs/>
+        </w:rPr>
+        <w:t xml:space="preserve"> was to</w:t>
+      </w:r>
+      <w:r>
+        <w:rPr>
+          <w:iCs/>
+        </w:rPr>
+        <w:t xml:space="preserve"> devise a system for text entry, which allows the use of five fingers or less to input text. All aspects of current handheld devices with similar intention</w:t>
+      </w:r>
+      <w:r>
+        <w:rPr>
+          <w:iCs/>
+        </w:rPr>
+        <w:t xml:space="preserve">s </w:t>
+      </w:r>
+      <w:r>
+        <w:rPr>
+          <w:iCs/>
+        </w:rPr>
+        <w:t>of</w:t>
+      </w:r>
+      <w:r>
+        <w:rPr>
+          <w:iCs/>
+        </w:rPr>
+        <w:t xml:space="preserve"> </w:t>
+      </w:r>
+      <w:r>
+        <w:rPr>
+          <w:iCs/>
+        </w:rPr>
+        <w:t xml:space="preserve">reducing keys have been presented and explained. </w:t>
+      </w:r>
+      <w:r>
+        <w:rPr>
+          <w:iCs/>
+        </w:rPr>
+        <w:t xml:space="preserve">In particular, the twiddler by tekgear has been highlighted and discussed. Altype takes influence from the twiddler, regarding basic device layout and text input of chordic manner, and Fitts’ law related to the </w:t>
+      </w:r>
+      <w:r>
+        <w:rPr>
+          <w:iCs/>
+        </w:rPr>
+        <w:t>minimal number of keys needed to gain accuracy without trading efficiency</w:t>
+      </w:r>
+      <w:r>
+        <w:rPr>
+          <w:iCs/>
+        </w:rPr>
+        <w:t xml:space="preserve">. </w:t>
+      </w:r>
+      <w:r>
+        <w:rPr>
+          <w:iCs/>
+        </w:rPr>
+        <w:t>Different characteristics of text input have been pointed out</w:t>
+      </w:r>
+      <w:r>
+        <w:rPr>
+          <w:iCs/>
+        </w:rPr>
+        <w:t>. Considered were repeated, single button pushes and various versions of combinatory sequences. After evaluating and calculating it was decided on permutations, combinatory key input with sequence order important.</w:t>
+      </w:r>
+      <w:r>
+        <w:rPr>
+          <w:iCs/>
+        </w:rPr>
+        <w:t xml:space="preserve"> </w:t>
+      </w:r>
+      <w:r>
+        <w:rPr>
+          <w:iCs/>
+        </w:rPr>
+        <w:t xml:space="preserve">The thesis further provides approaches and </w:t>
+      </w:r>
+      <w:r>
+        <w:rPr>
+          <w:iCs/>
+        </w:rPr>
+        <w:t>restructuring</w:t>
+      </w:r>
+      <w:r>
+        <w:rPr>
+          <w:iCs/>
+        </w:rPr>
+        <w:t xml:space="preserve"> processes on </w:t>
+      </w:r>
+      <w:r>
+        <w:rPr>
+          <w:iCs/>
+        </w:rPr>
+        <w:t>potential arrangement of character/combinations assignments. It was found that alphabetical order of characters, with logical grouping providing the possibility of a selection-process approach to character/combination assignment, was suited best to increase memorability and provide a solid foundation for novice users. This, t</w:t>
+      </w:r>
+      <w:r>
+        <w:rPr>
+          <w:iCs/>
+        </w:rPr>
+        <w:t xml:space="preserve">he findings </w:t>
+      </w:r>
+      <w:r>
+        <w:rPr>
+          <w:iCs/>
+        </w:rPr>
+        <w:t>of research in the first part</w:t>
+      </w:r>
+      <w:r>
+        <w:rPr>
+          <w:iCs/>
+        </w:rPr>
+        <w:t xml:space="preserve">, as well as the assessments based on physical prototyping considered, a device was created, and the devised system implemented. </w:t>
+      </w:r>
+      <w:r>
+        <w:rPr>
+          <w:iCs/>
+        </w:rPr>
+        <w:t>The system of text entry was</w:t>
+      </w:r>
+      <w:r>
+        <w:rPr>
+          <w:iCs/>
+        </w:rPr>
+        <w:t xml:space="preserve"> then</w:t>
+      </w:r>
+      <w:r>
+        <w:rPr>
+          <w:iCs/>
+        </w:rPr>
+        <w:t xml:space="preserve"> subjected to usability testing to assess efficiency and accuracy. Findings were presented and compared to common keyboard types. </w:t>
+      </w:r>
+      <w:r>
+        <w:rPr>
+          <w:iCs/>
+        </w:rPr>
+        <w:t xml:space="preserve">Limitations were identified and discussed, and possible improvements proposed.  </w:t>
+      </w:r>
+      <w:r>
+        <w:rPr>
+          <w:iCs/>
+        </w:rPr>
+        <w:t xml:space="preserve">The evaluation </w:t>
+      </w:r>
+      <w:r>
+        <w:rPr>
+          <w:iCs/>
+        </w:rPr>
+        <w:t>suggests</w:t>
+      </w:r>
+      <w:r>
+        <w:rPr>
+          <w:iCs/>
+        </w:rPr>
+        <w:t xml:space="preserve"> that a handheld device </w:t>
+      </w:r>
+      <w:r>
+        <w:rPr>
+          <w:iCs/>
+        </w:rPr>
+        <w:t>based on chording can achieve sufficient rates of text entry</w:t>
+      </w:r>
+      <w:r>
+        <w:rPr>
+          <w:iCs/>
+        </w:rPr>
+        <w:t xml:space="preserve"> with novice to intermediate users</w:t>
+      </w:r>
+      <w:r>
+        <w:rPr>
+          <w:iCs/>
+        </w:rPr>
+        <w:t>.</w:t>
+      </w:r>
+      <w:r>
+        <w:rPr>
+          <w:iCs/>
+        </w:rPr>
+        <w:t xml:space="preserve"> With further research conducted on, and proposed advancements implemented</w:t>
+      </w:r>
+      <w:r>
+        <w:rPr>
+          <w:iCs/>
+        </w:rPr>
+        <w:t>, altype could provide a compelling alternative to standard keyboard layouts and establish itself as a chorded keyboard.</w:t>
+      </w:r>
+    </w:p>
+    <w:p>
+      <w:pPr>
+        <w:rPr>
+          <w:iCs/>
+        </w:rPr>
+      </w:pPr>
+      <w:r>
+        <w:rPr>
+          <w:iCs/>
+        </w:rPr>
+        <w:br w:type="page"/>
+      </w:r>
+    </w:p>
+    <w:p>
+      <w:pPr>
+        <w:rPr>
+          <w:b/>
+          <w:bCs/>
+          <w:iCs/>
+        </w:rPr>
+      </w:pPr>
+      <w:r>
+        <w:rPr>
+          <w:b/>
+          <w:bCs/>
+          <w:iCs/>
+        </w:rPr>
+        <w:lastRenderedPageBreak/>
+        <w:t>Future Work</w:t>
+      </w:r>
+    </w:p>
+    <w:p>
+      <w:r>
+        <w:t xml:space="preserve">Following the proposed imrovements of Chapter {limitations}, further research and usability testing can be done.  </w:t>
+      </w:r>
+    </w:p>
+    <w:p>
+      <w:r>
+        <w:t>…</w:t>
       </w:r>
     </w:p>
     <w:sectPr>

</xml_diff>